<commit_message>
Weitestgehealle Usecases mit Activity Diagrammen und beschreibungen versehen
</commit_message>
<xml_diff>
--- a/Word Dateien/UC_book_meeting_rooms.docx
+++ b/Word Dateien/UC_book_meeting_rooms.docx
@@ -28,11 +28,21 @@
         <w:pStyle w:val="Title"/>
         <w:jc w:val="right"/>
       </w:pPr>
-      <w:fldSimple w:instr="title  \* Mergeformat ">
-        <w:r>
-          <w:t>UC: Book meeting rooms</w:t>
-        </w:r>
-      </w:fldSimple>
+      <w:r>
+        <w:fldChar w:fldCharType="begin"/>
+      </w:r>
+      <w:r>
+        <w:instrText xml:space="preserve">title  \* Mergeformat </w:instrText>
+      </w:r>
+      <w:r>
+        <w:fldChar w:fldCharType="separate"/>
+      </w:r>
+      <w:r>
+        <w:t>UC: Book meeting rooms</w:t>
+      </w:r>
+      <w:r>
+        <w:fldChar w:fldCharType="end"/>
+      </w:r>
     </w:p>
     <w:p>
       <w:pPr>
@@ -52,7 +62,7 @@
         <w:rPr>
           <w:sz w:val="28"/>
         </w:rPr>
-        <w:t>Version 1.0</w:t>
+        <w:t>Version 1.1</w:t>
       </w:r>
     </w:p>
     <w:p/>
@@ -255,6 +265,9 @@
             <w:pPr>
               <w:pStyle w:val="Tabletext"/>
             </w:pPr>
+            <w:r>
+              <w:t>22/Oct/2013</w:t>
+            </w:r>
           </w:p>
         </w:tc>
         <w:tc>
@@ -265,6 +278,9 @@
             <w:pPr>
               <w:pStyle w:val="Tabletext"/>
             </w:pPr>
+            <w:r>
+              <w:t>1.1</w:t>
+            </w:r>
           </w:p>
         </w:tc>
         <w:tc>
@@ -275,6 +291,25 @@
             <w:pPr>
               <w:pStyle w:val="Tabletext"/>
             </w:pPr>
+            <w:r>
+              <w:t>Updated diagrams</w:t>
+            </w:r>
+          </w:p>
+          <w:p>
+            <w:pPr>
+              <w:pStyle w:val="Tabletext"/>
+            </w:pPr>
+            <w:r>
+              <w:t>Inserted Cucumber code</w:t>
+            </w:r>
+          </w:p>
+          <w:p>
+            <w:pPr>
+              <w:pStyle w:val="Tabletext"/>
+            </w:pPr>
+            <w:r>
+              <w:t>Added Mockups</w:t>
+            </w:r>
           </w:p>
         </w:tc>
         <w:tc>
@@ -285,6 +320,9 @@
             <w:pPr>
               <w:pStyle w:val="Tabletext"/>
             </w:pPr>
+            <w:r>
+              <w:t>Storm Cloud Development</w:t>
+            </w:r>
           </w:p>
         </w:tc>
       </w:tr>
@@ -386,6 +424,7 @@
         <w:t>Table of Contents</w:t>
       </w:r>
     </w:p>
+    <w:bookmarkStart w:id="0" w:name="_GoBack"/>
     <w:p>
       <w:pPr>
         <w:pStyle w:val="TOC1"/>
@@ -393,79 +432,99 @@
           <w:tab w:val="left" w:pos="432"/>
         </w:tabs>
         <w:rPr>
-          <w:noProof/>
-          <w:sz w:val="24"/>
-          <w:szCs w:val="24"/>
-        </w:rPr>
-      </w:pPr>
-      <w:r>
+          <w:rFonts w:ascii="Arial" w:eastAsiaTheme="minorEastAsia" w:hAnsi="Arial" w:cs="Arial"/>
+          <w:noProof/>
+          <w:sz w:val="22"/>
+          <w:szCs w:val="22"/>
+          <w:lang w:val="de-DE" w:eastAsia="de-DE"/>
+        </w:rPr>
+      </w:pPr>
+      <w:r>
+        <w:rPr>
+          <w:rFonts w:ascii="Arial" w:hAnsi="Arial" w:cs="Arial"/>
+        </w:rPr>
         <w:fldChar w:fldCharType="begin"/>
       </w:r>
       <w:r>
+        <w:rPr>
+          <w:rFonts w:ascii="Arial" w:hAnsi="Arial" w:cs="Arial"/>
+        </w:rPr>
         <w:instrText xml:space="preserve"> TOC \o "1-3" </w:instrText>
       </w:r>
       <w:r>
+        <w:rPr>
+          <w:rFonts w:ascii="Arial" w:hAnsi="Arial" w:cs="Arial"/>
+        </w:rPr>
         <w:fldChar w:fldCharType="separate"/>
       </w:r>
       <w:r>
         <w:rPr>
-          <w:noProof/>
-          <w:szCs w:val="24"/>
+          <w:rFonts w:ascii="Arial" w:hAnsi="Arial" w:cs="Arial"/>
+          <w:noProof/>
         </w:rPr>
         <w:t>1.</w:t>
       </w:r>
       <w:r>
         <w:rPr>
-          <w:noProof/>
-          <w:sz w:val="24"/>
-          <w:szCs w:val="24"/>
+          <w:rFonts w:ascii="Arial" w:eastAsiaTheme="minorEastAsia" w:hAnsi="Arial" w:cs="Arial"/>
+          <w:noProof/>
+          <w:sz w:val="22"/>
+          <w:szCs w:val="22"/>
+          <w:lang w:val="de-DE" w:eastAsia="de-DE"/>
         </w:rPr>
         <w:tab/>
       </w:r>
       <w:r>
         <w:rPr>
-          <w:noProof/>
-          <w:szCs w:val="24"/>
+          <w:rFonts w:ascii="Arial" w:hAnsi="Arial" w:cs="Arial"/>
+          <w:noProof/>
         </w:rPr>
         <w:t>Use-Case Name</w:t>
       </w:r>
       <w:r>
         <w:rPr>
+          <w:rFonts w:ascii="Arial" w:hAnsi="Arial" w:cs="Arial"/>
           <w:noProof/>
         </w:rPr>
         <w:tab/>
       </w:r>
       <w:r>
         <w:rPr>
+          <w:rFonts w:ascii="Arial" w:hAnsi="Arial" w:cs="Arial"/>
           <w:noProof/>
         </w:rPr>
         <w:fldChar w:fldCharType="begin"/>
       </w:r>
       <w:r>
         <w:rPr>
-          <w:noProof/>
-        </w:rPr>
-        <w:instrText xml:space="preserve"> PAGEREF _Toc508098429 \h </w:instrText>
-      </w:r>
-      <w:r>
-        <w:rPr>
-          <w:noProof/>
-        </w:rPr>
-      </w:r>
-      <w:r>
-        <w:rPr>
+          <w:rFonts w:ascii="Arial" w:hAnsi="Arial" w:cs="Arial"/>
+          <w:noProof/>
+        </w:rPr>
+        <w:instrText xml:space="preserve"> PAGEREF _Toc370946617 \h </w:instrText>
+      </w:r>
+      <w:r>
+        <w:rPr>
+          <w:rFonts w:ascii="Arial" w:hAnsi="Arial" w:cs="Arial"/>
+          <w:noProof/>
+        </w:rPr>
+      </w:r>
+      <w:r>
+        <w:rPr>
+          <w:rFonts w:ascii="Arial" w:hAnsi="Arial" w:cs="Arial"/>
           <w:noProof/>
         </w:rPr>
         <w:fldChar w:fldCharType="separate"/>
       </w:r>
       <w:r>
         <w:rPr>
+          <w:rFonts w:ascii="Arial" w:hAnsi="Arial" w:cs="Arial"/>
           <w:noProof/>
         </w:rPr>
         <w:t>4</w:t>
       </w:r>
       <w:r>
         <w:rPr>
+          <w:rFonts w:ascii="Arial" w:hAnsi="Arial" w:cs="Arial"/>
           <w:noProof/>
         </w:rPr>
         <w:fldChar w:fldCharType="end"/>
@@ -478,68 +537,336 @@
           <w:tab w:val="left" w:pos="1000"/>
         </w:tabs>
         <w:rPr>
-          <w:noProof/>
-          <w:sz w:val="24"/>
-          <w:szCs w:val="24"/>
-        </w:rPr>
-      </w:pPr>
-      <w:r>
-        <w:rPr>
+          <w:rFonts w:ascii="Arial" w:eastAsiaTheme="minorEastAsia" w:hAnsi="Arial" w:cs="Arial"/>
+          <w:noProof/>
+          <w:sz w:val="22"/>
+          <w:szCs w:val="22"/>
+          <w:lang w:val="de-DE" w:eastAsia="de-DE"/>
+        </w:rPr>
+      </w:pPr>
+      <w:r>
+        <w:rPr>
+          <w:rFonts w:ascii="Arial" w:hAnsi="Arial" w:cs="Arial"/>
           <w:noProof/>
         </w:rPr>
         <w:t>1.1</w:t>
       </w:r>
       <w:r>
         <w:rPr>
-          <w:noProof/>
-          <w:sz w:val="24"/>
-          <w:szCs w:val="24"/>
+          <w:rFonts w:ascii="Arial" w:eastAsiaTheme="minorEastAsia" w:hAnsi="Arial" w:cs="Arial"/>
+          <w:noProof/>
+          <w:sz w:val="22"/>
+          <w:szCs w:val="22"/>
+          <w:lang w:val="de-DE" w:eastAsia="de-DE"/>
         </w:rPr>
         <w:tab/>
       </w:r>
       <w:r>
         <w:rPr>
+          <w:rFonts w:ascii="Arial" w:hAnsi="Arial" w:cs="Arial"/>
           <w:noProof/>
         </w:rPr>
         <w:t>Brief Description</w:t>
       </w:r>
       <w:r>
         <w:rPr>
+          <w:rFonts w:ascii="Arial" w:hAnsi="Arial" w:cs="Arial"/>
           <w:noProof/>
         </w:rPr>
         <w:tab/>
       </w:r>
       <w:r>
         <w:rPr>
+          <w:rFonts w:ascii="Arial" w:hAnsi="Arial" w:cs="Arial"/>
           <w:noProof/>
         </w:rPr>
         <w:fldChar w:fldCharType="begin"/>
       </w:r>
       <w:r>
         <w:rPr>
-          <w:noProof/>
-        </w:rPr>
-        <w:instrText xml:space="preserve"> PAGEREF _Toc508098430 \h </w:instrText>
-      </w:r>
-      <w:r>
-        <w:rPr>
-          <w:noProof/>
-        </w:rPr>
-      </w:r>
-      <w:r>
-        <w:rPr>
+          <w:rFonts w:ascii="Arial" w:hAnsi="Arial" w:cs="Arial"/>
+          <w:noProof/>
+        </w:rPr>
+        <w:instrText xml:space="preserve"> PAGEREF _Toc370946618 \h </w:instrText>
+      </w:r>
+      <w:r>
+        <w:rPr>
+          <w:rFonts w:ascii="Arial" w:hAnsi="Arial" w:cs="Arial"/>
+          <w:noProof/>
+        </w:rPr>
+      </w:r>
+      <w:r>
+        <w:rPr>
+          <w:rFonts w:ascii="Arial" w:hAnsi="Arial" w:cs="Arial"/>
           <w:noProof/>
         </w:rPr>
         <w:fldChar w:fldCharType="separate"/>
       </w:r>
       <w:r>
         <w:rPr>
+          <w:rFonts w:ascii="Arial" w:hAnsi="Arial" w:cs="Arial"/>
           <w:noProof/>
         </w:rPr>
         <w:t>4</w:t>
       </w:r>
       <w:r>
         <w:rPr>
+          <w:rFonts w:ascii="Arial" w:hAnsi="Arial" w:cs="Arial"/>
+          <w:noProof/>
+        </w:rPr>
+        <w:fldChar w:fldCharType="end"/>
+      </w:r>
+    </w:p>
+    <w:p>
+      <w:pPr>
+        <w:pStyle w:val="TOC2"/>
+        <w:tabs>
+          <w:tab w:val="left" w:pos="1000"/>
+        </w:tabs>
+        <w:rPr>
+          <w:rFonts w:ascii="Arial" w:eastAsiaTheme="minorEastAsia" w:hAnsi="Arial" w:cs="Arial"/>
+          <w:noProof/>
+          <w:sz w:val="22"/>
+          <w:szCs w:val="22"/>
+          <w:lang w:val="de-DE" w:eastAsia="de-DE"/>
+        </w:rPr>
+      </w:pPr>
+      <w:r>
+        <w:rPr>
+          <w:rFonts w:ascii="Arial" w:hAnsi="Arial" w:cs="Arial"/>
+          <w:noProof/>
+        </w:rPr>
+        <w:t>1.2</w:t>
+      </w:r>
+      <w:r>
+        <w:rPr>
+          <w:rFonts w:ascii="Arial" w:eastAsiaTheme="minorEastAsia" w:hAnsi="Arial" w:cs="Arial"/>
+          <w:noProof/>
+          <w:sz w:val="22"/>
+          <w:szCs w:val="22"/>
+          <w:lang w:val="de-DE" w:eastAsia="de-DE"/>
+        </w:rPr>
+        <w:tab/>
+      </w:r>
+      <w:r>
+        <w:rPr>
+          <w:rFonts w:ascii="Arial" w:hAnsi="Arial" w:cs="Arial"/>
+          <w:noProof/>
+        </w:rPr>
+        <w:t>Stored data</w:t>
+      </w:r>
+      <w:r>
+        <w:rPr>
+          <w:rFonts w:ascii="Arial" w:hAnsi="Arial" w:cs="Arial"/>
+          <w:noProof/>
+        </w:rPr>
+        <w:tab/>
+      </w:r>
+      <w:r>
+        <w:rPr>
+          <w:rFonts w:ascii="Arial" w:hAnsi="Arial" w:cs="Arial"/>
+          <w:noProof/>
+        </w:rPr>
+        <w:fldChar w:fldCharType="begin"/>
+      </w:r>
+      <w:r>
+        <w:rPr>
+          <w:rFonts w:ascii="Arial" w:hAnsi="Arial" w:cs="Arial"/>
+          <w:noProof/>
+        </w:rPr>
+        <w:instrText xml:space="preserve"> PAGEREF _Toc370946619 \h </w:instrText>
+      </w:r>
+      <w:r>
+        <w:rPr>
+          <w:rFonts w:ascii="Arial" w:hAnsi="Arial" w:cs="Arial"/>
+          <w:noProof/>
+        </w:rPr>
+      </w:r>
+      <w:r>
+        <w:rPr>
+          <w:rFonts w:ascii="Arial" w:hAnsi="Arial" w:cs="Arial"/>
+          <w:noProof/>
+        </w:rPr>
+        <w:fldChar w:fldCharType="separate"/>
+      </w:r>
+      <w:r>
+        <w:rPr>
+          <w:rFonts w:ascii="Arial" w:hAnsi="Arial" w:cs="Arial"/>
+          <w:noProof/>
+        </w:rPr>
+        <w:t>4</w:t>
+      </w:r>
+      <w:r>
+        <w:rPr>
+          <w:rFonts w:ascii="Arial" w:hAnsi="Arial" w:cs="Arial"/>
+          <w:noProof/>
+        </w:rPr>
+        <w:fldChar w:fldCharType="end"/>
+      </w:r>
+    </w:p>
+    <w:p>
+      <w:pPr>
+        <w:pStyle w:val="TOC3"/>
+        <w:rPr>
+          <w:rFonts w:ascii="Arial" w:eastAsiaTheme="minorEastAsia" w:hAnsi="Arial" w:cs="Arial"/>
+          <w:noProof/>
+          <w:sz w:val="22"/>
+          <w:szCs w:val="22"/>
+          <w:lang w:val="de-DE" w:eastAsia="de-DE"/>
+        </w:rPr>
+      </w:pPr>
+      <w:r>
+        <w:rPr>
+          <w:rFonts w:ascii="Arial" w:hAnsi="Arial" w:cs="Arial"/>
+          <w:noProof/>
+        </w:rPr>
+        <w:t>1.2.1</w:t>
+      </w:r>
+      <w:r>
+        <w:rPr>
+          <w:rFonts w:ascii="Arial" w:eastAsiaTheme="minorEastAsia" w:hAnsi="Arial" w:cs="Arial"/>
+          <w:noProof/>
+          <w:sz w:val="22"/>
+          <w:szCs w:val="22"/>
+          <w:lang w:val="de-DE" w:eastAsia="de-DE"/>
+        </w:rPr>
+        <w:tab/>
+      </w:r>
+      <w:r>
+        <w:rPr>
+          <w:rFonts w:ascii="Arial" w:hAnsi="Arial" w:cs="Arial"/>
+          <w:noProof/>
+        </w:rPr>
+        <w:t>Overview</w:t>
+      </w:r>
+      <w:r>
+        <w:rPr>
+          <w:rFonts w:ascii="Arial" w:hAnsi="Arial" w:cs="Arial"/>
+          <w:noProof/>
+        </w:rPr>
+        <w:tab/>
+      </w:r>
+      <w:r>
+        <w:rPr>
+          <w:rFonts w:ascii="Arial" w:hAnsi="Arial" w:cs="Arial"/>
+          <w:noProof/>
+        </w:rPr>
+        <w:fldChar w:fldCharType="begin"/>
+      </w:r>
+      <w:r>
+        <w:rPr>
+          <w:rFonts w:ascii="Arial" w:hAnsi="Arial" w:cs="Arial"/>
+          <w:noProof/>
+        </w:rPr>
+        <w:instrText xml:space="preserve"> PAGEREF _Toc370946620 \h </w:instrText>
+      </w:r>
+      <w:r>
+        <w:rPr>
+          <w:rFonts w:ascii="Arial" w:hAnsi="Arial" w:cs="Arial"/>
+          <w:noProof/>
+        </w:rPr>
+      </w:r>
+      <w:r>
+        <w:rPr>
+          <w:rFonts w:ascii="Arial" w:hAnsi="Arial" w:cs="Arial"/>
+          <w:noProof/>
+        </w:rPr>
+        <w:fldChar w:fldCharType="separate"/>
+      </w:r>
+      <w:r>
+        <w:rPr>
+          <w:rFonts w:ascii="Arial" w:hAnsi="Arial" w:cs="Arial"/>
+          <w:noProof/>
+        </w:rPr>
+        <w:t>4</w:t>
+      </w:r>
+      <w:r>
+        <w:rPr>
+          <w:rFonts w:ascii="Arial" w:hAnsi="Arial" w:cs="Arial"/>
+          <w:noProof/>
+        </w:rPr>
+        <w:fldChar w:fldCharType="end"/>
+      </w:r>
+    </w:p>
+    <w:p>
+      <w:pPr>
+        <w:pStyle w:val="TOC3"/>
+        <w:rPr>
+          <w:rFonts w:ascii="Arial" w:eastAsiaTheme="minorEastAsia" w:hAnsi="Arial" w:cs="Arial"/>
+          <w:noProof/>
+          <w:sz w:val="22"/>
+          <w:szCs w:val="22"/>
+          <w:lang w:val="de-DE" w:eastAsia="de-DE"/>
+        </w:rPr>
+      </w:pPr>
+      <w:r>
+        <w:rPr>
+          <w:rFonts w:ascii="Arial" w:hAnsi="Arial" w:cs="Arial"/>
+          <w:noProof/>
+        </w:rPr>
+        <w:t>1.2.2</w:t>
+      </w:r>
+      <w:r>
+        <w:rPr>
+          <w:rFonts w:ascii="Arial" w:eastAsiaTheme="minorEastAsia" w:hAnsi="Arial" w:cs="Arial"/>
+          <w:noProof/>
+          <w:sz w:val="22"/>
+          <w:szCs w:val="22"/>
+          <w:lang w:val="de-DE" w:eastAsia="de-DE"/>
+        </w:rPr>
+        <w:tab/>
+      </w:r>
+      <w:r>
+        <w:rPr>
+          <w:rFonts w:ascii="Arial" w:hAnsi="Arial" w:cs="Arial"/>
+          <w:noProof/>
+        </w:rPr>
+        <w:t>Description</w:t>
+      </w:r>
+      <w:r>
+        <w:rPr>
+          <w:rFonts w:ascii="Arial" w:hAnsi="Arial" w:cs="Arial"/>
+          <w:noProof/>
+        </w:rPr>
+        <w:tab/>
+      </w:r>
+      <w:r>
+        <w:rPr>
+          <w:rFonts w:ascii="Arial" w:hAnsi="Arial" w:cs="Arial"/>
+          <w:noProof/>
+        </w:rPr>
+        <w:fldChar w:fldCharType="begin"/>
+      </w:r>
+      <w:r>
+        <w:rPr>
+          <w:rFonts w:ascii="Arial" w:hAnsi="Arial" w:cs="Arial"/>
+          <w:noProof/>
+        </w:rPr>
+        <w:instrText xml:space="preserve"> PAGEREF _Toc370946621 \h </w:instrText>
+      </w:r>
+      <w:r>
+        <w:rPr>
+          <w:rFonts w:ascii="Arial" w:hAnsi="Arial" w:cs="Arial"/>
+          <w:noProof/>
+        </w:rPr>
+      </w:r>
+      <w:r>
+        <w:rPr>
+          <w:rFonts w:ascii="Arial" w:hAnsi="Arial" w:cs="Arial"/>
+          <w:noProof/>
+        </w:rPr>
+        <w:fldChar w:fldCharType="separate"/>
+      </w:r>
+      <w:r>
+        <w:rPr>
+          <w:rFonts w:ascii="Arial" w:hAnsi="Arial" w:cs="Arial"/>
+          <w:noProof/>
+        </w:rPr>
+        <w:t>4</w:t>
+      </w:r>
+      <w:r>
+        <w:rPr>
+          <w:rFonts w:ascii="Arial" w:hAnsi="Arial" w:cs="Arial"/>
           <w:noProof/>
         </w:rPr>
         <w:fldChar w:fldCharType="end"/>
@@ -552,70 +879,81 @@
           <w:tab w:val="left" w:pos="432"/>
         </w:tabs>
         <w:rPr>
-          <w:noProof/>
-          <w:sz w:val="24"/>
-          <w:szCs w:val="24"/>
-        </w:rPr>
-      </w:pPr>
-      <w:r>
-        <w:rPr>
-          <w:noProof/>
-          <w:szCs w:val="24"/>
+          <w:rFonts w:ascii="Arial" w:eastAsiaTheme="minorEastAsia" w:hAnsi="Arial" w:cs="Arial"/>
+          <w:noProof/>
+          <w:sz w:val="22"/>
+          <w:szCs w:val="22"/>
+          <w:lang w:val="de-DE" w:eastAsia="de-DE"/>
+        </w:rPr>
+      </w:pPr>
+      <w:r>
+        <w:rPr>
+          <w:rFonts w:ascii="Arial" w:hAnsi="Arial" w:cs="Arial"/>
+          <w:noProof/>
         </w:rPr>
         <w:t>2.</w:t>
       </w:r>
       <w:r>
         <w:rPr>
-          <w:noProof/>
-          <w:sz w:val="24"/>
-          <w:szCs w:val="24"/>
+          <w:rFonts w:ascii="Arial" w:eastAsiaTheme="minorEastAsia" w:hAnsi="Arial" w:cs="Arial"/>
+          <w:noProof/>
+          <w:sz w:val="22"/>
+          <w:szCs w:val="22"/>
+          <w:lang w:val="de-DE" w:eastAsia="de-DE"/>
         </w:rPr>
         <w:tab/>
       </w:r>
       <w:r>
         <w:rPr>
-          <w:noProof/>
-          <w:szCs w:val="24"/>
+          <w:rFonts w:ascii="Arial" w:hAnsi="Arial" w:cs="Arial"/>
+          <w:noProof/>
         </w:rPr>
         <w:t>Flow of Events</w:t>
       </w:r>
       <w:r>
         <w:rPr>
+          <w:rFonts w:ascii="Arial" w:hAnsi="Arial" w:cs="Arial"/>
           <w:noProof/>
         </w:rPr>
         <w:tab/>
       </w:r>
       <w:r>
         <w:rPr>
+          <w:rFonts w:ascii="Arial" w:hAnsi="Arial" w:cs="Arial"/>
           <w:noProof/>
         </w:rPr>
         <w:fldChar w:fldCharType="begin"/>
       </w:r>
       <w:r>
         <w:rPr>
-          <w:noProof/>
-        </w:rPr>
-        <w:instrText xml:space="preserve"> PAGEREF _Toc508098431 \h </w:instrText>
-      </w:r>
-      <w:r>
-        <w:rPr>
-          <w:noProof/>
-        </w:rPr>
-      </w:r>
-      <w:r>
-        <w:rPr>
+          <w:rFonts w:ascii="Arial" w:hAnsi="Arial" w:cs="Arial"/>
+          <w:noProof/>
+        </w:rPr>
+        <w:instrText xml:space="preserve"> PAGEREF _Toc370946622 \h </w:instrText>
+      </w:r>
+      <w:r>
+        <w:rPr>
+          <w:rFonts w:ascii="Arial" w:hAnsi="Arial" w:cs="Arial"/>
+          <w:noProof/>
+        </w:rPr>
+      </w:r>
+      <w:r>
+        <w:rPr>
+          <w:rFonts w:ascii="Arial" w:hAnsi="Arial" w:cs="Arial"/>
           <w:noProof/>
         </w:rPr>
         <w:fldChar w:fldCharType="separate"/>
       </w:r>
       <w:r>
         <w:rPr>
-          <w:noProof/>
-        </w:rPr>
-        <w:t>4</w:t>
-      </w:r>
-      <w:r>
-        <w:rPr>
+          <w:rFonts w:ascii="Arial" w:hAnsi="Arial" w:cs="Arial"/>
+          <w:noProof/>
+        </w:rPr>
+        <w:t>5</w:t>
+      </w:r>
+      <w:r>
+        <w:rPr>
+          <w:rFonts w:ascii="Arial" w:hAnsi="Arial" w:cs="Arial"/>
           <w:noProof/>
         </w:rPr>
         <w:fldChar w:fldCharType="end"/>
@@ -628,68 +966,81 @@
           <w:tab w:val="left" w:pos="1000"/>
         </w:tabs>
         <w:rPr>
-          <w:noProof/>
-          <w:sz w:val="24"/>
-          <w:szCs w:val="24"/>
-        </w:rPr>
-      </w:pPr>
-      <w:r>
-        <w:rPr>
+          <w:rFonts w:ascii="Arial" w:eastAsiaTheme="minorEastAsia" w:hAnsi="Arial" w:cs="Arial"/>
+          <w:noProof/>
+          <w:sz w:val="22"/>
+          <w:szCs w:val="22"/>
+          <w:lang w:val="de-DE" w:eastAsia="de-DE"/>
+        </w:rPr>
+      </w:pPr>
+      <w:r>
+        <w:rPr>
+          <w:rFonts w:ascii="Arial" w:hAnsi="Arial" w:cs="Arial"/>
           <w:noProof/>
         </w:rPr>
         <w:t>2.1</w:t>
       </w:r>
       <w:r>
         <w:rPr>
-          <w:noProof/>
-          <w:sz w:val="24"/>
-          <w:szCs w:val="24"/>
+          <w:rFonts w:ascii="Arial" w:eastAsiaTheme="minorEastAsia" w:hAnsi="Arial" w:cs="Arial"/>
+          <w:noProof/>
+          <w:sz w:val="22"/>
+          <w:szCs w:val="22"/>
+          <w:lang w:val="de-DE" w:eastAsia="de-DE"/>
         </w:rPr>
         <w:tab/>
       </w:r>
       <w:r>
         <w:rPr>
-          <w:noProof/>
-        </w:rPr>
-        <w:t>Basic Flow</w:t>
-      </w:r>
-      <w:r>
-        <w:rPr>
+          <w:rFonts w:ascii="Arial" w:hAnsi="Arial" w:cs="Arial"/>
+          <w:noProof/>
+        </w:rPr>
+        <w:t>Screen Flow</w:t>
+      </w:r>
+      <w:r>
+        <w:rPr>
+          <w:rFonts w:ascii="Arial" w:hAnsi="Arial" w:cs="Arial"/>
           <w:noProof/>
         </w:rPr>
         <w:tab/>
       </w:r>
       <w:r>
         <w:rPr>
+          <w:rFonts w:ascii="Arial" w:hAnsi="Arial" w:cs="Arial"/>
           <w:noProof/>
         </w:rPr>
         <w:fldChar w:fldCharType="begin"/>
       </w:r>
       <w:r>
         <w:rPr>
-          <w:noProof/>
-        </w:rPr>
-        <w:instrText xml:space="preserve"> PAGEREF _Toc508098432 \h </w:instrText>
-      </w:r>
-      <w:r>
-        <w:rPr>
-          <w:noProof/>
-        </w:rPr>
-      </w:r>
-      <w:r>
-        <w:rPr>
+          <w:rFonts w:ascii="Arial" w:hAnsi="Arial" w:cs="Arial"/>
+          <w:noProof/>
+        </w:rPr>
+        <w:instrText xml:space="preserve"> PAGEREF _Toc370946623 \h </w:instrText>
+      </w:r>
+      <w:r>
+        <w:rPr>
+          <w:rFonts w:ascii="Arial" w:hAnsi="Arial" w:cs="Arial"/>
+          <w:noProof/>
+        </w:rPr>
+      </w:r>
+      <w:r>
+        <w:rPr>
+          <w:rFonts w:ascii="Arial" w:hAnsi="Arial" w:cs="Arial"/>
           <w:noProof/>
         </w:rPr>
         <w:fldChar w:fldCharType="separate"/>
       </w:r>
       <w:r>
         <w:rPr>
-          <w:noProof/>
-        </w:rPr>
-        <w:t>4</w:t>
-      </w:r>
-      <w:r>
-        <w:rPr>
+          <w:rFonts w:ascii="Arial" w:hAnsi="Arial" w:cs="Arial"/>
+          <w:noProof/>
+        </w:rPr>
+        <w:t>5</w:t>
+      </w:r>
+      <w:r>
+        <w:rPr>
+          <w:rFonts w:ascii="Arial" w:hAnsi="Arial" w:cs="Arial"/>
           <w:noProof/>
         </w:rPr>
         <w:fldChar w:fldCharType="end"/>
@@ -702,68 +1053,81 @@
           <w:tab w:val="left" w:pos="1000"/>
         </w:tabs>
         <w:rPr>
-          <w:noProof/>
-          <w:sz w:val="24"/>
-          <w:szCs w:val="24"/>
-        </w:rPr>
-      </w:pPr>
-      <w:r>
-        <w:rPr>
+          <w:rFonts w:ascii="Arial" w:eastAsiaTheme="minorEastAsia" w:hAnsi="Arial" w:cs="Arial"/>
+          <w:noProof/>
+          <w:sz w:val="22"/>
+          <w:szCs w:val="22"/>
+          <w:lang w:val="de-DE" w:eastAsia="de-DE"/>
+        </w:rPr>
+      </w:pPr>
+      <w:r>
+        <w:rPr>
+          <w:rFonts w:ascii="Arial" w:hAnsi="Arial" w:cs="Arial"/>
           <w:noProof/>
         </w:rPr>
         <w:t>2.2</w:t>
       </w:r>
       <w:r>
         <w:rPr>
-          <w:noProof/>
-          <w:sz w:val="24"/>
-          <w:szCs w:val="24"/>
+          <w:rFonts w:ascii="Arial" w:eastAsiaTheme="minorEastAsia" w:hAnsi="Arial" w:cs="Arial"/>
+          <w:noProof/>
+          <w:sz w:val="22"/>
+          <w:szCs w:val="22"/>
+          <w:lang w:val="de-DE" w:eastAsia="de-DE"/>
         </w:rPr>
         <w:tab/>
       </w:r>
       <w:r>
         <w:rPr>
-          <w:noProof/>
-        </w:rPr>
-        <w:t>Alternative Flows</w:t>
-      </w:r>
-      <w:r>
-        <w:rPr>
+          <w:rFonts w:ascii="Arial" w:hAnsi="Arial" w:cs="Arial"/>
+          <w:noProof/>
+        </w:rPr>
+        <w:t>Use Case Flows</w:t>
+      </w:r>
+      <w:r>
+        <w:rPr>
+          <w:rFonts w:ascii="Arial" w:hAnsi="Arial" w:cs="Arial"/>
           <w:noProof/>
         </w:rPr>
         <w:tab/>
       </w:r>
       <w:r>
         <w:rPr>
+          <w:rFonts w:ascii="Arial" w:hAnsi="Arial" w:cs="Arial"/>
           <w:noProof/>
         </w:rPr>
         <w:fldChar w:fldCharType="begin"/>
       </w:r>
       <w:r>
         <w:rPr>
-          <w:noProof/>
-        </w:rPr>
-        <w:instrText xml:space="preserve"> PAGEREF _Toc508098433 \h </w:instrText>
-      </w:r>
-      <w:r>
-        <w:rPr>
-          <w:noProof/>
-        </w:rPr>
-      </w:r>
-      <w:r>
-        <w:rPr>
+          <w:rFonts w:ascii="Arial" w:hAnsi="Arial" w:cs="Arial"/>
+          <w:noProof/>
+        </w:rPr>
+        <w:instrText xml:space="preserve"> PAGEREF _Toc370946624 \h </w:instrText>
+      </w:r>
+      <w:r>
+        <w:rPr>
+          <w:rFonts w:ascii="Arial" w:hAnsi="Arial" w:cs="Arial"/>
+          <w:noProof/>
+        </w:rPr>
+      </w:r>
+      <w:r>
+        <w:rPr>
+          <w:rFonts w:ascii="Arial" w:hAnsi="Arial" w:cs="Arial"/>
           <w:noProof/>
         </w:rPr>
         <w:fldChar w:fldCharType="separate"/>
       </w:r>
       <w:r>
         <w:rPr>
-          <w:noProof/>
-        </w:rPr>
-        <w:t>4</w:t>
-      </w:r>
-      <w:r>
-        <w:rPr>
+          <w:rFonts w:ascii="Arial" w:hAnsi="Arial" w:cs="Arial"/>
+          <w:noProof/>
+        </w:rPr>
+        <w:t>5</w:t>
+      </w:r>
+      <w:r>
+        <w:rPr>
+          <w:rFonts w:ascii="Arial" w:hAnsi="Arial" w:cs="Arial"/>
           <w:noProof/>
         </w:rPr>
         <w:fldChar w:fldCharType="end"/>
@@ -772,72 +1136,82 @@
     <w:p>
       <w:pPr>
         <w:pStyle w:val="TOC3"/>
-        <w:tabs>
-          <w:tab w:val="left" w:pos="1600"/>
-        </w:tabs>
-        <w:rPr>
-          <w:noProof/>
-          <w:sz w:val="24"/>
-          <w:szCs w:val="24"/>
-        </w:rPr>
-      </w:pPr>
-      <w:r>
-        <w:rPr>
+        <w:rPr>
+          <w:rFonts w:ascii="Arial" w:eastAsiaTheme="minorEastAsia" w:hAnsi="Arial" w:cs="Arial"/>
+          <w:noProof/>
+          <w:sz w:val="22"/>
+          <w:szCs w:val="22"/>
+          <w:lang w:eastAsia="de-DE"/>
+        </w:rPr>
+      </w:pPr>
+      <w:r>
+        <w:rPr>
+          <w:rFonts w:ascii="Arial" w:hAnsi="Arial" w:cs="Arial"/>
           <w:noProof/>
         </w:rPr>
         <w:t>2.2.1</w:t>
       </w:r>
       <w:r>
         <w:rPr>
-          <w:noProof/>
-          <w:sz w:val="24"/>
-          <w:szCs w:val="24"/>
+          <w:rFonts w:ascii="Arial" w:eastAsiaTheme="minorEastAsia" w:hAnsi="Arial" w:cs="Arial"/>
+          <w:noProof/>
+          <w:sz w:val="22"/>
+          <w:szCs w:val="22"/>
+          <w:lang w:eastAsia="de-DE"/>
         </w:rPr>
         <w:tab/>
       </w:r>
       <w:r>
         <w:rPr>
-          <w:noProof/>
-        </w:rPr>
-        <w:t>&lt; First Alternative Flow &gt;</w:t>
-      </w:r>
-      <w:r>
-        <w:rPr>
+          <w:rFonts w:ascii="Arial" w:hAnsi="Arial" w:cs="Arial"/>
+          <w:noProof/>
+        </w:rPr>
+        <w:t>Show all bookings (List View)</w:t>
+      </w:r>
+      <w:r>
+        <w:rPr>
+          <w:rFonts w:ascii="Arial" w:hAnsi="Arial" w:cs="Arial"/>
           <w:noProof/>
         </w:rPr>
         <w:tab/>
       </w:r>
       <w:r>
         <w:rPr>
+          <w:rFonts w:ascii="Arial" w:hAnsi="Arial" w:cs="Arial"/>
           <w:noProof/>
         </w:rPr>
         <w:fldChar w:fldCharType="begin"/>
       </w:r>
       <w:r>
         <w:rPr>
-          <w:noProof/>
-        </w:rPr>
-        <w:instrText xml:space="preserve"> PAGEREF _Toc508098434 \h </w:instrText>
-      </w:r>
-      <w:r>
-        <w:rPr>
-          <w:noProof/>
-        </w:rPr>
-      </w:r>
-      <w:r>
-        <w:rPr>
+          <w:rFonts w:ascii="Arial" w:hAnsi="Arial" w:cs="Arial"/>
+          <w:noProof/>
+        </w:rPr>
+        <w:instrText xml:space="preserve"> PAGEREF _Toc370946625 \h </w:instrText>
+      </w:r>
+      <w:r>
+        <w:rPr>
+          <w:rFonts w:ascii="Arial" w:hAnsi="Arial" w:cs="Arial"/>
+          <w:noProof/>
+        </w:rPr>
+      </w:r>
+      <w:r>
+        <w:rPr>
+          <w:rFonts w:ascii="Arial" w:hAnsi="Arial" w:cs="Arial"/>
           <w:noProof/>
         </w:rPr>
         <w:fldChar w:fldCharType="separate"/>
       </w:r>
       <w:r>
         <w:rPr>
-          <w:noProof/>
-        </w:rPr>
-        <w:t>4</w:t>
-      </w:r>
-      <w:r>
-        <w:rPr>
+          <w:rFonts w:ascii="Arial" w:hAnsi="Arial" w:cs="Arial"/>
+          <w:noProof/>
+        </w:rPr>
+        <w:t>5</w:t>
+      </w:r>
+      <w:r>
+        <w:rPr>
+          <w:rFonts w:ascii="Arial" w:hAnsi="Arial" w:cs="Arial"/>
           <w:noProof/>
         </w:rPr>
         <w:fldChar w:fldCharType="end"/>
@@ -846,72 +1220,334 @@
     <w:p>
       <w:pPr>
         <w:pStyle w:val="TOC3"/>
-        <w:tabs>
-          <w:tab w:val="left" w:pos="1600"/>
-        </w:tabs>
-        <w:rPr>
-          <w:noProof/>
-          <w:sz w:val="24"/>
-          <w:szCs w:val="24"/>
-        </w:rPr>
-      </w:pPr>
-      <w:r>
-        <w:rPr>
+        <w:rPr>
+          <w:rFonts w:ascii="Arial" w:eastAsiaTheme="minorEastAsia" w:hAnsi="Arial" w:cs="Arial"/>
+          <w:noProof/>
+          <w:sz w:val="22"/>
+          <w:szCs w:val="22"/>
+          <w:lang w:eastAsia="de-DE"/>
+        </w:rPr>
+      </w:pPr>
+      <w:r>
+        <w:rPr>
+          <w:rFonts w:ascii="Arial" w:hAnsi="Arial" w:cs="Arial"/>
           <w:noProof/>
         </w:rPr>
         <w:t>2.2.2</w:t>
       </w:r>
       <w:r>
         <w:rPr>
-          <w:noProof/>
-          <w:sz w:val="24"/>
-          <w:szCs w:val="24"/>
+          <w:rFonts w:ascii="Arial" w:eastAsiaTheme="minorEastAsia" w:hAnsi="Arial" w:cs="Arial"/>
+          <w:noProof/>
+          <w:sz w:val="22"/>
+          <w:szCs w:val="22"/>
+          <w:lang w:eastAsia="de-DE"/>
         </w:rPr>
         <w:tab/>
       </w:r>
       <w:r>
         <w:rPr>
-          <w:noProof/>
-        </w:rPr>
-        <w:t>&lt; Second Alternative Flow &gt;</w:t>
-      </w:r>
-      <w:r>
-        <w:rPr>
+          <w:rFonts w:ascii="Arial" w:hAnsi="Arial" w:cs="Arial"/>
+          <w:noProof/>
+        </w:rPr>
+        <w:t>Show single booking (View Single)</w:t>
+      </w:r>
+      <w:r>
+        <w:rPr>
+          <w:rFonts w:ascii="Arial" w:hAnsi="Arial" w:cs="Arial"/>
           <w:noProof/>
         </w:rPr>
         <w:tab/>
       </w:r>
       <w:r>
         <w:rPr>
+          <w:rFonts w:ascii="Arial" w:hAnsi="Arial" w:cs="Arial"/>
           <w:noProof/>
         </w:rPr>
         <w:fldChar w:fldCharType="begin"/>
       </w:r>
       <w:r>
         <w:rPr>
-          <w:noProof/>
-        </w:rPr>
-        <w:instrText xml:space="preserve"> PAGEREF _Toc508098435 \h </w:instrText>
-      </w:r>
-      <w:r>
-        <w:rPr>
-          <w:noProof/>
-        </w:rPr>
-      </w:r>
-      <w:r>
-        <w:rPr>
+          <w:rFonts w:ascii="Arial" w:hAnsi="Arial" w:cs="Arial"/>
+          <w:noProof/>
+        </w:rPr>
+        <w:instrText xml:space="preserve"> PAGEREF _Toc370946626 \h </w:instrText>
+      </w:r>
+      <w:r>
+        <w:rPr>
+          <w:rFonts w:ascii="Arial" w:hAnsi="Arial" w:cs="Arial"/>
+          <w:noProof/>
+        </w:rPr>
+      </w:r>
+      <w:r>
+        <w:rPr>
+          <w:rFonts w:ascii="Arial" w:hAnsi="Arial" w:cs="Arial"/>
           <w:noProof/>
         </w:rPr>
         <w:fldChar w:fldCharType="separate"/>
       </w:r>
       <w:r>
         <w:rPr>
-          <w:noProof/>
-        </w:rPr>
-        <w:t>4</w:t>
-      </w:r>
-      <w:r>
-        <w:rPr>
+          <w:rFonts w:ascii="Arial" w:hAnsi="Arial" w:cs="Arial"/>
+          <w:noProof/>
+        </w:rPr>
+        <w:t>6</w:t>
+      </w:r>
+      <w:r>
+        <w:rPr>
+          <w:rFonts w:ascii="Arial" w:hAnsi="Arial" w:cs="Arial"/>
+          <w:noProof/>
+        </w:rPr>
+        <w:fldChar w:fldCharType="end"/>
+      </w:r>
+    </w:p>
+    <w:p>
+      <w:pPr>
+        <w:pStyle w:val="TOC3"/>
+        <w:rPr>
+          <w:rFonts w:ascii="Arial" w:eastAsiaTheme="minorEastAsia" w:hAnsi="Arial" w:cs="Arial"/>
+          <w:noProof/>
+          <w:sz w:val="22"/>
+          <w:szCs w:val="22"/>
+          <w:lang w:eastAsia="de-DE"/>
+        </w:rPr>
+      </w:pPr>
+      <w:r>
+        <w:rPr>
+          <w:rFonts w:ascii="Arial" w:hAnsi="Arial" w:cs="Arial"/>
+          <w:noProof/>
+        </w:rPr>
+        <w:t>2.2.3</w:t>
+      </w:r>
+      <w:r>
+        <w:rPr>
+          <w:rFonts w:ascii="Arial" w:eastAsiaTheme="minorEastAsia" w:hAnsi="Arial" w:cs="Arial"/>
+          <w:noProof/>
+          <w:sz w:val="22"/>
+          <w:szCs w:val="22"/>
+          <w:lang w:eastAsia="de-DE"/>
+        </w:rPr>
+        <w:tab/>
+      </w:r>
+      <w:r>
+        <w:rPr>
+          <w:rFonts w:ascii="Arial" w:hAnsi="Arial" w:cs="Arial"/>
+          <w:noProof/>
+        </w:rPr>
+        <w:t>Create new booking (Create)</w:t>
+      </w:r>
+      <w:r>
+        <w:rPr>
+          <w:rFonts w:ascii="Arial" w:hAnsi="Arial" w:cs="Arial"/>
+          <w:noProof/>
+        </w:rPr>
+        <w:tab/>
+      </w:r>
+      <w:r>
+        <w:rPr>
+          <w:rFonts w:ascii="Arial" w:hAnsi="Arial" w:cs="Arial"/>
+          <w:noProof/>
+        </w:rPr>
+        <w:fldChar w:fldCharType="begin"/>
+      </w:r>
+      <w:r>
+        <w:rPr>
+          <w:rFonts w:ascii="Arial" w:hAnsi="Arial" w:cs="Arial"/>
+          <w:noProof/>
+        </w:rPr>
+        <w:instrText xml:space="preserve"> PAGEREF _Toc370946627 \h </w:instrText>
+      </w:r>
+      <w:r>
+        <w:rPr>
+          <w:rFonts w:ascii="Arial" w:hAnsi="Arial" w:cs="Arial"/>
+          <w:noProof/>
+        </w:rPr>
+      </w:r>
+      <w:r>
+        <w:rPr>
+          <w:rFonts w:ascii="Arial" w:hAnsi="Arial" w:cs="Arial"/>
+          <w:noProof/>
+        </w:rPr>
+        <w:fldChar w:fldCharType="separate"/>
+      </w:r>
+      <w:r>
+        <w:rPr>
+          <w:rFonts w:ascii="Arial" w:hAnsi="Arial" w:cs="Arial"/>
+          <w:noProof/>
+        </w:rPr>
+        <w:t>7</w:t>
+      </w:r>
+      <w:r>
+        <w:rPr>
+          <w:rFonts w:ascii="Arial" w:hAnsi="Arial" w:cs="Arial"/>
+          <w:noProof/>
+        </w:rPr>
+        <w:fldChar w:fldCharType="end"/>
+      </w:r>
+    </w:p>
+    <w:p>
+      <w:pPr>
+        <w:pStyle w:val="TOC3"/>
+        <w:rPr>
+          <w:rFonts w:ascii="Arial" w:eastAsiaTheme="minorEastAsia" w:hAnsi="Arial" w:cs="Arial"/>
+          <w:noProof/>
+          <w:sz w:val="22"/>
+          <w:szCs w:val="22"/>
+          <w:lang w:eastAsia="de-DE"/>
+        </w:rPr>
+      </w:pPr>
+      <w:r>
+        <w:rPr>
+          <w:rFonts w:ascii="Arial" w:hAnsi="Arial" w:cs="Arial"/>
+          <w:noProof/>
+        </w:rPr>
+        <w:t>2.2.4</w:t>
+      </w:r>
+      <w:r>
+        <w:rPr>
+          <w:rFonts w:ascii="Arial" w:eastAsiaTheme="minorEastAsia" w:hAnsi="Arial" w:cs="Arial"/>
+          <w:noProof/>
+          <w:sz w:val="22"/>
+          <w:szCs w:val="22"/>
+          <w:lang w:eastAsia="de-DE"/>
+        </w:rPr>
+        <w:tab/>
+      </w:r>
+      <w:r>
+        <w:rPr>
+          <w:rFonts w:ascii="Arial" w:hAnsi="Arial" w:cs="Arial"/>
+          <w:noProof/>
+        </w:rPr>
+        <w:t>Edit booking (Edit)</w:t>
+      </w:r>
+      <w:r>
+        <w:rPr>
+          <w:rFonts w:ascii="Arial" w:hAnsi="Arial" w:cs="Arial"/>
+          <w:noProof/>
+        </w:rPr>
+        <w:tab/>
+      </w:r>
+      <w:r>
+        <w:rPr>
+          <w:rFonts w:ascii="Arial" w:hAnsi="Arial" w:cs="Arial"/>
+          <w:noProof/>
+        </w:rPr>
+        <w:fldChar w:fldCharType="begin"/>
+      </w:r>
+      <w:r>
+        <w:rPr>
+          <w:rFonts w:ascii="Arial" w:hAnsi="Arial" w:cs="Arial"/>
+          <w:noProof/>
+        </w:rPr>
+        <w:instrText xml:space="preserve"> PAGEREF _Toc370946628 \h </w:instrText>
+      </w:r>
+      <w:r>
+        <w:rPr>
+          <w:rFonts w:ascii="Arial" w:hAnsi="Arial" w:cs="Arial"/>
+          <w:noProof/>
+        </w:rPr>
+      </w:r>
+      <w:r>
+        <w:rPr>
+          <w:rFonts w:ascii="Arial" w:hAnsi="Arial" w:cs="Arial"/>
+          <w:noProof/>
+        </w:rPr>
+        <w:fldChar w:fldCharType="separate"/>
+      </w:r>
+      <w:r>
+        <w:rPr>
+          <w:rFonts w:ascii="Arial" w:hAnsi="Arial" w:cs="Arial"/>
+          <w:noProof/>
+        </w:rPr>
+        <w:t>8</w:t>
+      </w:r>
+      <w:r>
+        <w:rPr>
+          <w:rFonts w:ascii="Arial" w:hAnsi="Arial" w:cs="Arial"/>
+          <w:noProof/>
+        </w:rPr>
+        <w:fldChar w:fldCharType="end"/>
+      </w:r>
+    </w:p>
+    <w:p>
+      <w:pPr>
+        <w:pStyle w:val="TOC3"/>
+        <w:rPr>
+          <w:rFonts w:ascii="Arial" w:eastAsiaTheme="minorEastAsia" w:hAnsi="Arial" w:cs="Arial"/>
+          <w:noProof/>
+          <w:sz w:val="22"/>
+          <w:szCs w:val="22"/>
+          <w:lang w:eastAsia="de-DE"/>
+        </w:rPr>
+      </w:pPr>
+      <w:r>
+        <w:rPr>
+          <w:rFonts w:ascii="Arial" w:hAnsi="Arial" w:cs="Arial"/>
+          <w:noProof/>
+        </w:rPr>
+        <w:t>2.2.5</w:t>
+      </w:r>
+      <w:r>
+        <w:rPr>
+          <w:rFonts w:ascii="Arial" w:eastAsiaTheme="minorEastAsia" w:hAnsi="Arial" w:cs="Arial"/>
+          <w:noProof/>
+          <w:sz w:val="22"/>
+          <w:szCs w:val="22"/>
+          <w:lang w:eastAsia="de-DE"/>
+        </w:rPr>
+        <w:tab/>
+      </w:r>
+      <w:r>
+        <w:rPr>
+          <w:rFonts w:ascii="Arial" w:hAnsi="Arial" w:cs="Arial"/>
+          <w:noProof/>
+        </w:rPr>
+        <w:t>Delete booking (Delete)</w:t>
+      </w:r>
+      <w:r>
+        <w:rPr>
+          <w:rFonts w:ascii="Arial" w:hAnsi="Arial" w:cs="Arial"/>
+          <w:noProof/>
+        </w:rPr>
+        <w:tab/>
+      </w:r>
+      <w:r>
+        <w:rPr>
+          <w:rFonts w:ascii="Arial" w:hAnsi="Arial" w:cs="Arial"/>
+          <w:noProof/>
+        </w:rPr>
+        <w:fldChar w:fldCharType="begin"/>
+      </w:r>
+      <w:r>
+        <w:rPr>
+          <w:rFonts w:ascii="Arial" w:hAnsi="Arial" w:cs="Arial"/>
+          <w:noProof/>
+        </w:rPr>
+        <w:instrText xml:space="preserve"> PAGEREF _Toc370946629 \h </w:instrText>
+      </w:r>
+      <w:r>
+        <w:rPr>
+          <w:rFonts w:ascii="Arial" w:hAnsi="Arial" w:cs="Arial"/>
+          <w:noProof/>
+        </w:rPr>
+      </w:r>
+      <w:r>
+        <w:rPr>
+          <w:rFonts w:ascii="Arial" w:hAnsi="Arial" w:cs="Arial"/>
+          <w:noProof/>
+        </w:rPr>
+        <w:fldChar w:fldCharType="separate"/>
+      </w:r>
+      <w:r>
+        <w:rPr>
+          <w:rFonts w:ascii="Arial" w:hAnsi="Arial" w:cs="Arial"/>
+          <w:noProof/>
+        </w:rPr>
+        <w:t>9</w:t>
+      </w:r>
+      <w:r>
+        <w:rPr>
+          <w:rFonts w:ascii="Arial" w:hAnsi="Arial" w:cs="Arial"/>
           <w:noProof/>
         </w:rPr>
         <w:fldChar w:fldCharType="end"/>
@@ -924,70 +1560,168 @@
           <w:tab w:val="left" w:pos="432"/>
         </w:tabs>
         <w:rPr>
-          <w:noProof/>
-          <w:sz w:val="24"/>
-          <w:szCs w:val="24"/>
-        </w:rPr>
-      </w:pPr>
-      <w:r>
-        <w:rPr>
-          <w:noProof/>
-          <w:szCs w:val="24"/>
+          <w:rFonts w:ascii="Arial" w:eastAsiaTheme="minorEastAsia" w:hAnsi="Arial" w:cs="Arial"/>
+          <w:noProof/>
+          <w:sz w:val="22"/>
+          <w:szCs w:val="22"/>
+          <w:lang w:eastAsia="de-DE"/>
+        </w:rPr>
+      </w:pPr>
+      <w:r>
+        <w:rPr>
+          <w:rFonts w:ascii="Arial" w:hAnsi="Arial" w:cs="Arial"/>
+          <w:noProof/>
         </w:rPr>
         <w:t>3.</w:t>
       </w:r>
       <w:r>
         <w:rPr>
-          <w:noProof/>
-          <w:sz w:val="24"/>
-          <w:szCs w:val="24"/>
+          <w:rFonts w:ascii="Arial" w:eastAsiaTheme="minorEastAsia" w:hAnsi="Arial" w:cs="Arial"/>
+          <w:noProof/>
+          <w:sz w:val="22"/>
+          <w:szCs w:val="22"/>
+          <w:lang w:eastAsia="de-DE"/>
         </w:rPr>
         <w:tab/>
       </w:r>
       <w:r>
         <w:rPr>
-          <w:noProof/>
-          <w:szCs w:val="24"/>
+          <w:rFonts w:ascii="Arial" w:hAnsi="Arial" w:cs="Arial"/>
+          <w:noProof/>
         </w:rPr>
         <w:t>Special Requirements</w:t>
       </w:r>
       <w:r>
         <w:rPr>
+          <w:rFonts w:ascii="Arial" w:hAnsi="Arial" w:cs="Arial"/>
           <w:noProof/>
         </w:rPr>
         <w:tab/>
       </w:r>
       <w:r>
         <w:rPr>
+          <w:rFonts w:ascii="Arial" w:hAnsi="Arial" w:cs="Arial"/>
           <w:noProof/>
         </w:rPr>
         <w:fldChar w:fldCharType="begin"/>
       </w:r>
       <w:r>
         <w:rPr>
-          <w:noProof/>
-        </w:rPr>
-        <w:instrText xml:space="preserve"> PAGEREF _Toc508098436 \h </w:instrText>
-      </w:r>
-      <w:r>
-        <w:rPr>
-          <w:noProof/>
-        </w:rPr>
-      </w:r>
-      <w:r>
-        <w:rPr>
+          <w:rFonts w:ascii="Arial" w:hAnsi="Arial" w:cs="Arial"/>
+          <w:noProof/>
+        </w:rPr>
+        <w:instrText xml:space="preserve"> PAGEREF _Toc370946630 \h </w:instrText>
+      </w:r>
+      <w:r>
+        <w:rPr>
+          <w:rFonts w:ascii="Arial" w:hAnsi="Arial" w:cs="Arial"/>
+          <w:noProof/>
+        </w:rPr>
+      </w:r>
+      <w:r>
+        <w:rPr>
+          <w:rFonts w:ascii="Arial" w:hAnsi="Arial" w:cs="Arial"/>
           <w:noProof/>
         </w:rPr>
         <w:fldChar w:fldCharType="separate"/>
       </w:r>
       <w:r>
         <w:rPr>
-          <w:noProof/>
-        </w:rPr>
-        <w:t>5</w:t>
-      </w:r>
-      <w:r>
-        <w:rPr>
+          <w:rFonts w:ascii="Arial" w:hAnsi="Arial" w:cs="Arial"/>
+          <w:noProof/>
+        </w:rPr>
+        <w:t>10</w:t>
+      </w:r>
+      <w:r>
+        <w:rPr>
+          <w:rFonts w:ascii="Arial" w:hAnsi="Arial" w:cs="Arial"/>
+          <w:noProof/>
+        </w:rPr>
+        <w:fldChar w:fldCharType="end"/>
+      </w:r>
+    </w:p>
+    <w:p>
+      <w:pPr>
+        <w:pStyle w:val="TOC1"/>
+        <w:tabs>
+          <w:tab w:val="left" w:pos="432"/>
+        </w:tabs>
+        <w:rPr>
+          <w:rFonts w:ascii="Arial" w:eastAsiaTheme="minorEastAsia" w:hAnsi="Arial" w:cs="Arial"/>
+          <w:noProof/>
+          <w:sz w:val="22"/>
+          <w:szCs w:val="22"/>
+          <w:lang w:eastAsia="de-DE"/>
+        </w:rPr>
+      </w:pPr>
+      <w:r>
+        <w:rPr>
+          <w:rFonts w:ascii="Arial" w:hAnsi="Arial" w:cs="Arial"/>
+          <w:noProof/>
+        </w:rPr>
+        <w:t>4.</w:t>
+      </w:r>
+      <w:r>
+        <w:rPr>
+          <w:rFonts w:ascii="Arial" w:eastAsiaTheme="minorEastAsia" w:hAnsi="Arial" w:cs="Arial"/>
+          <w:noProof/>
+          <w:sz w:val="22"/>
+          <w:szCs w:val="22"/>
+          <w:lang w:eastAsia="de-DE"/>
+        </w:rPr>
+        <w:tab/>
+      </w:r>
+      <w:r>
+        <w:rPr>
+          <w:rFonts w:ascii="Arial" w:hAnsi="Arial" w:cs="Arial"/>
+          <w:noProof/>
+        </w:rPr>
+        <w:t>Preconditions</w:t>
+      </w:r>
+      <w:r>
+        <w:rPr>
+          <w:rFonts w:ascii="Arial" w:hAnsi="Arial" w:cs="Arial"/>
+          <w:noProof/>
+        </w:rPr>
+        <w:tab/>
+      </w:r>
+      <w:r>
+        <w:rPr>
+          <w:rFonts w:ascii="Arial" w:hAnsi="Arial" w:cs="Arial"/>
+          <w:noProof/>
+        </w:rPr>
+        <w:fldChar w:fldCharType="begin"/>
+      </w:r>
+      <w:r>
+        <w:rPr>
+          <w:rFonts w:ascii="Arial" w:hAnsi="Arial" w:cs="Arial"/>
+          <w:noProof/>
+        </w:rPr>
+        <w:instrText xml:space="preserve"> PAGEREF _Toc370946631 \h </w:instrText>
+      </w:r>
+      <w:r>
+        <w:rPr>
+          <w:rFonts w:ascii="Arial" w:hAnsi="Arial" w:cs="Arial"/>
+          <w:noProof/>
+        </w:rPr>
+      </w:r>
+      <w:r>
+        <w:rPr>
+          <w:rFonts w:ascii="Arial" w:hAnsi="Arial" w:cs="Arial"/>
+          <w:noProof/>
+        </w:rPr>
+        <w:fldChar w:fldCharType="separate"/>
+      </w:r>
+      <w:r>
+        <w:rPr>
+          <w:rFonts w:ascii="Arial" w:hAnsi="Arial" w:cs="Arial"/>
+          <w:noProof/>
+        </w:rPr>
+        <w:t>10</w:t>
+      </w:r>
+      <w:r>
+        <w:rPr>
+          <w:rFonts w:ascii="Arial" w:hAnsi="Arial" w:cs="Arial"/>
           <w:noProof/>
         </w:rPr>
         <w:fldChar w:fldCharType="end"/>
@@ -1000,68 +1734,255 @@
           <w:tab w:val="left" w:pos="1000"/>
         </w:tabs>
         <w:rPr>
-          <w:noProof/>
-          <w:sz w:val="24"/>
-          <w:szCs w:val="24"/>
-        </w:rPr>
-      </w:pPr>
-      <w:r>
-        <w:rPr>
-          <w:noProof/>
-        </w:rPr>
-        <w:t>3.1</w:t>
-      </w:r>
-      <w:r>
-        <w:rPr>
-          <w:noProof/>
-          <w:sz w:val="24"/>
-          <w:szCs w:val="24"/>
+          <w:rFonts w:ascii="Arial" w:eastAsiaTheme="minorEastAsia" w:hAnsi="Arial" w:cs="Arial"/>
+          <w:noProof/>
+          <w:sz w:val="22"/>
+          <w:szCs w:val="22"/>
+          <w:lang w:eastAsia="de-DE"/>
+        </w:rPr>
+      </w:pPr>
+      <w:r>
+        <w:rPr>
+          <w:rFonts w:ascii="Arial" w:hAnsi="Arial" w:cs="Arial"/>
+          <w:noProof/>
+        </w:rPr>
+        <w:t>4.1</w:t>
+      </w:r>
+      <w:r>
+        <w:rPr>
+          <w:rFonts w:ascii="Arial" w:eastAsiaTheme="minorEastAsia" w:hAnsi="Arial" w:cs="Arial"/>
+          <w:noProof/>
+          <w:sz w:val="22"/>
+          <w:szCs w:val="22"/>
+          <w:lang w:eastAsia="de-DE"/>
         </w:rPr>
         <w:tab/>
       </w:r>
       <w:r>
         <w:rPr>
-          <w:noProof/>
-        </w:rPr>
-        <w:t>&lt; First Special Requirement &gt;</w:t>
-      </w:r>
-      <w:r>
-        <w:rPr>
+          <w:rFonts w:ascii="Arial" w:hAnsi="Arial" w:cs="Arial"/>
+          <w:noProof/>
+        </w:rPr>
+        <w:t>Rights</w:t>
+      </w:r>
+      <w:r>
+        <w:rPr>
+          <w:rFonts w:ascii="Arial" w:hAnsi="Arial" w:cs="Arial"/>
           <w:noProof/>
         </w:rPr>
         <w:tab/>
       </w:r>
       <w:r>
         <w:rPr>
+          <w:rFonts w:ascii="Arial" w:hAnsi="Arial" w:cs="Arial"/>
           <w:noProof/>
         </w:rPr>
         <w:fldChar w:fldCharType="begin"/>
       </w:r>
       <w:r>
         <w:rPr>
-          <w:noProof/>
-        </w:rPr>
-        <w:instrText xml:space="preserve"> PAGEREF _Toc508098437 \h </w:instrText>
-      </w:r>
-      <w:r>
-        <w:rPr>
-          <w:noProof/>
-        </w:rPr>
-      </w:r>
-      <w:r>
-        <w:rPr>
+          <w:rFonts w:ascii="Arial" w:hAnsi="Arial" w:cs="Arial"/>
+          <w:noProof/>
+        </w:rPr>
+        <w:instrText xml:space="preserve"> PAGEREF _Toc370946632 \h </w:instrText>
+      </w:r>
+      <w:r>
+        <w:rPr>
+          <w:rFonts w:ascii="Arial" w:hAnsi="Arial" w:cs="Arial"/>
+          <w:noProof/>
+        </w:rPr>
+      </w:r>
+      <w:r>
+        <w:rPr>
+          <w:rFonts w:ascii="Arial" w:hAnsi="Arial" w:cs="Arial"/>
           <w:noProof/>
         </w:rPr>
         <w:fldChar w:fldCharType="separate"/>
       </w:r>
       <w:r>
         <w:rPr>
-          <w:noProof/>
-        </w:rPr>
-        <w:t>5</w:t>
-      </w:r>
-      <w:r>
-        <w:rPr>
+          <w:rFonts w:ascii="Arial" w:hAnsi="Arial" w:cs="Arial"/>
+          <w:noProof/>
+        </w:rPr>
+        <w:t>10</w:t>
+      </w:r>
+      <w:r>
+        <w:rPr>
+          <w:rFonts w:ascii="Arial" w:hAnsi="Arial" w:cs="Arial"/>
+          <w:noProof/>
+        </w:rPr>
+        <w:fldChar w:fldCharType="end"/>
+      </w:r>
+    </w:p>
+    <w:p>
+      <w:pPr>
+        <w:pStyle w:val="TOC2"/>
+        <w:tabs>
+          <w:tab w:val="left" w:pos="1000"/>
+        </w:tabs>
+        <w:rPr>
+          <w:rFonts w:ascii="Arial" w:eastAsiaTheme="minorEastAsia" w:hAnsi="Arial" w:cs="Arial"/>
+          <w:noProof/>
+          <w:sz w:val="22"/>
+          <w:szCs w:val="22"/>
+          <w:lang w:eastAsia="de-DE"/>
+        </w:rPr>
+      </w:pPr>
+      <w:r>
+        <w:rPr>
+          <w:rFonts w:ascii="Arial" w:hAnsi="Arial" w:cs="Arial"/>
+          <w:noProof/>
+        </w:rPr>
+        <w:t>4.2</w:t>
+      </w:r>
+      <w:r>
+        <w:rPr>
+          <w:rFonts w:ascii="Arial" w:eastAsiaTheme="minorEastAsia" w:hAnsi="Arial" w:cs="Arial"/>
+          <w:noProof/>
+          <w:sz w:val="22"/>
+          <w:szCs w:val="22"/>
+          <w:lang w:eastAsia="de-DE"/>
+        </w:rPr>
+        <w:tab/>
+      </w:r>
+      <w:r>
+        <w:rPr>
+          <w:rFonts w:ascii="Arial" w:hAnsi="Arial" w:cs="Arial"/>
+          <w:noProof/>
+        </w:rPr>
+        <w:t>Room</w:t>
+      </w:r>
+      <w:r>
+        <w:rPr>
+          <w:rFonts w:ascii="Arial" w:hAnsi="Arial" w:cs="Arial"/>
+          <w:noProof/>
+        </w:rPr>
+        <w:tab/>
+      </w:r>
+      <w:r>
+        <w:rPr>
+          <w:rFonts w:ascii="Arial" w:hAnsi="Arial" w:cs="Arial"/>
+          <w:noProof/>
+        </w:rPr>
+        <w:fldChar w:fldCharType="begin"/>
+      </w:r>
+      <w:r>
+        <w:rPr>
+          <w:rFonts w:ascii="Arial" w:hAnsi="Arial" w:cs="Arial"/>
+          <w:noProof/>
+        </w:rPr>
+        <w:instrText xml:space="preserve"> PAGEREF _Toc370946633 \h </w:instrText>
+      </w:r>
+      <w:r>
+        <w:rPr>
+          <w:rFonts w:ascii="Arial" w:hAnsi="Arial" w:cs="Arial"/>
+          <w:noProof/>
+        </w:rPr>
+      </w:r>
+      <w:r>
+        <w:rPr>
+          <w:rFonts w:ascii="Arial" w:hAnsi="Arial" w:cs="Arial"/>
+          <w:noProof/>
+        </w:rPr>
+        <w:fldChar w:fldCharType="separate"/>
+      </w:r>
+      <w:r>
+        <w:rPr>
+          <w:rFonts w:ascii="Arial" w:hAnsi="Arial" w:cs="Arial"/>
+          <w:noProof/>
+        </w:rPr>
+        <w:t>10</w:t>
+      </w:r>
+      <w:r>
+        <w:rPr>
+          <w:rFonts w:ascii="Arial" w:hAnsi="Arial" w:cs="Arial"/>
+          <w:noProof/>
+        </w:rPr>
+        <w:fldChar w:fldCharType="end"/>
+      </w:r>
+    </w:p>
+    <w:p>
+      <w:pPr>
+        <w:pStyle w:val="TOC2"/>
+        <w:tabs>
+          <w:tab w:val="left" w:pos="1000"/>
+        </w:tabs>
+        <w:rPr>
+          <w:rFonts w:ascii="Arial" w:eastAsiaTheme="minorEastAsia" w:hAnsi="Arial" w:cs="Arial"/>
+          <w:noProof/>
+          <w:sz w:val="22"/>
+          <w:szCs w:val="22"/>
+          <w:lang w:eastAsia="de-DE"/>
+        </w:rPr>
+      </w:pPr>
+      <w:r>
+        <w:rPr>
+          <w:rFonts w:ascii="Arial" w:hAnsi="Arial" w:cs="Arial"/>
+          <w:noProof/>
+        </w:rPr>
+        <w:t>4.3</w:t>
+      </w:r>
+      <w:r>
+        <w:rPr>
+          <w:rFonts w:ascii="Arial" w:eastAsiaTheme="minorEastAsia" w:hAnsi="Arial" w:cs="Arial"/>
+          <w:noProof/>
+          <w:sz w:val="22"/>
+          <w:szCs w:val="22"/>
+          <w:lang w:eastAsia="de-DE"/>
+        </w:rPr>
+        <w:tab/>
+      </w:r>
+      <w:r>
+        <w:rPr>
+          <w:rFonts w:ascii="Arial" w:hAnsi="Arial" w:cs="Arial"/>
+          <w:noProof/>
+        </w:rPr>
+        <w:t>Booking</w:t>
+      </w:r>
+      <w:r>
+        <w:rPr>
+          <w:rFonts w:ascii="Arial" w:hAnsi="Arial" w:cs="Arial"/>
+          <w:noProof/>
+        </w:rPr>
+        <w:tab/>
+      </w:r>
+      <w:r>
+        <w:rPr>
+          <w:rFonts w:ascii="Arial" w:hAnsi="Arial" w:cs="Arial"/>
+          <w:noProof/>
+        </w:rPr>
+        <w:fldChar w:fldCharType="begin"/>
+      </w:r>
+      <w:r>
+        <w:rPr>
+          <w:rFonts w:ascii="Arial" w:hAnsi="Arial" w:cs="Arial"/>
+          <w:noProof/>
+        </w:rPr>
+        <w:instrText xml:space="preserve"> PAGEREF _Toc370946634 \h </w:instrText>
+      </w:r>
+      <w:r>
+        <w:rPr>
+          <w:rFonts w:ascii="Arial" w:hAnsi="Arial" w:cs="Arial"/>
+          <w:noProof/>
+        </w:rPr>
+      </w:r>
+      <w:r>
+        <w:rPr>
+          <w:rFonts w:ascii="Arial" w:hAnsi="Arial" w:cs="Arial"/>
+          <w:noProof/>
+        </w:rPr>
+        <w:fldChar w:fldCharType="separate"/>
+      </w:r>
+      <w:r>
+        <w:rPr>
+          <w:rFonts w:ascii="Arial" w:hAnsi="Arial" w:cs="Arial"/>
+          <w:noProof/>
+        </w:rPr>
+        <w:t>10</w:t>
+      </w:r>
+      <w:r>
+        <w:rPr>
+          <w:rFonts w:ascii="Arial" w:hAnsi="Arial" w:cs="Arial"/>
           <w:noProof/>
         </w:rPr>
         <w:fldChar w:fldCharType="end"/>
@@ -1074,70 +1995,81 @@
           <w:tab w:val="left" w:pos="432"/>
         </w:tabs>
         <w:rPr>
-          <w:noProof/>
-          <w:sz w:val="24"/>
-          <w:szCs w:val="24"/>
-        </w:rPr>
-      </w:pPr>
-      <w:r>
-        <w:rPr>
-          <w:noProof/>
-          <w:szCs w:val="24"/>
-        </w:rPr>
-        <w:t>4.</w:t>
-      </w:r>
-      <w:r>
-        <w:rPr>
-          <w:noProof/>
-          <w:sz w:val="24"/>
-          <w:szCs w:val="24"/>
+          <w:rFonts w:ascii="Arial" w:eastAsiaTheme="minorEastAsia" w:hAnsi="Arial" w:cs="Arial"/>
+          <w:noProof/>
+          <w:sz w:val="22"/>
+          <w:szCs w:val="22"/>
+          <w:lang w:eastAsia="de-DE"/>
+        </w:rPr>
+      </w:pPr>
+      <w:r>
+        <w:rPr>
+          <w:rFonts w:ascii="Arial" w:hAnsi="Arial" w:cs="Arial"/>
+          <w:noProof/>
+        </w:rPr>
+        <w:t>5.</w:t>
+      </w:r>
+      <w:r>
+        <w:rPr>
+          <w:rFonts w:ascii="Arial" w:eastAsiaTheme="minorEastAsia" w:hAnsi="Arial" w:cs="Arial"/>
+          <w:noProof/>
+          <w:sz w:val="22"/>
+          <w:szCs w:val="22"/>
+          <w:lang w:eastAsia="de-DE"/>
         </w:rPr>
         <w:tab/>
       </w:r>
       <w:r>
         <w:rPr>
-          <w:noProof/>
-          <w:szCs w:val="24"/>
-        </w:rPr>
-        <w:t>Preconditions</w:t>
-      </w:r>
-      <w:r>
-        <w:rPr>
+          <w:rFonts w:ascii="Arial" w:hAnsi="Arial" w:cs="Arial"/>
+          <w:noProof/>
+        </w:rPr>
+        <w:t>Postconditions</w:t>
+      </w:r>
+      <w:r>
+        <w:rPr>
+          <w:rFonts w:ascii="Arial" w:hAnsi="Arial" w:cs="Arial"/>
           <w:noProof/>
         </w:rPr>
         <w:tab/>
       </w:r>
       <w:r>
         <w:rPr>
+          <w:rFonts w:ascii="Arial" w:hAnsi="Arial" w:cs="Arial"/>
           <w:noProof/>
         </w:rPr>
         <w:fldChar w:fldCharType="begin"/>
       </w:r>
       <w:r>
         <w:rPr>
-          <w:noProof/>
-        </w:rPr>
-        <w:instrText xml:space="preserve"> PAGEREF _Toc508098438 \h </w:instrText>
-      </w:r>
-      <w:r>
-        <w:rPr>
-          <w:noProof/>
-        </w:rPr>
-      </w:r>
-      <w:r>
-        <w:rPr>
+          <w:rFonts w:ascii="Arial" w:hAnsi="Arial" w:cs="Arial"/>
+          <w:noProof/>
+        </w:rPr>
+        <w:instrText xml:space="preserve"> PAGEREF _Toc370946635 \h </w:instrText>
+      </w:r>
+      <w:r>
+        <w:rPr>
+          <w:rFonts w:ascii="Arial" w:hAnsi="Arial" w:cs="Arial"/>
+          <w:noProof/>
+        </w:rPr>
+      </w:r>
+      <w:r>
+        <w:rPr>
+          <w:rFonts w:ascii="Arial" w:hAnsi="Arial" w:cs="Arial"/>
           <w:noProof/>
         </w:rPr>
         <w:fldChar w:fldCharType="separate"/>
       </w:r>
       <w:r>
         <w:rPr>
-          <w:noProof/>
-        </w:rPr>
-        <w:t>5</w:t>
-      </w:r>
-      <w:r>
-        <w:rPr>
+          <w:rFonts w:ascii="Arial" w:hAnsi="Arial" w:cs="Arial"/>
+          <w:noProof/>
+        </w:rPr>
+        <w:t>10</w:t>
+      </w:r>
+      <w:r>
+        <w:rPr>
+          <w:rFonts w:ascii="Arial" w:hAnsi="Arial" w:cs="Arial"/>
           <w:noProof/>
         </w:rPr>
         <w:fldChar w:fldCharType="end"/>
@@ -1150,68 +2082,168 @@
           <w:tab w:val="left" w:pos="1000"/>
         </w:tabs>
         <w:rPr>
-          <w:noProof/>
-          <w:sz w:val="24"/>
-          <w:szCs w:val="24"/>
-        </w:rPr>
-      </w:pPr>
-      <w:r>
-        <w:rPr>
-          <w:noProof/>
-        </w:rPr>
-        <w:t>4.1</w:t>
-      </w:r>
-      <w:r>
-        <w:rPr>
-          <w:noProof/>
-          <w:sz w:val="24"/>
-          <w:szCs w:val="24"/>
+          <w:rFonts w:ascii="Arial" w:eastAsiaTheme="minorEastAsia" w:hAnsi="Arial" w:cs="Arial"/>
+          <w:noProof/>
+          <w:sz w:val="22"/>
+          <w:szCs w:val="22"/>
+          <w:lang w:val="de-DE" w:eastAsia="de-DE"/>
+        </w:rPr>
+      </w:pPr>
+      <w:r>
+        <w:rPr>
+          <w:rFonts w:ascii="Arial" w:hAnsi="Arial" w:cs="Arial"/>
+          <w:noProof/>
+        </w:rPr>
+        <w:t>5.1</w:t>
+      </w:r>
+      <w:r>
+        <w:rPr>
+          <w:rFonts w:ascii="Arial" w:eastAsiaTheme="minorEastAsia" w:hAnsi="Arial" w:cs="Arial"/>
+          <w:noProof/>
+          <w:sz w:val="22"/>
+          <w:szCs w:val="22"/>
+          <w:lang w:val="de-DE" w:eastAsia="de-DE"/>
         </w:rPr>
         <w:tab/>
       </w:r>
       <w:r>
         <w:rPr>
-          <w:noProof/>
-        </w:rPr>
-        <w:t>&lt; Precondition One &gt;</w:t>
-      </w:r>
-      <w:r>
-        <w:rPr>
+          <w:rFonts w:ascii="Arial" w:hAnsi="Arial" w:cs="Arial"/>
+          <w:noProof/>
+        </w:rPr>
+        <w:t>Room</w:t>
+      </w:r>
+      <w:r>
+        <w:rPr>
+          <w:rFonts w:ascii="Arial" w:hAnsi="Arial" w:cs="Arial"/>
           <w:noProof/>
         </w:rPr>
         <w:tab/>
       </w:r>
       <w:r>
         <w:rPr>
+          <w:rFonts w:ascii="Arial" w:hAnsi="Arial" w:cs="Arial"/>
           <w:noProof/>
         </w:rPr>
         <w:fldChar w:fldCharType="begin"/>
       </w:r>
       <w:r>
         <w:rPr>
-          <w:noProof/>
-        </w:rPr>
-        <w:instrText xml:space="preserve"> PAGEREF _Toc508098439 \h </w:instrText>
-      </w:r>
-      <w:r>
-        <w:rPr>
-          <w:noProof/>
-        </w:rPr>
-      </w:r>
-      <w:r>
-        <w:rPr>
+          <w:rFonts w:ascii="Arial" w:hAnsi="Arial" w:cs="Arial"/>
+          <w:noProof/>
+        </w:rPr>
+        <w:instrText xml:space="preserve"> PAGEREF _Toc370946636 \h </w:instrText>
+      </w:r>
+      <w:r>
+        <w:rPr>
+          <w:rFonts w:ascii="Arial" w:hAnsi="Arial" w:cs="Arial"/>
+          <w:noProof/>
+        </w:rPr>
+      </w:r>
+      <w:r>
+        <w:rPr>
+          <w:rFonts w:ascii="Arial" w:hAnsi="Arial" w:cs="Arial"/>
           <w:noProof/>
         </w:rPr>
         <w:fldChar w:fldCharType="separate"/>
       </w:r>
       <w:r>
         <w:rPr>
-          <w:noProof/>
-        </w:rPr>
-        <w:t>5</w:t>
-      </w:r>
-      <w:r>
-        <w:rPr>
+          <w:rFonts w:ascii="Arial" w:hAnsi="Arial" w:cs="Arial"/>
+          <w:noProof/>
+        </w:rPr>
+        <w:t>10</w:t>
+      </w:r>
+      <w:r>
+        <w:rPr>
+          <w:rFonts w:ascii="Arial" w:hAnsi="Arial" w:cs="Arial"/>
+          <w:noProof/>
+        </w:rPr>
+        <w:fldChar w:fldCharType="end"/>
+      </w:r>
+    </w:p>
+    <w:p>
+      <w:pPr>
+        <w:pStyle w:val="TOC2"/>
+        <w:tabs>
+          <w:tab w:val="left" w:pos="1000"/>
+        </w:tabs>
+        <w:rPr>
+          <w:rFonts w:ascii="Arial" w:eastAsiaTheme="minorEastAsia" w:hAnsi="Arial" w:cs="Arial"/>
+          <w:noProof/>
+          <w:sz w:val="22"/>
+          <w:szCs w:val="22"/>
+          <w:lang w:val="de-DE" w:eastAsia="de-DE"/>
+        </w:rPr>
+      </w:pPr>
+      <w:r>
+        <w:rPr>
+          <w:rFonts w:ascii="Arial" w:hAnsi="Arial" w:cs="Arial"/>
+          <w:noProof/>
+        </w:rPr>
+        <w:t>5.2</w:t>
+      </w:r>
+      <w:r>
+        <w:rPr>
+          <w:rFonts w:ascii="Arial" w:eastAsiaTheme="minorEastAsia" w:hAnsi="Arial" w:cs="Arial"/>
+          <w:noProof/>
+          <w:sz w:val="22"/>
+          <w:szCs w:val="22"/>
+          <w:lang w:val="de-DE" w:eastAsia="de-DE"/>
+        </w:rPr>
+        <w:tab/>
+      </w:r>
+      <w:r>
+        <w:rPr>
+          <w:rFonts w:ascii="Arial" w:hAnsi="Arial" w:cs="Arial"/>
+          <w:noProof/>
+        </w:rPr>
+        <w:t>Booking</w:t>
+      </w:r>
+      <w:r>
+        <w:rPr>
+          <w:rFonts w:ascii="Arial" w:hAnsi="Arial" w:cs="Arial"/>
+          <w:noProof/>
+        </w:rPr>
+        <w:tab/>
+      </w:r>
+      <w:r>
+        <w:rPr>
+          <w:rFonts w:ascii="Arial" w:hAnsi="Arial" w:cs="Arial"/>
+          <w:noProof/>
+        </w:rPr>
+        <w:fldChar w:fldCharType="begin"/>
+      </w:r>
+      <w:r>
+        <w:rPr>
+          <w:rFonts w:ascii="Arial" w:hAnsi="Arial" w:cs="Arial"/>
+          <w:noProof/>
+        </w:rPr>
+        <w:instrText xml:space="preserve"> PAGEREF _Toc370946637 \h </w:instrText>
+      </w:r>
+      <w:r>
+        <w:rPr>
+          <w:rFonts w:ascii="Arial" w:hAnsi="Arial" w:cs="Arial"/>
+          <w:noProof/>
+        </w:rPr>
+      </w:r>
+      <w:r>
+        <w:rPr>
+          <w:rFonts w:ascii="Arial" w:hAnsi="Arial" w:cs="Arial"/>
+          <w:noProof/>
+        </w:rPr>
+        <w:fldChar w:fldCharType="separate"/>
+      </w:r>
+      <w:r>
+        <w:rPr>
+          <w:rFonts w:ascii="Arial" w:hAnsi="Arial" w:cs="Arial"/>
+          <w:noProof/>
+        </w:rPr>
+        <w:t>10</w:t>
+      </w:r>
+      <w:r>
+        <w:rPr>
+          <w:rFonts w:ascii="Arial" w:hAnsi="Arial" w:cs="Arial"/>
           <w:noProof/>
         </w:rPr>
         <w:fldChar w:fldCharType="end"/>
@@ -1224,70 +2256,81 @@
           <w:tab w:val="left" w:pos="432"/>
         </w:tabs>
         <w:rPr>
-          <w:noProof/>
-          <w:sz w:val="24"/>
-          <w:szCs w:val="24"/>
-        </w:rPr>
-      </w:pPr>
-      <w:r>
-        <w:rPr>
-          <w:noProof/>
-          <w:szCs w:val="24"/>
-        </w:rPr>
-        <w:t>5.</w:t>
-      </w:r>
-      <w:r>
-        <w:rPr>
-          <w:noProof/>
-          <w:sz w:val="24"/>
-          <w:szCs w:val="24"/>
+          <w:rFonts w:ascii="Arial" w:eastAsiaTheme="minorEastAsia" w:hAnsi="Arial" w:cs="Arial"/>
+          <w:noProof/>
+          <w:sz w:val="22"/>
+          <w:szCs w:val="22"/>
+          <w:lang w:val="de-DE" w:eastAsia="de-DE"/>
+        </w:rPr>
+      </w:pPr>
+      <w:r>
+        <w:rPr>
+          <w:rFonts w:ascii="Arial" w:hAnsi="Arial" w:cs="Arial"/>
+          <w:noProof/>
+        </w:rPr>
+        <w:t>6.</w:t>
+      </w:r>
+      <w:r>
+        <w:rPr>
+          <w:rFonts w:ascii="Arial" w:eastAsiaTheme="minorEastAsia" w:hAnsi="Arial" w:cs="Arial"/>
+          <w:noProof/>
+          <w:sz w:val="22"/>
+          <w:szCs w:val="22"/>
+          <w:lang w:val="de-DE" w:eastAsia="de-DE"/>
         </w:rPr>
         <w:tab/>
       </w:r>
       <w:r>
         <w:rPr>
-          <w:noProof/>
-          <w:szCs w:val="24"/>
-        </w:rPr>
-        <w:t>Postconditions</w:t>
-      </w:r>
-      <w:r>
-        <w:rPr>
+          <w:rFonts w:ascii="Arial" w:hAnsi="Arial" w:cs="Arial"/>
+          <w:noProof/>
+        </w:rPr>
+        <w:t>Extension Points</w:t>
+      </w:r>
+      <w:r>
+        <w:rPr>
+          <w:rFonts w:ascii="Arial" w:hAnsi="Arial" w:cs="Arial"/>
           <w:noProof/>
         </w:rPr>
         <w:tab/>
       </w:r>
       <w:r>
         <w:rPr>
+          <w:rFonts w:ascii="Arial" w:hAnsi="Arial" w:cs="Arial"/>
           <w:noProof/>
         </w:rPr>
         <w:fldChar w:fldCharType="begin"/>
       </w:r>
       <w:r>
         <w:rPr>
-          <w:noProof/>
-        </w:rPr>
-        <w:instrText xml:space="preserve"> PAGEREF _Toc508098440 \h </w:instrText>
-      </w:r>
-      <w:r>
-        <w:rPr>
-          <w:noProof/>
-        </w:rPr>
-      </w:r>
-      <w:r>
-        <w:rPr>
+          <w:rFonts w:ascii="Arial" w:hAnsi="Arial" w:cs="Arial"/>
+          <w:noProof/>
+        </w:rPr>
+        <w:instrText xml:space="preserve"> PAGEREF _Toc370946638 \h </w:instrText>
+      </w:r>
+      <w:r>
+        <w:rPr>
+          <w:rFonts w:ascii="Arial" w:hAnsi="Arial" w:cs="Arial"/>
+          <w:noProof/>
+        </w:rPr>
+      </w:r>
+      <w:r>
+        <w:rPr>
+          <w:rFonts w:ascii="Arial" w:hAnsi="Arial" w:cs="Arial"/>
           <w:noProof/>
         </w:rPr>
         <w:fldChar w:fldCharType="separate"/>
       </w:r>
       <w:r>
         <w:rPr>
-          <w:noProof/>
-        </w:rPr>
-        <w:t>5</w:t>
-      </w:r>
-      <w:r>
-        <w:rPr>
+          <w:rFonts w:ascii="Arial" w:hAnsi="Arial" w:cs="Arial"/>
+          <w:noProof/>
+        </w:rPr>
+        <w:t>10</w:t>
+      </w:r>
+      <w:r>
+        <w:rPr>
+          <w:rFonts w:ascii="Arial" w:hAnsi="Arial" w:cs="Arial"/>
           <w:noProof/>
         </w:rPr>
         <w:fldChar w:fldCharType="end"/>
@@ -1295,254 +2338,42 @@
     </w:p>
     <w:p>
       <w:pPr>
-        <w:pStyle w:val="TOC2"/>
-        <w:tabs>
-          <w:tab w:val="left" w:pos="1000"/>
-        </w:tabs>
-        <w:rPr>
-          <w:noProof/>
-          <w:sz w:val="24"/>
-          <w:szCs w:val="24"/>
-        </w:rPr>
-      </w:pPr>
-      <w:r>
-        <w:rPr>
-          <w:noProof/>
-        </w:rPr>
-        <w:t>5.1</w:t>
-      </w:r>
-      <w:r>
-        <w:rPr>
-          <w:noProof/>
-          <w:sz w:val="24"/>
-          <w:szCs w:val="24"/>
-        </w:rPr>
-        <w:tab/>
-      </w:r>
-      <w:r>
-        <w:rPr>
-          <w:noProof/>
-        </w:rPr>
-        <w:t>&lt; Postcondition One &gt;</w:t>
-      </w:r>
-      <w:r>
-        <w:rPr>
-          <w:noProof/>
-        </w:rPr>
-        <w:tab/>
-      </w:r>
-      <w:r>
-        <w:rPr>
-          <w:noProof/>
-        </w:rPr>
+        <w:pStyle w:val="Title"/>
+      </w:pPr>
+      <w:r>
+        <w:rPr>
+          <w:rFonts w:cs="Arial"/>
+          <w:sz w:val="20"/>
+        </w:rPr>
+        <w:fldChar w:fldCharType="end"/>
+      </w:r>
+      <w:bookmarkEnd w:id="0"/>
+      <w:r>
+        <w:br w:type="page"/>
+      </w:r>
+      <w:r>
+        <w:lastRenderedPageBreak/>
         <w:fldChar w:fldCharType="begin"/>
       </w:r>
       <w:r>
-        <w:rPr>
-          <w:noProof/>
-        </w:rPr>
-        <w:instrText xml:space="preserve"> PAGEREF _Toc508098441 \h </w:instrText>
-      </w:r>
-      <w:r>
-        <w:rPr>
-          <w:noProof/>
-        </w:rPr>
-      </w:r>
-      <w:r>
-        <w:rPr>
-          <w:noProof/>
-        </w:rPr>
+        <w:instrText xml:space="preserve">title  \* Mergeformat </w:instrText>
+      </w:r>
+      <w:r>
         <w:fldChar w:fldCharType="separate"/>
       </w:r>
       <w:r>
-        <w:rPr>
-          <w:noProof/>
-        </w:rPr>
-        <w:t>5</w:t>
-      </w:r>
-      <w:r>
-        <w:rPr>
-          <w:noProof/>
-        </w:rPr>
+        <w:t>UC: Book meeting rooms</w:t>
+      </w:r>
+      <w:r>
         <w:fldChar w:fldCharType="end"/>
       </w:r>
-    </w:p>
-    <w:p>
-      <w:pPr>
-        <w:pStyle w:val="TOC1"/>
-        <w:tabs>
-          <w:tab w:val="left" w:pos="432"/>
-        </w:tabs>
-        <w:rPr>
-          <w:noProof/>
-          <w:sz w:val="24"/>
-          <w:szCs w:val="24"/>
-        </w:rPr>
-      </w:pPr>
-      <w:r>
-        <w:rPr>
-          <w:noProof/>
-          <w:szCs w:val="24"/>
-        </w:rPr>
-        <w:t>6.</w:t>
-      </w:r>
-      <w:r>
-        <w:rPr>
-          <w:noProof/>
-          <w:sz w:val="24"/>
-          <w:szCs w:val="24"/>
-        </w:rPr>
-        <w:tab/>
-      </w:r>
-      <w:r>
-        <w:rPr>
-          <w:noProof/>
-          <w:szCs w:val="24"/>
-        </w:rPr>
-        <w:t>Extension Points</w:t>
-      </w:r>
-      <w:r>
-        <w:rPr>
-          <w:noProof/>
-        </w:rPr>
-        <w:tab/>
-      </w:r>
-      <w:r>
-        <w:rPr>
-          <w:noProof/>
-        </w:rPr>
-        <w:fldChar w:fldCharType="begin"/>
-      </w:r>
-      <w:r>
-        <w:rPr>
-          <w:noProof/>
-        </w:rPr>
-        <w:instrText xml:space="preserve"> PAGEREF _Toc508098442 \h </w:instrText>
-      </w:r>
-      <w:r>
-        <w:rPr>
-          <w:noProof/>
-        </w:rPr>
-      </w:r>
-      <w:r>
-        <w:rPr>
-          <w:noProof/>
-        </w:rPr>
-        <w:fldChar w:fldCharType="separate"/>
-      </w:r>
-      <w:r>
-        <w:rPr>
-          <w:noProof/>
-        </w:rPr>
-        <w:t>5</w:t>
-      </w:r>
-      <w:r>
-        <w:rPr>
-          <w:noProof/>
-        </w:rPr>
-        <w:fldChar w:fldCharType="end"/>
-      </w:r>
-    </w:p>
-    <w:p>
-      <w:pPr>
-        <w:pStyle w:val="TOC2"/>
-        <w:tabs>
-          <w:tab w:val="left" w:pos="1000"/>
-        </w:tabs>
-        <w:rPr>
-          <w:noProof/>
-          <w:sz w:val="24"/>
-          <w:szCs w:val="24"/>
-        </w:rPr>
-      </w:pPr>
-      <w:r>
-        <w:rPr>
-          <w:noProof/>
-        </w:rPr>
-        <w:t>6.1</w:t>
-      </w:r>
-      <w:r>
-        <w:rPr>
-          <w:noProof/>
-          <w:sz w:val="24"/>
-          <w:szCs w:val="24"/>
-        </w:rPr>
-        <w:tab/>
-      </w:r>
-      <w:r>
-        <w:rPr>
-          <w:noProof/>
-        </w:rPr>
-        <w:t>&lt;Name of Extension Point&gt;</w:t>
-      </w:r>
-      <w:r>
-        <w:rPr>
-          <w:noProof/>
-        </w:rPr>
-        <w:tab/>
-      </w:r>
-      <w:r>
-        <w:rPr>
-          <w:noProof/>
-        </w:rPr>
-        <w:fldChar w:fldCharType="begin"/>
-      </w:r>
-      <w:r>
-        <w:rPr>
-          <w:noProof/>
-        </w:rPr>
-        <w:instrText xml:space="preserve"> PAGEREF _Toc508098443 \h </w:instrText>
-      </w:r>
-      <w:r>
-        <w:rPr>
-          <w:noProof/>
-        </w:rPr>
-      </w:r>
-      <w:r>
-        <w:rPr>
-          <w:noProof/>
-        </w:rPr>
-        <w:fldChar w:fldCharType="separate"/>
-      </w:r>
-      <w:r>
-        <w:rPr>
-          <w:noProof/>
-        </w:rPr>
-        <w:t>5</w:t>
-      </w:r>
-      <w:r>
-        <w:rPr>
-          <w:noProof/>
-        </w:rPr>
-        <w:fldChar w:fldCharType="end"/>
-      </w:r>
-    </w:p>
-    <w:p>
-      <w:pPr>
-        <w:pStyle w:val="Title"/>
-      </w:pPr>
-      <w:r>
-        <w:rPr>
-          <w:rFonts w:ascii="Times New Roman" w:hAnsi="Times New Roman"/>
-          <w:sz w:val="20"/>
-        </w:rPr>
-        <w:fldChar w:fldCharType="end"/>
-      </w:r>
-      <w:r>
-        <w:br w:type="page"/>
-      </w:r>
-      <w:fldSimple w:instr="title  \* Mergeformat ">
-        <w:r>
-          <w:t>UC: Book meeting rooms</w:t>
-        </w:r>
-      </w:fldSimple>
-      <w:bookmarkStart w:id="0" w:name="_Toc423410237"/>
-      <w:bookmarkStart w:id="1" w:name="_Toc425054503"/>
+      <w:bookmarkStart w:id="1" w:name="_Toc423410237"/>
+      <w:bookmarkStart w:id="2" w:name="_Toc425054503"/>
       <w:r>
         <w:t xml:space="preserve"> </w:t>
       </w:r>
-      <w:bookmarkEnd w:id="0"/>
       <w:bookmarkEnd w:id="1"/>
+      <w:bookmarkEnd w:id="2"/>
     </w:p>
     <w:p>
       <w:pPr>
@@ -1553,13 +2384,13 @@
       <w:pPr>
         <w:pStyle w:val="Heading1"/>
       </w:pPr>
-      <w:bookmarkStart w:id="2" w:name="_Toc508098429"/>
       <w:bookmarkStart w:id="3" w:name="_Toc423410238"/>
       <w:bookmarkStart w:id="4" w:name="_Toc425054504"/>
+      <w:bookmarkStart w:id="5" w:name="_Toc370946617"/>
       <w:r>
         <w:t>Use-Case Name</w:t>
       </w:r>
-      <w:bookmarkEnd w:id="2"/>
+      <w:bookmarkEnd w:id="5"/>
       <w:r>
         <w:t xml:space="preserve"> </w:t>
       </w:r>
@@ -1568,100 +2399,642 @@
       <w:pPr>
         <w:pStyle w:val="Heading2"/>
       </w:pPr>
-      <w:bookmarkStart w:id="5" w:name="_Toc508098430"/>
+      <w:bookmarkStart w:id="6" w:name="_Toc370327955"/>
+      <w:bookmarkStart w:id="7" w:name="_Toc370946618"/>
       <w:r>
         <w:t>Brief Description</w:t>
       </w:r>
+      <w:bookmarkEnd w:id="6"/>
+      <w:bookmarkEnd w:id="7"/>
+    </w:p>
+    <w:p>
+      <w:pPr>
+        <w:pStyle w:val="Text"/>
+      </w:pPr>
+      <w:r>
+        <w:t xml:space="preserve">This Use-Case describes how a user can </w:t>
+      </w:r>
+      <w:r>
+        <w:t xml:space="preserve">book meeting rooms via an API (application programming interface). This means that there is no </w:t>
+      </w:r>
+      <w:proofErr w:type="gramStart"/>
+      <w:r>
+        <w:t>user interface</w:t>
+      </w:r>
+      <w:proofErr w:type="gramEnd"/>
+      <w:r>
+        <w:t xml:space="preserve"> in this Use-Case because the use case can be called from different program parts. The user </w:t>
+      </w:r>
+      <w:r>
+        <w:t xml:space="preserve">can </w:t>
+      </w:r>
+      <w:r>
+        <w:t>add</w:t>
+      </w:r>
+      <w:r>
+        <w:t xml:space="preserve">, read, update and delete </w:t>
+      </w:r>
+      <w:r>
+        <w:t>bookings</w:t>
+      </w:r>
+      <w:r>
+        <w:t>.</w:t>
+      </w:r>
+      <w:r>
+        <w:t xml:space="preserve"> </w:t>
+      </w:r>
+      <w:r>
+        <w:t>The start and end time of the booking are similar to them of the corresponding appointment.</w:t>
+      </w:r>
+    </w:p>
+    <w:p>
+      <w:pPr>
+        <w:pStyle w:val="Heading2"/>
+      </w:pPr>
+      <w:bookmarkStart w:id="8" w:name="_Toc370327956"/>
+      <w:bookmarkStart w:id="9" w:name="_Toc370946619"/>
+      <w:r>
+        <w:t>Stored data</w:t>
+      </w:r>
+      <w:bookmarkEnd w:id="8"/>
+      <w:bookmarkEnd w:id="9"/>
+    </w:p>
+    <w:p>
+      <w:pPr>
+        <w:pStyle w:val="Heading3"/>
+      </w:pPr>
+      <w:bookmarkStart w:id="10" w:name="_Toc370327957"/>
+      <w:bookmarkStart w:id="11" w:name="_Toc370946620"/>
+      <w:r>
+        <w:t>Overview</w:t>
+      </w:r>
+      <w:bookmarkEnd w:id="10"/>
+      <w:bookmarkEnd w:id="11"/>
+    </w:p>
+    <w:tbl>
+      <w:tblPr>
+        <w:tblStyle w:val="TableGrid"/>
+        <w:tblW w:w="0" w:type="auto"/>
+        <w:tblLook w:val="04A0" w:firstRow="1" w:lastRow="0" w:firstColumn="1" w:lastColumn="0" w:noHBand="0" w:noVBand="1"/>
+      </w:tblPr>
+      <w:tblGrid>
+        <w:gridCol w:w="1900"/>
+        <w:gridCol w:w="1900"/>
+        <w:gridCol w:w="1900"/>
+        <w:gridCol w:w="2063"/>
+        <w:gridCol w:w="1737"/>
+      </w:tblGrid>
+      <w:tr>
+        <w:tc>
+          <w:tcPr>
+            <w:tcW w:w="1900" w:type="dxa"/>
+          </w:tcPr>
+          <w:p>
+            <w:pPr>
+              <w:pStyle w:val="Tableheader"/>
+            </w:pPr>
+            <w:r>
+              <w:t>Name</w:t>
+            </w:r>
+          </w:p>
+        </w:tc>
+        <w:tc>
+          <w:tcPr>
+            <w:tcW w:w="1900" w:type="dxa"/>
+          </w:tcPr>
+          <w:p>
+            <w:pPr>
+              <w:pStyle w:val="Tableheader"/>
+            </w:pPr>
+            <w:r>
+              <w:t>Auto-assigned</w:t>
+            </w:r>
+          </w:p>
+        </w:tc>
+        <w:tc>
+          <w:tcPr>
+            <w:tcW w:w="1900" w:type="dxa"/>
+          </w:tcPr>
+          <w:p>
+            <w:pPr>
+              <w:pStyle w:val="Tableheader"/>
+            </w:pPr>
+            <w:r>
+              <w:t>Unique</w:t>
+            </w:r>
+          </w:p>
+        </w:tc>
+        <w:tc>
+          <w:tcPr>
+            <w:tcW w:w="2063" w:type="dxa"/>
+          </w:tcPr>
+          <w:p>
+            <w:pPr>
+              <w:pStyle w:val="Tableheader"/>
+            </w:pPr>
+            <w:r>
+              <w:t>Ma</w:t>
+            </w:r>
+            <w:r>
+              <w:t>n</w:t>
+            </w:r>
+            <w:r>
+              <w:t>datory</w:t>
+            </w:r>
+          </w:p>
+        </w:tc>
+        <w:tc>
+          <w:tcPr>
+            <w:tcW w:w="1737" w:type="dxa"/>
+          </w:tcPr>
+          <w:p>
+            <w:pPr>
+              <w:pStyle w:val="Tableheader"/>
+            </w:pPr>
+            <w:r>
+              <w:t>Modifiable</w:t>
+            </w:r>
+          </w:p>
+        </w:tc>
+      </w:tr>
+      <w:tr>
+        <w:tc>
+          <w:tcPr>
+            <w:tcW w:w="1900" w:type="dxa"/>
+          </w:tcPr>
+          <w:p>
+            <w:pPr>
+              <w:pStyle w:val="Tabledata"/>
+            </w:pPr>
+            <w:r>
+              <w:t>Id</w:t>
+            </w:r>
+          </w:p>
+        </w:tc>
+        <w:tc>
+          <w:tcPr>
+            <w:tcW w:w="1900" w:type="dxa"/>
+          </w:tcPr>
+          <w:p>
+            <w:pPr>
+              <w:pStyle w:val="Tabledata"/>
+            </w:pPr>
+            <w:r>
+              <w:t>Yes</w:t>
+            </w:r>
+          </w:p>
+        </w:tc>
+        <w:tc>
+          <w:tcPr>
+            <w:tcW w:w="1900" w:type="dxa"/>
+          </w:tcPr>
+          <w:p>
+            <w:pPr>
+              <w:pStyle w:val="Tabledata"/>
+            </w:pPr>
+            <w:r>
+              <w:t>Yes</w:t>
+            </w:r>
+          </w:p>
+        </w:tc>
+        <w:tc>
+          <w:tcPr>
+            <w:tcW w:w="2063" w:type="dxa"/>
+          </w:tcPr>
+          <w:p>
+            <w:pPr>
+              <w:pStyle w:val="Tabledata"/>
+            </w:pPr>
+            <w:r>
+              <w:t>Yes</w:t>
+            </w:r>
+          </w:p>
+        </w:tc>
+        <w:tc>
+          <w:tcPr>
+            <w:tcW w:w="1737" w:type="dxa"/>
+          </w:tcPr>
+          <w:p>
+            <w:pPr>
+              <w:pStyle w:val="Tabledata"/>
+            </w:pPr>
+            <w:r>
+              <w:t>No</w:t>
+            </w:r>
+          </w:p>
+        </w:tc>
+      </w:tr>
+      <w:tr>
+        <w:tc>
+          <w:tcPr>
+            <w:tcW w:w="1900" w:type="dxa"/>
+          </w:tcPr>
+          <w:p>
+            <w:pPr>
+              <w:pStyle w:val="Tabledata"/>
+            </w:pPr>
+            <w:r>
+              <w:t>Room</w:t>
+            </w:r>
+          </w:p>
+        </w:tc>
+        <w:tc>
+          <w:tcPr>
+            <w:tcW w:w="1900" w:type="dxa"/>
+          </w:tcPr>
+          <w:p>
+            <w:pPr>
+              <w:pStyle w:val="Tabledata"/>
+            </w:pPr>
+            <w:r>
+              <w:t>No</w:t>
+            </w:r>
+          </w:p>
+        </w:tc>
+        <w:tc>
+          <w:tcPr>
+            <w:tcW w:w="1900" w:type="dxa"/>
+          </w:tcPr>
+          <w:p>
+            <w:pPr>
+              <w:pStyle w:val="Tabledata"/>
+            </w:pPr>
+            <w:r>
+              <w:t>No</w:t>
+            </w:r>
+          </w:p>
+        </w:tc>
+        <w:tc>
+          <w:tcPr>
+            <w:tcW w:w="2063" w:type="dxa"/>
+          </w:tcPr>
+          <w:p>
+            <w:pPr>
+              <w:pStyle w:val="Tabledata"/>
+            </w:pPr>
+            <w:r>
+              <w:t>Yes</w:t>
+            </w:r>
+          </w:p>
+        </w:tc>
+        <w:tc>
+          <w:tcPr>
+            <w:tcW w:w="1737" w:type="dxa"/>
+          </w:tcPr>
+          <w:p>
+            <w:pPr>
+              <w:pStyle w:val="Tabledata"/>
+            </w:pPr>
+            <w:r>
+              <w:t>No</w:t>
+            </w:r>
+          </w:p>
+        </w:tc>
+      </w:tr>
+      <w:tr>
+        <w:tc>
+          <w:tcPr>
+            <w:tcW w:w="1900" w:type="dxa"/>
+          </w:tcPr>
+          <w:p>
+            <w:pPr>
+              <w:pStyle w:val="Tabledata"/>
+            </w:pPr>
+            <w:r>
+              <w:t>Booker</w:t>
+            </w:r>
+          </w:p>
+        </w:tc>
+        <w:tc>
+          <w:tcPr>
+            <w:tcW w:w="1900" w:type="dxa"/>
+          </w:tcPr>
+          <w:p>
+            <w:pPr>
+              <w:pStyle w:val="Tabledata"/>
+            </w:pPr>
+            <w:r>
+              <w:t>Yes</w:t>
+            </w:r>
+          </w:p>
+        </w:tc>
+        <w:tc>
+          <w:tcPr>
+            <w:tcW w:w="1900" w:type="dxa"/>
+          </w:tcPr>
+          <w:p>
+            <w:pPr>
+              <w:pStyle w:val="Tabledata"/>
+            </w:pPr>
+            <w:r>
+              <w:t>No</w:t>
+            </w:r>
+          </w:p>
+        </w:tc>
+        <w:tc>
+          <w:tcPr>
+            <w:tcW w:w="2063" w:type="dxa"/>
+          </w:tcPr>
+          <w:p>
+            <w:pPr>
+              <w:pStyle w:val="Tabledata"/>
+            </w:pPr>
+            <w:r>
+              <w:t>Yes</w:t>
+            </w:r>
+          </w:p>
+        </w:tc>
+        <w:tc>
+          <w:tcPr>
+            <w:tcW w:w="1737" w:type="dxa"/>
+          </w:tcPr>
+          <w:p>
+            <w:pPr>
+              <w:pStyle w:val="Tabledata"/>
+            </w:pPr>
+            <w:r>
+              <w:t>No</w:t>
+            </w:r>
+          </w:p>
+        </w:tc>
+      </w:tr>
+      <w:tr>
+        <w:tc>
+          <w:tcPr>
+            <w:tcW w:w="1900" w:type="dxa"/>
+          </w:tcPr>
+          <w:p>
+            <w:pPr>
+              <w:pStyle w:val="Tabledata"/>
+            </w:pPr>
+            <w:r>
+              <w:t>Appointment</w:t>
+            </w:r>
+          </w:p>
+        </w:tc>
+        <w:tc>
+          <w:tcPr>
+            <w:tcW w:w="1900" w:type="dxa"/>
+          </w:tcPr>
+          <w:p>
+            <w:pPr>
+              <w:pStyle w:val="Tabledata"/>
+            </w:pPr>
+            <w:r>
+              <w:t>No</w:t>
+            </w:r>
+          </w:p>
+        </w:tc>
+        <w:tc>
+          <w:tcPr>
+            <w:tcW w:w="1900" w:type="dxa"/>
+          </w:tcPr>
+          <w:p>
+            <w:pPr>
+              <w:pStyle w:val="Tabledata"/>
+            </w:pPr>
+            <w:r>
+              <w:t>No</w:t>
+            </w:r>
+          </w:p>
+        </w:tc>
+        <w:tc>
+          <w:tcPr>
+            <w:tcW w:w="2063" w:type="dxa"/>
+          </w:tcPr>
+          <w:p>
+            <w:pPr>
+              <w:pStyle w:val="Tabledata"/>
+            </w:pPr>
+            <w:r>
+              <w:t>Yes</w:t>
+            </w:r>
+          </w:p>
+        </w:tc>
+        <w:tc>
+          <w:tcPr>
+            <w:tcW w:w="1737" w:type="dxa"/>
+          </w:tcPr>
+          <w:p>
+            <w:pPr>
+              <w:pStyle w:val="Tabledata"/>
+            </w:pPr>
+            <w:r>
+              <w:t>No</w:t>
+            </w:r>
+          </w:p>
+        </w:tc>
+      </w:tr>
+      <w:tr>
+        <w:tc>
+          <w:tcPr>
+            <w:tcW w:w="1900" w:type="dxa"/>
+          </w:tcPr>
+          <w:p>
+            <w:pPr>
+              <w:pStyle w:val="Tabledata"/>
+            </w:pPr>
+            <w:r>
+              <w:t>Start time</w:t>
+            </w:r>
+          </w:p>
+        </w:tc>
+        <w:tc>
+          <w:tcPr>
+            <w:tcW w:w="1900" w:type="dxa"/>
+          </w:tcPr>
+          <w:p>
+            <w:pPr>
+              <w:pStyle w:val="Tabledata"/>
+            </w:pPr>
+            <w:r>
+              <w:t>(Yes)</w:t>
+            </w:r>
+          </w:p>
+        </w:tc>
+        <w:tc>
+          <w:tcPr>
+            <w:tcW w:w="1900" w:type="dxa"/>
+          </w:tcPr>
+          <w:p>
+            <w:pPr>
+              <w:pStyle w:val="Tabledata"/>
+            </w:pPr>
+            <w:r>
+              <w:t>No</w:t>
+            </w:r>
+          </w:p>
+        </w:tc>
+        <w:tc>
+          <w:tcPr>
+            <w:tcW w:w="2063" w:type="dxa"/>
+          </w:tcPr>
+          <w:p>
+            <w:pPr>
+              <w:pStyle w:val="Tabledata"/>
+            </w:pPr>
+            <w:r>
+              <w:t>No, auto-assigned if not provided</w:t>
+            </w:r>
+          </w:p>
+        </w:tc>
+        <w:tc>
+          <w:tcPr>
+            <w:tcW w:w="1737" w:type="dxa"/>
+          </w:tcPr>
+          <w:p>
+            <w:pPr>
+              <w:pStyle w:val="Tabledata"/>
+            </w:pPr>
+            <w:r>
+              <w:t>Yes</w:t>
+            </w:r>
+          </w:p>
+        </w:tc>
+      </w:tr>
+      <w:tr>
+        <w:tc>
+          <w:tcPr>
+            <w:tcW w:w="1900" w:type="dxa"/>
+          </w:tcPr>
+          <w:p>
+            <w:pPr>
+              <w:pStyle w:val="Tabledata"/>
+            </w:pPr>
+            <w:r>
+              <w:t>End time</w:t>
+            </w:r>
+          </w:p>
+        </w:tc>
+        <w:tc>
+          <w:tcPr>
+            <w:tcW w:w="1900" w:type="dxa"/>
+          </w:tcPr>
+          <w:p>
+            <w:pPr>
+              <w:pStyle w:val="Tabledata"/>
+            </w:pPr>
+            <w:r>
+              <w:t>(Yes)</w:t>
+            </w:r>
+          </w:p>
+        </w:tc>
+        <w:tc>
+          <w:tcPr>
+            <w:tcW w:w="1900" w:type="dxa"/>
+          </w:tcPr>
+          <w:p>
+            <w:pPr>
+              <w:pStyle w:val="Tabledata"/>
+            </w:pPr>
+            <w:r>
+              <w:t>No</w:t>
+            </w:r>
+          </w:p>
+        </w:tc>
+        <w:tc>
+          <w:tcPr>
+            <w:tcW w:w="2063" w:type="dxa"/>
+          </w:tcPr>
+          <w:p>
+            <w:pPr>
+              <w:pStyle w:val="Tabledata"/>
+            </w:pPr>
+            <w:r>
+              <w:t>No auto-assigned if not provided</w:t>
+            </w:r>
+          </w:p>
+        </w:tc>
+        <w:tc>
+          <w:tcPr>
+            <w:tcW w:w="1737" w:type="dxa"/>
+          </w:tcPr>
+          <w:p>
+            <w:pPr>
+              <w:pStyle w:val="Tabledata"/>
+            </w:pPr>
+            <w:r>
+              <w:t>Yes</w:t>
+            </w:r>
+          </w:p>
+        </w:tc>
+      </w:tr>
+    </w:tbl>
+    <w:p>
+      <w:pPr>
+        <w:pStyle w:val="Heading3"/>
+      </w:pPr>
+      <w:bookmarkStart w:id="12" w:name="_Toc370327958"/>
+      <w:bookmarkStart w:id="13" w:name="_Toc370946621"/>
+      <w:r>
+        <w:t>Description</w:t>
+      </w:r>
+      <w:bookmarkEnd w:id="12"/>
+      <w:bookmarkEnd w:id="13"/>
+    </w:p>
+    <w:p>
+      <w:pPr>
+        <w:pStyle w:val="Text"/>
+      </w:pPr>
+      <w:r>
+        <w:t>Each booking is for a single room and a specified appointment. Also the booker is stored to know, who booked the room, so who is responsible if the room is not used. The start time and the end time ar</w:t>
+      </w:r>
+      <w:r>
+        <w:t>e</w:t>
+      </w:r>
+      <w:r>
+        <w:t xml:space="preserve"> needed to be able to check if the booking of the room is possible or if the room should be reserved 10 Minutes earlier than the appointment time is to </w:t>
+      </w:r>
+      <w:r>
+        <w:t>prepare some things. When booking a new room, the start and end times are automatically set to the times of the appointment, if no value is provided. Also it should not be possible to book a room for more than one hour earlier or later than the appointment. The booker is automatically set to the user who is logged in.</w:t>
+      </w:r>
+    </w:p>
+    <w:p>
+      <w:pPr>
+        <w:pStyle w:val="Heading1"/>
+        <w:widowControl/>
+      </w:pPr>
+      <w:bookmarkStart w:id="14" w:name="_Toc423410239"/>
+      <w:bookmarkStart w:id="15" w:name="_Toc425054505"/>
+      <w:bookmarkStart w:id="16" w:name="_Toc423410251"/>
+      <w:bookmarkStart w:id="17" w:name="_Toc425054510"/>
+      <w:bookmarkStart w:id="18" w:name="_Toc370946622"/>
       <w:bookmarkEnd w:id="3"/>
       <w:bookmarkEnd w:id="4"/>
-      <w:bookmarkEnd w:id="5"/>
-    </w:p>
-    <w:p>
-      <w:pPr>
-        <w:pStyle w:val="Text"/>
-      </w:pPr>
-      <w:r>
-        <w:t xml:space="preserve">If the user creates or edits a new appointment he has the opportunity to book meeting rooms for this appointment. </w:t>
-      </w:r>
-      <w:r>
-        <w:t>After the user has book</w:t>
-      </w:r>
-      <w:r>
-        <w:t>ed</w:t>
-      </w:r>
-      <w:r>
-        <w:t xml:space="preserve"> a room, he can delete the booking or </w:t>
-      </w:r>
-      <w:r>
-        <w:t>edit</w:t>
-      </w:r>
-      <w:r>
-        <w:t xml:space="preserve"> it</w:t>
-      </w:r>
-      <w:r>
-        <w:t>.</w:t>
-      </w:r>
-    </w:p>
-    <w:p>
-      <w:pPr>
-        <w:pStyle w:val="Heading1"/>
-        <w:widowControl/>
-      </w:pPr>
-      <w:bookmarkStart w:id="6" w:name="_Toc423410251"/>
-      <w:bookmarkStart w:id="7" w:name="_Toc425054510"/>
-      <w:bookmarkStart w:id="8" w:name="_Toc508098436"/>
-      <w:bookmarkStart w:id="9" w:name="_Toc423410239"/>
-      <w:bookmarkStart w:id="10" w:name="_Toc425054505"/>
-      <w:bookmarkStart w:id="11" w:name="_Toc508098431"/>
-      <w:r>
+      <w:r>
+        <w:lastRenderedPageBreak/>
         <w:t>Flow of Events</w:t>
       </w:r>
-      <w:bookmarkEnd w:id="9"/>
-      <w:bookmarkEnd w:id="10"/>
-      <w:bookmarkEnd w:id="11"/>
+      <w:bookmarkEnd w:id="14"/>
+      <w:bookmarkEnd w:id="15"/>
+      <w:bookmarkEnd w:id="18"/>
     </w:p>
     <w:p>
       <w:pPr>
         <w:pStyle w:val="Heading2"/>
         <w:widowControl/>
       </w:pPr>
-      <w:bookmarkStart w:id="12" w:name="_Toc423410240"/>
-      <w:bookmarkStart w:id="13" w:name="_Toc425054506"/>
-      <w:bookmarkStart w:id="14" w:name="_Toc508098432"/>
+      <w:bookmarkStart w:id="19" w:name="_Toc423410240"/>
+      <w:bookmarkStart w:id="20" w:name="_Toc425054506"/>
+      <w:bookmarkStart w:id="21" w:name="_Toc370946623"/>
       <w:r>
         <w:t>Screen Flow</w:t>
       </w:r>
-      <w:bookmarkEnd w:id="12"/>
-      <w:bookmarkEnd w:id="13"/>
-      <w:bookmarkEnd w:id="14"/>
+      <w:bookmarkEnd w:id="19"/>
+      <w:bookmarkEnd w:id="20"/>
+      <w:bookmarkEnd w:id="21"/>
       <w:r>
         <w:t xml:space="preserve"> </w:t>
       </w:r>
     </w:p>
     <w:p>
-      <w:pPr>
-        <w:pStyle w:val="Text"/>
-      </w:pPr>
-      <w:r>
-        <w:t xml:space="preserve">The picture shows the screen flow of the CRUD for </w:t>
-      </w:r>
-      <w:r>
-        <w:t>booking meeting rooms</w:t>
-      </w:r>
-      <w:r>
-        <w:t xml:space="preserve"> the address book. The functions work on a contact in the address book.</w:t>
-      </w:r>
-      <w:bookmarkStart w:id="15" w:name="_GoBack"/>
-      <w:bookmarkEnd w:id="15"/>
-    </w:p>
-    <w:p>
       <w:r>
         <w:rPr>
           <w:noProof/>
           <w:lang w:val="de-DE" w:eastAsia="de-DE"/>
         </w:rPr>
         <w:drawing>
-          <wp:inline distT="0" distB="0" distL="0" distR="0" wp14:anchorId="1A83853C" wp14:editId="429B068B">
+          <wp:inline distT="0" distB="0" distL="0" distR="0" wp14:anchorId="18675CE5" wp14:editId="506382F3">
             <wp:extent cx="5095875" cy="3829050"/>
             <wp:effectExtent l="0" t="0" r="9525" b="0"/>
             <wp:docPr id="1" name="Picture 1"/>
@@ -1708,35 +3081,35 @@
         <w:pStyle w:val="Heading2"/>
         <w:widowControl/>
       </w:pPr>
-      <w:bookmarkStart w:id="16" w:name="_Toc423410241"/>
-      <w:bookmarkStart w:id="17" w:name="_Toc425054507"/>
-      <w:bookmarkStart w:id="18" w:name="_Toc508098433"/>
-      <w:r>
-        <w:lastRenderedPageBreak/>
-        <w:t xml:space="preserve">Use Case </w:t>
-      </w:r>
-      <w:r>
-        <w:t>Flows</w:t>
-      </w:r>
-      <w:bookmarkEnd w:id="16"/>
-      <w:bookmarkEnd w:id="17"/>
-      <w:bookmarkEnd w:id="18"/>
+      <w:bookmarkStart w:id="22" w:name="_Toc423410241"/>
+      <w:bookmarkStart w:id="23" w:name="_Toc425054507"/>
+      <w:bookmarkStart w:id="24" w:name="_Toc370327961"/>
+      <w:bookmarkStart w:id="25" w:name="_Toc370946624"/>
+      <w:r>
+        <w:t>Use Case Flows</w:t>
+      </w:r>
+      <w:bookmarkEnd w:id="22"/>
+      <w:bookmarkEnd w:id="23"/>
+      <w:bookmarkEnd w:id="24"/>
+      <w:bookmarkEnd w:id="25"/>
     </w:p>
     <w:p>
       <w:pPr>
         <w:pStyle w:val="Heading3"/>
       </w:pPr>
+      <w:bookmarkStart w:id="26" w:name="_Toc370327962"/>
+      <w:bookmarkStart w:id="27" w:name="_Toc370946625"/>
       <w:r>
         <w:t xml:space="preserve">Show all </w:t>
       </w:r>
-      <w:proofErr w:type="spellStart"/>
-      <w:r>
-        <w:t>conatacts</w:t>
-      </w:r>
-      <w:proofErr w:type="spellEnd"/>
+      <w:r>
+        <w:t>bookings</w:t>
+      </w:r>
       <w:r>
         <w:t xml:space="preserve"> (List View)</w:t>
       </w:r>
+      <w:bookmarkEnd w:id="26"/>
+      <w:bookmarkEnd w:id="27"/>
     </w:p>
     <w:p>
       <w:r>
@@ -1745,8 +3118,8 @@
           <w:lang w:val="de-DE" w:eastAsia="de-DE"/>
         </w:rPr>
         <w:drawing>
-          <wp:inline distT="0" distB="0" distL="0" distR="0" wp14:anchorId="5056E1BB" wp14:editId="301E979B">
-            <wp:extent cx="3181350" cy="2905125"/>
+          <wp:inline distT="0" distB="0" distL="0" distR="0" wp14:anchorId="08211167" wp14:editId="77A546F9">
+            <wp:extent cx="3181350" cy="2238375"/>
             <wp:effectExtent l="0" t="0" r="0" b="9525"/>
             <wp:docPr id="6" name="Picture 6"/>
             <wp:cNvGraphicFramePr>
@@ -1774,7 +3147,7 @@
                   <pic:spPr>
                     <a:xfrm>
                       <a:off x="0" y="0"/>
-                      <a:ext cx="3181350" cy="2905125"/>
+                      <a:ext cx="3181350" cy="2238375"/>
                     </a:xfrm>
                     <a:prstGeom prst="rect">
                       <a:avLst/>
@@ -1791,9 +3164,20 @@
       <w:pPr>
         <w:pStyle w:val="Heading3"/>
       </w:pPr>
-      <w:r>
-        <w:t>Show single contact (View Single)</w:t>
-      </w:r>
+      <w:bookmarkStart w:id="28" w:name="_Toc370327963"/>
+      <w:bookmarkStart w:id="29" w:name="_Toc370946626"/>
+      <w:r>
+        <w:lastRenderedPageBreak/>
+        <w:t xml:space="preserve">Show single </w:t>
+      </w:r>
+      <w:r>
+        <w:t>booking</w:t>
+      </w:r>
+      <w:r>
+        <w:t xml:space="preserve"> (View Single)</w:t>
+      </w:r>
+      <w:bookmarkEnd w:id="28"/>
+      <w:bookmarkEnd w:id="29"/>
     </w:p>
     <w:p>
       <w:r>
@@ -1802,8 +3186,8 @@
           <w:lang w:val="de-DE" w:eastAsia="de-DE"/>
         </w:rPr>
         <w:drawing>
-          <wp:inline distT="0" distB="0" distL="0" distR="0" wp14:anchorId="20AAD287" wp14:editId="545B47E1">
-            <wp:extent cx="3181350" cy="2714625"/>
+          <wp:inline distT="0" distB="0" distL="0" distR="0" wp14:anchorId="1AA0C541" wp14:editId="24BC1FC3">
+            <wp:extent cx="3181350" cy="2143125"/>
             <wp:effectExtent l="0" t="0" r="0" b="9525"/>
             <wp:docPr id="2" name="Picture 2"/>
             <wp:cNvGraphicFramePr>
@@ -1831,7 +3215,7 @@
                   <pic:spPr>
                     <a:xfrm>
                       <a:off x="0" y="0"/>
-                      <a:ext cx="3181350" cy="2714625"/>
+                      <a:ext cx="3181350" cy="2143125"/>
                     </a:xfrm>
                     <a:prstGeom prst="rect">
                       <a:avLst/>
@@ -1848,10 +3232,20 @@
       <w:pPr>
         <w:pStyle w:val="Heading3"/>
       </w:pPr>
+      <w:bookmarkStart w:id="30" w:name="_Toc370327964"/>
+      <w:bookmarkStart w:id="31" w:name="_Toc370946627"/>
       <w:r>
         <w:lastRenderedPageBreak/>
-        <w:t>Create new contact (Create)</w:t>
-      </w:r>
+        <w:t xml:space="preserve">Create new </w:t>
+      </w:r>
+      <w:r>
+        <w:t>booking</w:t>
+      </w:r>
+      <w:r>
+        <w:t xml:space="preserve"> (Create)</w:t>
+      </w:r>
+      <w:bookmarkEnd w:id="30"/>
+      <w:bookmarkEnd w:id="31"/>
     </w:p>
     <w:p>
       <w:r>
@@ -1860,9 +3254,9 @@
           <w:lang w:val="de-DE" w:eastAsia="de-DE"/>
         </w:rPr>
         <w:drawing>
-          <wp:inline distT="0" distB="0" distL="0" distR="0" wp14:anchorId="4CE15D7A" wp14:editId="7CCBE9E2">
-            <wp:extent cx="5372100" cy="6238875"/>
-            <wp:effectExtent l="0" t="0" r="0" b="9525"/>
+          <wp:inline distT="0" distB="0" distL="0" distR="0" wp14:anchorId="601B4AD0" wp14:editId="1211F8A3">
+            <wp:extent cx="4853414" cy="6238875"/>
+            <wp:effectExtent l="0" t="0" r="4445" b="0"/>
             <wp:docPr id="3" name="Picture 3"/>
             <wp:cNvGraphicFramePr>
               <a:graphicFrameLocks xmlns:a="http://schemas.openxmlformats.org/drawingml/2006/main" noChangeAspect="1"/>
@@ -1889,7 +3283,7 @@
                   <pic:spPr>
                     <a:xfrm>
                       <a:off x="0" y="0"/>
-                      <a:ext cx="5372100" cy="6238875"/>
+                      <a:ext cx="4853414" cy="6238875"/>
                     </a:xfrm>
                     <a:prstGeom prst="rect">
                       <a:avLst/>
@@ -1906,10 +3300,20 @@
       <w:pPr>
         <w:pStyle w:val="Heading3"/>
       </w:pPr>
+      <w:bookmarkStart w:id="32" w:name="_Toc370327965"/>
+      <w:bookmarkStart w:id="33" w:name="_Toc370946628"/>
       <w:r>
         <w:lastRenderedPageBreak/>
-        <w:t>Edit contact (Edit)</w:t>
-      </w:r>
+        <w:t xml:space="preserve">Edit </w:t>
+      </w:r>
+      <w:r>
+        <w:t>booking</w:t>
+      </w:r>
+      <w:r>
+        <w:t xml:space="preserve"> (Edit)</w:t>
+      </w:r>
+      <w:bookmarkEnd w:id="32"/>
+      <w:bookmarkEnd w:id="33"/>
     </w:p>
     <w:p>
       <w:r>
@@ -1918,9 +3322,9 @@
           <w:lang w:val="de-DE" w:eastAsia="de-DE"/>
         </w:rPr>
         <w:drawing>
-          <wp:inline distT="0" distB="0" distL="0" distR="0" wp14:anchorId="35D877C4" wp14:editId="4C776D00">
-            <wp:extent cx="5372100" cy="6238875"/>
-            <wp:effectExtent l="0" t="0" r="0" b="9525"/>
+          <wp:inline distT="0" distB="0" distL="0" distR="0" wp14:anchorId="567C4E58" wp14:editId="79D66A98">
+            <wp:extent cx="4853414" cy="6238875"/>
+            <wp:effectExtent l="0" t="0" r="4445" b="0"/>
             <wp:docPr id="4" name="Picture 4"/>
             <wp:cNvGraphicFramePr>
               <a:graphicFrameLocks xmlns:a="http://schemas.openxmlformats.org/drawingml/2006/main" noChangeAspect="1"/>
@@ -1947,7 +3351,7 @@
                   <pic:spPr>
                     <a:xfrm>
                       <a:off x="0" y="0"/>
-                      <a:ext cx="5372100" cy="6238875"/>
+                      <a:ext cx="4853414" cy="6238875"/>
                     </a:xfrm>
                     <a:prstGeom prst="rect">
                       <a:avLst/>
@@ -1964,10 +3368,20 @@
       <w:pPr>
         <w:pStyle w:val="Heading3"/>
       </w:pPr>
+      <w:bookmarkStart w:id="34" w:name="_Toc370327966"/>
+      <w:bookmarkStart w:id="35" w:name="_Toc370946629"/>
       <w:r>
         <w:lastRenderedPageBreak/>
-        <w:t>Delete contact (Delete)</w:t>
-      </w:r>
+        <w:t xml:space="preserve">Delete </w:t>
+      </w:r>
+      <w:r>
+        <w:t>booking</w:t>
+      </w:r>
+      <w:r>
+        <w:t xml:space="preserve"> (Delete)</w:t>
+      </w:r>
+      <w:bookmarkEnd w:id="34"/>
+      <w:bookmarkEnd w:id="35"/>
     </w:p>
     <w:p>
       <w:r>
@@ -1976,9 +3390,9 @@
           <w:lang w:val="de-DE" w:eastAsia="de-DE"/>
         </w:rPr>
         <w:drawing>
-          <wp:inline distT="0" distB="0" distL="0" distR="0" wp14:anchorId="1C9D67D4" wp14:editId="5DA4E6C9">
-            <wp:extent cx="4038600" cy="5534025"/>
-            <wp:effectExtent l="0" t="0" r="0" b="9525"/>
+          <wp:inline distT="0" distB="0" distL="0" distR="0" wp14:anchorId="31C44740" wp14:editId="51EE29A8">
+            <wp:extent cx="4038600" cy="4924190"/>
+            <wp:effectExtent l="0" t="0" r="0" b="0"/>
             <wp:docPr id="5" name="Picture 5"/>
             <wp:cNvGraphicFramePr>
               <a:graphicFrameLocks xmlns:a="http://schemas.openxmlformats.org/drawingml/2006/main" noChangeAspect="1"/>
@@ -2005,7 +3419,7 @@
                   <pic:spPr>
                     <a:xfrm>
                       <a:off x="0" y="0"/>
-                      <a:ext cx="4038600" cy="5534025"/>
+                      <a:ext cx="4038600" cy="4924190"/>
                     </a:xfrm>
                     <a:prstGeom prst="rect">
                       <a:avLst/>
@@ -2018,173 +3432,363 @@
         </w:drawing>
       </w:r>
     </w:p>
+    <w:p/>
+    <w:p>
+      <w:pPr>
+        <w:widowControl/>
+        <w:spacing w:line="240" w:lineRule="auto"/>
+        <w:rPr>
+          <w:rFonts w:ascii="Arial" w:hAnsi="Arial"/>
+          <w:b/>
+          <w:sz w:val="32"/>
+        </w:rPr>
+      </w:pPr>
+      <w:r>
+        <w:br w:type="page"/>
+      </w:r>
+    </w:p>
     <w:p>
       <w:pPr>
         <w:pStyle w:val="Heading1"/>
       </w:pPr>
-      <w:r>
+      <w:bookmarkStart w:id="36" w:name="_Toc370946630"/>
+      <w:r>
+        <w:lastRenderedPageBreak/>
         <w:t>Special Requirements</w:t>
       </w:r>
-      <w:bookmarkEnd w:id="6"/>
-      <w:bookmarkEnd w:id="7"/>
-      <w:bookmarkEnd w:id="8"/>
-    </w:p>
-    <w:p>
-      <w:pPr>
-        <w:pStyle w:val="InfoBlue"/>
-      </w:pPr>
-      <w:r>
-        <w:t>[A special requirement is typically a nonfunctional requirement that is specific to a use case, but is not easily or naturally specified in the text of the use case’s event flow. Examples of special requirements include legal and regulatory requirements, application standards, and quality attributes of the system to be built including usability, reliability, performance or supportability requirements. Additionally, other requirements</w:t>
-      </w:r>
-      <w:r>
-        <w:sym w:font="Symbol" w:char="F0BE"/>
-      </w:r>
-      <w:r>
-        <w:t>such as operating systems and environments, compatibility requirements, and design constraints</w:t>
-      </w:r>
-      <w:r>
-        <w:sym w:font="Symbol" w:char="F0BE"/>
-      </w:r>
-      <w:r>
-        <w:t>should be captured in this section.]</w:t>
-      </w:r>
+      <w:bookmarkEnd w:id="16"/>
+      <w:bookmarkEnd w:id="17"/>
+      <w:bookmarkEnd w:id="36"/>
+    </w:p>
+    <w:p>
+      <w:pPr>
+        <w:pStyle w:val="Text"/>
+      </w:pPr>
+      <w:r>
+        <w:t>n/a</w:t>
+      </w:r>
+    </w:p>
+    <w:p>
+      <w:pPr>
+        <w:pStyle w:val="Heading1"/>
+        <w:widowControl/>
+      </w:pPr>
+      <w:bookmarkStart w:id="37" w:name="_Toc423410253"/>
+      <w:bookmarkStart w:id="38" w:name="_Toc425054512"/>
+      <w:bookmarkStart w:id="39" w:name="_Toc370946631"/>
+      <w:r>
+        <w:t>Preconditions</w:t>
+      </w:r>
+      <w:bookmarkEnd w:id="37"/>
+      <w:bookmarkEnd w:id="38"/>
+      <w:bookmarkEnd w:id="39"/>
     </w:p>
     <w:p>
       <w:pPr>
         <w:pStyle w:val="Heading2"/>
         <w:widowControl/>
       </w:pPr>
-      <w:bookmarkStart w:id="19" w:name="_Toc423410252"/>
-      <w:bookmarkStart w:id="20" w:name="_Toc425054511"/>
-      <w:bookmarkStart w:id="21" w:name="_Toc508098437"/>
-      <w:r>
-        <w:t>&lt; First Special Requirement &gt;</w:t>
-      </w:r>
-      <w:bookmarkEnd w:id="19"/>
-      <w:bookmarkEnd w:id="20"/>
-      <w:bookmarkEnd w:id="21"/>
-    </w:p>
-    <w:p/>
+      <w:bookmarkStart w:id="40" w:name="_Toc370220591"/>
+      <w:bookmarkStart w:id="41" w:name="_Toc370946632"/>
+      <w:r>
+        <w:t>Rights</w:t>
+      </w:r>
+      <w:bookmarkEnd w:id="40"/>
+      <w:bookmarkEnd w:id="41"/>
+    </w:p>
+    <w:p>
+      <w:pPr>
+        <w:pStyle w:val="Text"/>
+      </w:pPr>
+      <w:r>
+        <w:t>View/edit/delete/create: The user must have the rights to do the operation</w:t>
+      </w:r>
+      <w:r>
+        <w:t>.</w:t>
+      </w:r>
+    </w:p>
+    <w:p>
+      <w:pPr>
+        <w:pStyle w:val="Heading2"/>
+        <w:widowControl/>
+      </w:pPr>
+      <w:bookmarkStart w:id="42" w:name="_Toc370946633"/>
+      <w:r>
+        <w:t>Room</w:t>
+      </w:r>
+      <w:bookmarkEnd w:id="42"/>
+    </w:p>
+    <w:p>
+      <w:pPr>
+        <w:pStyle w:val="Text"/>
+      </w:pPr>
+      <w:r>
+        <w:t>Create:</w:t>
+      </w:r>
+      <w:r>
+        <w:tab/>
+        <w:t>must exist</w:t>
+      </w:r>
+    </w:p>
+    <w:p>
+      <w:pPr>
+        <w:pStyle w:val="Text"/>
+      </w:pPr>
+      <w:r>
+        <w:t>Create/edit:</w:t>
+      </w:r>
+      <w:r>
+        <w:tab/>
+      </w:r>
+      <w:r>
+        <w:t xml:space="preserve">must be free </w:t>
+      </w:r>
+      <w:r>
+        <w:t>in</w:t>
+      </w:r>
+      <w:r>
+        <w:t xml:space="preserve"> requested period of time</w:t>
+      </w:r>
+    </w:p>
+    <w:p>
+      <w:pPr>
+        <w:pStyle w:val="Heading2"/>
+      </w:pPr>
+      <w:bookmarkStart w:id="43" w:name="_Toc370946634"/>
+      <w:r>
+        <w:t>Booking</w:t>
+      </w:r>
+      <w:bookmarkEnd w:id="43"/>
+    </w:p>
+    <w:p>
+      <w:pPr>
+        <w:pStyle w:val="Text"/>
+        <w:tabs>
+          <w:tab w:val="left" w:pos="1843"/>
+        </w:tabs>
+      </w:pPr>
+      <w:bookmarkStart w:id="44" w:name="_Toc423410255"/>
+      <w:bookmarkStart w:id="45" w:name="_Toc425054514"/>
+      <w:r>
+        <w:t>View/edit/delete:</w:t>
+      </w:r>
+      <w:r>
+        <w:tab/>
+        <w:t xml:space="preserve">The </w:t>
+      </w:r>
+      <w:r>
+        <w:t>booking</w:t>
+      </w:r>
+      <w:r>
+        <w:t xml:space="preserve"> must </w:t>
+      </w:r>
+      <w:r>
+        <w:t>exist</w:t>
+      </w:r>
+      <w:r>
+        <w:t>.</w:t>
+      </w:r>
+    </w:p>
+    <w:p>
+      <w:pPr>
+        <w:pStyle w:val="Text"/>
+        <w:tabs>
+          <w:tab w:val="left" w:pos="1843"/>
+        </w:tabs>
+      </w:pPr>
+      <w:r>
+        <w:t>Create:</w:t>
+      </w:r>
+      <w:r>
+        <w:tab/>
+        <w:t xml:space="preserve">The </w:t>
+      </w:r>
+      <w:r>
+        <w:t>booking</w:t>
+      </w:r>
+      <w:r>
+        <w:t xml:space="preserve"> must not exist.</w:t>
+      </w:r>
+    </w:p>
     <w:p>
       <w:pPr>
         <w:pStyle w:val="Heading1"/>
         <w:widowControl/>
       </w:pPr>
-      <w:bookmarkStart w:id="22" w:name="_Toc423410253"/>
-      <w:bookmarkStart w:id="23" w:name="_Toc425054512"/>
-      <w:bookmarkStart w:id="24" w:name="_Toc508098438"/>
-      <w:r>
-        <w:lastRenderedPageBreak/>
-        <w:t>Preconditions</w:t>
-      </w:r>
-      <w:bookmarkEnd w:id="22"/>
-      <w:bookmarkEnd w:id="23"/>
-      <w:bookmarkEnd w:id="24"/>
+      <w:bookmarkStart w:id="46" w:name="_Toc370946635"/>
+      <w:proofErr w:type="spellStart"/>
+      <w:r>
+        <w:t>Postconditions</w:t>
+      </w:r>
+      <w:bookmarkEnd w:id="44"/>
+      <w:bookmarkEnd w:id="45"/>
+      <w:bookmarkEnd w:id="46"/>
+      <w:proofErr w:type="spellEnd"/>
     </w:p>
     <w:p>
       <w:pPr>
         <w:pStyle w:val="Heading2"/>
         <w:widowControl/>
       </w:pPr>
+      <w:bookmarkStart w:id="47" w:name="_Toc370946636"/>
       <w:r>
         <w:t>Room</w:t>
       </w:r>
-    </w:p>
-    <w:p>
-      <w:pPr>
-        <w:pStyle w:val="ListParagraph"/>
-        <w:numPr>
-          <w:ilvl w:val="0"/>
-          <w:numId w:val="22"/>
-        </w:numPr>
-      </w:pPr>
-      <w:r>
-        <w:t>must exist</w:t>
-      </w:r>
-    </w:p>
-    <w:p>
-      <w:pPr>
-        <w:pStyle w:val="ListParagraph"/>
-        <w:numPr>
-          <w:ilvl w:val="0"/>
-          <w:numId w:val="22"/>
-        </w:numPr>
-      </w:pPr>
-      <w:r>
-        <w:t>must be free at requested period of time</w:t>
+      <w:bookmarkEnd w:id="47"/>
+    </w:p>
+    <w:p>
+      <w:pPr>
+        <w:pStyle w:val="Text"/>
+      </w:pPr>
+      <w:r>
+        <w:t>Create/edit:</w:t>
+      </w:r>
+      <w:r>
+        <w:tab/>
+      </w:r>
+      <w:r>
+        <w:t>can be free after</w:t>
+      </w:r>
+      <w:r>
+        <w:t>/before</w:t>
+      </w:r>
+      <w:r>
+        <w:t xml:space="preserve"> </w:t>
+      </w:r>
+      <w:r>
+        <w:t>booked time</w:t>
+      </w:r>
+    </w:p>
+    <w:p>
+      <w:pPr>
+        <w:pStyle w:val="Text"/>
+      </w:pPr>
+      <w:r>
+        <w:tab/>
+      </w:r>
+      <w:r>
+        <w:tab/>
+      </w:r>
+      <w:proofErr w:type="gramStart"/>
+      <w:r>
+        <w:t>can</w:t>
+      </w:r>
+      <w:proofErr w:type="gramEnd"/>
+      <w:r>
+        <w:t xml:space="preserve"> be booked after</w:t>
+      </w:r>
+      <w:r>
+        <w:t>/before</w:t>
+      </w:r>
+      <w:r>
+        <w:t xml:space="preserve"> </w:t>
+      </w:r>
+      <w:r>
+        <w:t>booked time</w:t>
+      </w:r>
+    </w:p>
+    <w:p>
+      <w:pPr>
+        <w:pStyle w:val="Text"/>
+      </w:pPr>
+      <w:r>
+        <w:t>Delete:</w:t>
+      </w:r>
+      <w:r>
+        <w:tab/>
+      </w:r>
+      <w:r>
+        <w:tab/>
+        <w:t>time slot is freed</w:t>
+      </w:r>
+    </w:p>
+    <w:p>
+      <w:pPr>
+        <w:pStyle w:val="Heading2"/>
+      </w:pPr>
+      <w:bookmarkStart w:id="48" w:name="_Toc370946637"/>
+      <w:r>
+        <w:t>Booking</w:t>
+      </w:r>
+      <w:bookmarkEnd w:id="48"/>
+    </w:p>
+    <w:p>
+      <w:pPr>
+        <w:pStyle w:val="Text"/>
+        <w:tabs>
+          <w:tab w:val="left" w:pos="1134"/>
+        </w:tabs>
+      </w:pPr>
+      <w:r>
+        <w:t>Edit:</w:t>
+      </w:r>
+      <w:r>
+        <w:tab/>
+        <w:t xml:space="preserve">The </w:t>
+      </w:r>
+      <w:r>
+        <w:t>time slot</w:t>
+      </w:r>
+      <w:r>
+        <w:t xml:space="preserve"> is updated</w:t>
+      </w:r>
+    </w:p>
+    <w:p>
+      <w:pPr>
+        <w:pStyle w:val="Text"/>
+        <w:tabs>
+          <w:tab w:val="left" w:pos="1134"/>
+        </w:tabs>
+      </w:pPr>
+      <w:r>
+        <w:t>Delete:</w:t>
+      </w:r>
+      <w:r>
+        <w:tab/>
+        <w:t xml:space="preserve">The </w:t>
+      </w:r>
+      <w:r>
+        <w:t>booking</w:t>
+      </w:r>
+      <w:r>
+        <w:t xml:space="preserve"> is deleted</w:t>
+      </w:r>
+    </w:p>
+    <w:p>
+      <w:pPr>
+        <w:pStyle w:val="Text"/>
+        <w:tabs>
+          <w:tab w:val="left" w:pos="1134"/>
+        </w:tabs>
+      </w:pPr>
+      <w:r>
+        <w:t>Create:</w:t>
+      </w:r>
+      <w:r>
+        <w:tab/>
+        <w:t xml:space="preserve">The </w:t>
+      </w:r>
+      <w:r>
+        <w:t>booking</w:t>
+      </w:r>
+      <w:r>
+        <w:t xml:space="preserve"> is created</w:t>
       </w:r>
     </w:p>
     <w:p>
       <w:pPr>
         <w:pStyle w:val="Heading1"/>
-        <w:widowControl/>
-      </w:pPr>
-      <w:bookmarkStart w:id="25" w:name="_Toc423410255"/>
-      <w:bookmarkStart w:id="26" w:name="_Toc425054514"/>
-      <w:bookmarkStart w:id="27" w:name="_Toc508098440"/>
-      <w:r>
-        <w:t>Postconditions</w:t>
-      </w:r>
-      <w:bookmarkEnd w:id="25"/>
-      <w:bookmarkEnd w:id="26"/>
-      <w:bookmarkEnd w:id="27"/>
-    </w:p>
-    <w:p>
-      <w:pPr>
-        <w:pStyle w:val="Heading2"/>
-        <w:widowControl/>
-      </w:pPr>
-      <w:r>
-        <w:t>Room</w:t>
-      </w:r>
-    </w:p>
-    <w:p>
-      <w:pPr>
-        <w:pStyle w:val="ListParagraph"/>
-        <w:numPr>
-          <w:ilvl w:val="0"/>
-          <w:numId w:val="22"/>
-        </w:numPr>
-      </w:pPr>
-      <w:r>
-        <w:t>does not exist</w:t>
-      </w:r>
-    </w:p>
-    <w:p>
-      <w:pPr>
-        <w:pStyle w:val="ListParagraph"/>
-        <w:numPr>
-          <w:ilvl w:val="0"/>
-          <w:numId w:val="22"/>
-        </w:numPr>
-      </w:pPr>
-      <w:r>
-        <w:t>can be free after requested period of time</w:t>
-      </w:r>
-    </w:p>
-    <w:p>
-      <w:pPr>
-        <w:pStyle w:val="ListParagraph"/>
-        <w:numPr>
-          <w:ilvl w:val="0"/>
-          <w:numId w:val="22"/>
-        </w:numPr>
-      </w:pPr>
-      <w:r>
-        <w:t>can be booked after requested period of time</w:t>
-      </w:r>
-    </w:p>
-    <w:p>
-      <w:pPr>
-        <w:pStyle w:val="Heading1"/>
-      </w:pPr>
-      <w:bookmarkStart w:id="28" w:name="_Toc508098442"/>
+      </w:pPr>
+      <w:bookmarkStart w:id="49" w:name="_Toc370946638"/>
       <w:r>
         <w:t>Extension Points</w:t>
       </w:r>
-      <w:bookmarkEnd w:id="28"/>
-    </w:p>
-    <w:p>
+      <w:bookmarkEnd w:id="49"/>
+    </w:p>
+    <w:p>
+      <w:pPr>
+        <w:pStyle w:val="Text"/>
+      </w:pPr>
       <w:r>
         <w:t>n/a</w:t>
       </w:r>
@@ -2304,11 +3908,21 @@
           <w:r>
             <w:fldChar w:fldCharType="end"/>
           </w:r>
-          <w:fldSimple w:instr=" DOCPROPERTY &quot;Company&quot;  \* MERGEFORMAT ">
-            <w:r>
-              <w:t>Storm Cloud Development</w:t>
-            </w:r>
-          </w:fldSimple>
+          <w:r>
+            <w:fldChar w:fldCharType="begin"/>
+          </w:r>
+          <w:r>
+            <w:instrText xml:space="preserve"> DOCPROPERTY "Company"  \* MERGEFORMAT </w:instrText>
+          </w:r>
+          <w:r>
+            <w:fldChar w:fldCharType="separate"/>
+          </w:r>
+          <w:r>
+            <w:t>Storm Cloud Development</w:t>
+          </w:r>
+          <w:r>
+            <w:fldChar w:fldCharType="end"/>
+          </w:r>
           <w:r>
             <w:t xml:space="preserve">, </w:t>
           </w:r>
@@ -2372,7 +3986,7 @@
               <w:rStyle w:val="PageNumber"/>
               <w:noProof/>
             </w:rPr>
-            <w:t>4</w:t>
+            <w:t>3</w:t>
           </w:r>
           <w:r>
             <w:rPr>
@@ -2534,11 +4148,21 @@
           <w:tcW w:w="6379" w:type="dxa"/>
         </w:tcPr>
         <w:p>
-          <w:fldSimple w:instr="subject  \* Mergeformat ">
-            <w:r>
-              <w:t>Project CM</w:t>
-            </w:r>
-          </w:fldSimple>
+          <w:r>
+            <w:fldChar w:fldCharType="begin"/>
+          </w:r>
+          <w:r>
+            <w:instrText xml:space="preserve">subject  \* Mergeformat </w:instrText>
+          </w:r>
+          <w:r>
+            <w:fldChar w:fldCharType="separate"/>
+          </w:r>
+          <w:r>
+            <w:t>Project CM</w:t>
+          </w:r>
+          <w:r>
+            <w:fldChar w:fldCharType="end"/>
+          </w:r>
         </w:p>
       </w:tc>
       <w:tc>
@@ -2561,7 +4185,7 @@
           </w:r>
           <w:r>
             <w:tab/>
-            <w:t>1.0</w:t>
+            <w:t>1.1</w:t>
           </w:r>
         </w:p>
       </w:tc>
@@ -2572,11 +4196,21 @@
           <w:tcW w:w="6379" w:type="dxa"/>
         </w:tcPr>
         <w:p>
-          <w:fldSimple w:instr="title  \* Mergeformat ">
-            <w:r>
-              <w:t>UC: Book meeting rooms</w:t>
-            </w:r>
-          </w:fldSimple>
+          <w:r>
+            <w:fldChar w:fldCharType="begin"/>
+          </w:r>
+          <w:r>
+            <w:instrText xml:space="preserve">title  \* Mergeformat </w:instrText>
+          </w:r>
+          <w:r>
+            <w:fldChar w:fldCharType="separate"/>
+          </w:r>
+          <w:r>
+            <w:t>UC: Book meeting rooms</w:t>
+          </w:r>
+          <w:r>
+            <w:fldChar w:fldCharType="end"/>
+          </w:r>
         </w:p>
       </w:tc>
       <w:tc>
@@ -2594,7 +4228,10 @@
           </w:r>
           <w:r>
             <w:tab/>
-            <w:t>17/Oct/2013</w:t>
+            <w:t>22</w:t>
+          </w:r>
+          <w:r>
+            <w:t>/Oct/2013</w:t>
           </w:r>
         </w:p>
       </w:tc>
@@ -3670,7 +5307,7 @@
     <w:name w:val="toc 1"/>
     <w:basedOn w:val="Normal"/>
     <w:next w:val="Normal"/>
-    <w:semiHidden/>
+    <w:uiPriority w:val="39"/>
     <w:pPr>
       <w:tabs>
         <w:tab w:val="right" w:pos="9360"/>
@@ -3683,7 +5320,7 @@
     <w:name w:val="toc 2"/>
     <w:basedOn w:val="Normal"/>
     <w:next w:val="Normal"/>
-    <w:semiHidden/>
+    <w:uiPriority w:val="39"/>
     <w:pPr>
       <w:tabs>
         <w:tab w:val="right" w:pos="9360"/>
@@ -3695,7 +5332,7 @@
     <w:name w:val="toc 3"/>
     <w:basedOn w:val="Normal"/>
     <w:next w:val="Normal"/>
-    <w:semiHidden/>
+    <w:uiPriority w:val="39"/>
     <w:pPr>
       <w:tabs>
         <w:tab w:val="left" w:pos="1440"/>
@@ -4048,6 +5685,75 @@
     <w:rsid w:val="008D3E01"/>
     <w:rPr>
       <w:rFonts w:ascii="Arial" w:hAnsi="Arial"/>
+      <w:sz w:val="22"/>
+      <w:lang w:val="en-US" w:eastAsia="en-US"/>
+    </w:rPr>
+  </w:style>
+  <w:style w:type="table" w:styleId="TableGrid">
+    <w:name w:val="Table Grid"/>
+    <w:basedOn w:val="TableNormal"/>
+    <w:uiPriority w:val="59"/>
+    <w:rsid w:val="009E1375"/>
+    <w:tblPr>
+      <w:tblInd w:w="0" w:type="dxa"/>
+      <w:tblBorders>
+        <w:top w:val="single" w:sz="4" w:space="0" w:color="auto"/>
+        <w:left w:val="single" w:sz="4" w:space="0" w:color="auto"/>
+        <w:bottom w:val="single" w:sz="4" w:space="0" w:color="auto"/>
+        <w:right w:val="single" w:sz="4" w:space="0" w:color="auto"/>
+        <w:insideH w:val="single" w:sz="4" w:space="0" w:color="auto"/>
+        <w:insideV w:val="single" w:sz="4" w:space="0" w:color="auto"/>
+      </w:tblBorders>
+      <w:tblCellMar>
+        <w:top w:w="0" w:type="dxa"/>
+        <w:left w:w="108" w:type="dxa"/>
+        <w:bottom w:w="0" w:type="dxa"/>
+        <w:right w:w="108" w:type="dxa"/>
+      </w:tblCellMar>
+    </w:tblPr>
+  </w:style>
+  <w:style w:type="paragraph" w:customStyle="1" w:styleId="Tabledata">
+    <w:name w:val="Table data"/>
+    <w:basedOn w:val="Text"/>
+    <w:link w:val="TabledataChar"/>
+    <w:qFormat/>
+    <w:rsid w:val="009E1375"/>
+    <w:pPr>
+      <w:spacing w:before="60" w:after="60" w:line="240" w:lineRule="auto"/>
+    </w:pPr>
+  </w:style>
+  <w:style w:type="paragraph" w:customStyle="1" w:styleId="Tableheader">
+    <w:name w:val="Table header"/>
+    <w:basedOn w:val="Tabledata"/>
+    <w:link w:val="TableheaderChar"/>
+    <w:qFormat/>
+    <w:rsid w:val="009E1375"/>
+    <w:pPr>
+      <w:jc w:val="center"/>
+    </w:pPr>
+    <w:rPr>
+      <w:b/>
+    </w:rPr>
+  </w:style>
+  <w:style w:type="character" w:customStyle="1" w:styleId="TabledataChar">
+    <w:name w:val="Table data Char"/>
+    <w:basedOn w:val="TextChar"/>
+    <w:link w:val="Tabledata"/>
+    <w:rsid w:val="009E1375"/>
+    <w:rPr>
+      <w:rFonts w:ascii="Arial" w:hAnsi="Arial"/>
+      <w:sz w:val="22"/>
+      <w:lang w:val="en-US" w:eastAsia="en-US"/>
+    </w:rPr>
+  </w:style>
+  <w:style w:type="character" w:customStyle="1" w:styleId="TableheaderChar">
+    <w:name w:val="Table header Char"/>
+    <w:basedOn w:val="TabledataChar"/>
+    <w:link w:val="Tableheader"/>
+    <w:rsid w:val="009E1375"/>
+    <w:rPr>
+      <w:rFonts w:ascii="Arial" w:hAnsi="Arial"/>
+      <w:b/>
       <w:sz w:val="22"/>
       <w:lang w:val="en-US" w:eastAsia="en-US"/>
     </w:rPr>
@@ -4457,7 +6163,7 @@
     <w:name w:val="toc 1"/>
     <w:basedOn w:val="Normal"/>
     <w:next w:val="Normal"/>
-    <w:semiHidden/>
+    <w:uiPriority w:val="39"/>
     <w:pPr>
       <w:tabs>
         <w:tab w:val="right" w:pos="9360"/>
@@ -4470,7 +6176,7 @@
     <w:name w:val="toc 2"/>
     <w:basedOn w:val="Normal"/>
     <w:next w:val="Normal"/>
-    <w:semiHidden/>
+    <w:uiPriority w:val="39"/>
     <w:pPr>
       <w:tabs>
         <w:tab w:val="right" w:pos="9360"/>
@@ -4482,7 +6188,7 @@
     <w:name w:val="toc 3"/>
     <w:basedOn w:val="Normal"/>
     <w:next w:val="Normal"/>
-    <w:semiHidden/>
+    <w:uiPriority w:val="39"/>
     <w:pPr>
       <w:tabs>
         <w:tab w:val="left" w:pos="1440"/>
@@ -4835,6 +6541,75 @@
     <w:rsid w:val="008D3E01"/>
     <w:rPr>
       <w:rFonts w:ascii="Arial" w:hAnsi="Arial"/>
+      <w:sz w:val="22"/>
+      <w:lang w:val="en-US" w:eastAsia="en-US"/>
+    </w:rPr>
+  </w:style>
+  <w:style w:type="table" w:styleId="TableGrid">
+    <w:name w:val="Table Grid"/>
+    <w:basedOn w:val="TableNormal"/>
+    <w:uiPriority w:val="59"/>
+    <w:rsid w:val="009E1375"/>
+    <w:tblPr>
+      <w:tblInd w:w="0" w:type="dxa"/>
+      <w:tblBorders>
+        <w:top w:val="single" w:sz="4" w:space="0" w:color="auto"/>
+        <w:left w:val="single" w:sz="4" w:space="0" w:color="auto"/>
+        <w:bottom w:val="single" w:sz="4" w:space="0" w:color="auto"/>
+        <w:right w:val="single" w:sz="4" w:space="0" w:color="auto"/>
+        <w:insideH w:val="single" w:sz="4" w:space="0" w:color="auto"/>
+        <w:insideV w:val="single" w:sz="4" w:space="0" w:color="auto"/>
+      </w:tblBorders>
+      <w:tblCellMar>
+        <w:top w:w="0" w:type="dxa"/>
+        <w:left w:w="108" w:type="dxa"/>
+        <w:bottom w:w="0" w:type="dxa"/>
+        <w:right w:w="108" w:type="dxa"/>
+      </w:tblCellMar>
+    </w:tblPr>
+  </w:style>
+  <w:style w:type="paragraph" w:customStyle="1" w:styleId="Tabledata">
+    <w:name w:val="Table data"/>
+    <w:basedOn w:val="Text"/>
+    <w:link w:val="TabledataChar"/>
+    <w:qFormat/>
+    <w:rsid w:val="009E1375"/>
+    <w:pPr>
+      <w:spacing w:before="60" w:after="60" w:line="240" w:lineRule="auto"/>
+    </w:pPr>
+  </w:style>
+  <w:style w:type="paragraph" w:customStyle="1" w:styleId="Tableheader">
+    <w:name w:val="Table header"/>
+    <w:basedOn w:val="Tabledata"/>
+    <w:link w:val="TableheaderChar"/>
+    <w:qFormat/>
+    <w:rsid w:val="009E1375"/>
+    <w:pPr>
+      <w:jc w:val="center"/>
+    </w:pPr>
+    <w:rPr>
+      <w:b/>
+    </w:rPr>
+  </w:style>
+  <w:style w:type="character" w:customStyle="1" w:styleId="TabledataChar">
+    <w:name w:val="Table data Char"/>
+    <w:basedOn w:val="TextChar"/>
+    <w:link w:val="Tabledata"/>
+    <w:rsid w:val="009E1375"/>
+    <w:rPr>
+      <w:rFonts w:ascii="Arial" w:hAnsi="Arial"/>
+      <w:sz w:val="22"/>
+      <w:lang w:val="en-US" w:eastAsia="en-US"/>
+    </w:rPr>
+  </w:style>
+  <w:style w:type="character" w:customStyle="1" w:styleId="TableheaderChar">
+    <w:name w:val="Table header Char"/>
+    <w:basedOn w:val="TabledataChar"/>
+    <w:link w:val="Tableheader"/>
+    <w:rsid w:val="009E1375"/>
+    <w:rPr>
+      <w:rFonts w:ascii="Arial" w:hAnsi="Arial"/>
+      <w:b/>
       <w:sz w:val="22"/>
       <w:lang w:val="en-US" w:eastAsia="en-US"/>
     </w:rPr>

</xml_diff>

<commit_message>
5 UC fertig mit Activity Diagrams und Beschreibungen
</commit_message>
<xml_diff>
--- a/Word Dateien/UC_book_meeting_rooms.docx
+++ b/Word Dateien/UC_book_meeting_rooms.docx
@@ -28,21 +28,11 @@
         <w:pStyle w:val="Title"/>
         <w:jc w:val="right"/>
       </w:pPr>
-      <w:r>
-        <w:fldChar w:fldCharType="begin"/>
-      </w:r>
-      <w:r>
-        <w:instrText xml:space="preserve">title  \* Mergeformat </w:instrText>
-      </w:r>
-      <w:r>
-        <w:fldChar w:fldCharType="separate"/>
-      </w:r>
-      <w:r>
-        <w:t>UC: Book meeting rooms</w:t>
-      </w:r>
-      <w:r>
-        <w:fldChar w:fldCharType="end"/>
-      </w:r>
+      <w:fldSimple w:instr="title  \* Mergeformat ">
+        <w:r>
+          <w:t>UC: Book meeting rooms</w:t>
+        </w:r>
+      </w:fldSimple>
     </w:p>
     <w:p>
       <w:pPr>
@@ -80,7 +70,7 @@
     <w:p>
       <w:pPr>
         <w:sectPr>
-          <w:headerReference w:type="default" r:id="rId8"/>
+          <w:headerReference w:type="default" r:id="rId9"/>
           <w:endnotePr>
             <w:numFmt w:val="decimal"/>
           </w:endnotePr>
@@ -127,16 +117,9 @@
           </w:tcPr>
           <w:p>
             <w:pPr>
-              <w:pStyle w:val="Tabletext"/>
-              <w:jc w:val="center"/>
-              <w:rPr>
-                <w:b/>
-              </w:rPr>
+              <w:pStyle w:val="Tableheader"/>
             </w:pPr>
             <w:r>
-              <w:rPr>
-                <w:b/>
-              </w:rPr>
               <w:t>Date</w:t>
             </w:r>
           </w:p>
@@ -147,16 +130,9 @@
           </w:tcPr>
           <w:p>
             <w:pPr>
-              <w:pStyle w:val="Tabletext"/>
-              <w:jc w:val="center"/>
-              <w:rPr>
-                <w:b/>
-              </w:rPr>
+              <w:pStyle w:val="Tableheader"/>
             </w:pPr>
             <w:r>
-              <w:rPr>
-                <w:b/>
-              </w:rPr>
               <w:t>Version</w:t>
             </w:r>
           </w:p>
@@ -167,16 +143,9 @@
           </w:tcPr>
           <w:p>
             <w:pPr>
-              <w:pStyle w:val="Tabletext"/>
-              <w:jc w:val="center"/>
-              <w:rPr>
-                <w:b/>
-              </w:rPr>
+              <w:pStyle w:val="Tableheader"/>
             </w:pPr>
             <w:r>
-              <w:rPr>
-                <w:b/>
-              </w:rPr>
               <w:t>Description</w:t>
             </w:r>
           </w:p>
@@ -187,16 +156,9 @@
           </w:tcPr>
           <w:p>
             <w:pPr>
-              <w:pStyle w:val="Tabletext"/>
-              <w:jc w:val="center"/>
-              <w:rPr>
-                <w:b/>
-              </w:rPr>
+              <w:pStyle w:val="Tableheader"/>
             </w:pPr>
             <w:r>
-              <w:rPr>
-                <w:b/>
-              </w:rPr>
               <w:t>Author</w:t>
             </w:r>
           </w:p>
@@ -209,7 +171,7 @@
           </w:tcPr>
           <w:p>
             <w:pPr>
-              <w:pStyle w:val="Tabletext"/>
+              <w:pStyle w:val="Tabledata"/>
             </w:pPr>
             <w:r>
               <w:t>17/Oct/2013</w:t>
@@ -222,7 +184,7 @@
           </w:tcPr>
           <w:p>
             <w:pPr>
-              <w:pStyle w:val="Tabletext"/>
+              <w:pStyle w:val="Tabledata"/>
             </w:pPr>
             <w:r>
               <w:t>1.0</w:t>
@@ -235,7 +197,7 @@
           </w:tcPr>
           <w:p>
             <w:pPr>
-              <w:pStyle w:val="Tabletext"/>
+              <w:pStyle w:val="Tabledata"/>
             </w:pPr>
             <w:r>
               <w:t>Initial UC description</w:t>
@@ -248,7 +210,7 @@
           </w:tcPr>
           <w:p>
             <w:pPr>
-              <w:pStyle w:val="Tabletext"/>
+              <w:pStyle w:val="Tabledata"/>
             </w:pPr>
             <w:r>
               <w:t>Storm Cloud Development</w:t>
@@ -263,7 +225,7 @@
           </w:tcPr>
           <w:p>
             <w:pPr>
-              <w:pStyle w:val="Tabletext"/>
+              <w:pStyle w:val="Tabledata"/>
             </w:pPr>
             <w:r>
               <w:t>22/Oct/2013</w:t>
@@ -276,7 +238,7 @@
           </w:tcPr>
           <w:p>
             <w:pPr>
-              <w:pStyle w:val="Tabletext"/>
+              <w:pStyle w:val="Tabledata"/>
             </w:pPr>
             <w:r>
               <w:t>1.1</w:t>
@@ -289,7 +251,7 @@
           </w:tcPr>
           <w:p>
             <w:pPr>
-              <w:pStyle w:val="Tabletext"/>
+              <w:pStyle w:val="Tabledata"/>
             </w:pPr>
             <w:r>
               <w:t>Updated diagrams</w:t>
@@ -297,7 +259,7 @@
           </w:p>
           <w:p>
             <w:pPr>
-              <w:pStyle w:val="Tabletext"/>
+              <w:pStyle w:val="Tabledata"/>
             </w:pPr>
             <w:r>
               <w:t>Inserted Cucumber code</w:t>
@@ -305,7 +267,7 @@
           </w:p>
           <w:p>
             <w:pPr>
-              <w:pStyle w:val="Tabletext"/>
+              <w:pStyle w:val="Tabledata"/>
             </w:pPr>
             <w:r>
               <w:t>Added Mockups</w:t>
@@ -318,7 +280,7 @@
           </w:tcPr>
           <w:p>
             <w:pPr>
-              <w:pStyle w:val="Tabletext"/>
+              <w:pStyle w:val="Tabledata"/>
             </w:pPr>
             <w:r>
               <w:t>Storm Cloud Development</w:t>
@@ -333,7 +295,7 @@
           </w:tcPr>
           <w:p>
             <w:pPr>
-              <w:pStyle w:val="Tabletext"/>
+              <w:pStyle w:val="Tabledata"/>
             </w:pPr>
           </w:p>
         </w:tc>
@@ -343,7 +305,7 @@
           </w:tcPr>
           <w:p>
             <w:pPr>
-              <w:pStyle w:val="Tabletext"/>
+              <w:pStyle w:val="Tabledata"/>
             </w:pPr>
           </w:p>
         </w:tc>
@@ -353,7 +315,7 @@
           </w:tcPr>
           <w:p>
             <w:pPr>
-              <w:pStyle w:val="Tabletext"/>
+              <w:pStyle w:val="Tabledata"/>
             </w:pPr>
           </w:p>
         </w:tc>
@@ -363,7 +325,7 @@
           </w:tcPr>
           <w:p>
             <w:pPr>
-              <w:pStyle w:val="Tabletext"/>
+              <w:pStyle w:val="Tabledata"/>
             </w:pPr>
           </w:p>
         </w:tc>
@@ -375,7 +337,7 @@
           </w:tcPr>
           <w:p>
             <w:pPr>
-              <w:pStyle w:val="Tabletext"/>
+              <w:pStyle w:val="Tabledata"/>
             </w:pPr>
           </w:p>
         </w:tc>
@@ -385,7 +347,7 @@
           </w:tcPr>
           <w:p>
             <w:pPr>
-              <w:pStyle w:val="Tabletext"/>
+              <w:pStyle w:val="Tabledata"/>
             </w:pPr>
           </w:p>
         </w:tc>
@@ -395,8 +357,10 @@
           </w:tcPr>
           <w:p>
             <w:pPr>
-              <w:pStyle w:val="Tabletext"/>
+              <w:pStyle w:val="Tabledata"/>
             </w:pPr>
+            <w:bookmarkStart w:id="0" w:name="_GoBack"/>
+            <w:bookmarkEnd w:id="0"/>
           </w:p>
         </w:tc>
         <w:tc>
@@ -405,7 +369,7 @@
           </w:tcPr>
           <w:p>
             <w:pPr>
-              <w:pStyle w:val="Tabletext"/>
+              <w:pStyle w:val="Tabledata"/>
             </w:pPr>
           </w:p>
         </w:tc>
@@ -424,7 +388,6 @@
         <w:t>Table of Contents</w:t>
       </w:r>
     </w:p>
-    <w:bookmarkStart w:id="0" w:name="_GoBack"/>
     <w:p>
       <w:pPr>
         <w:pStyle w:val="TOC1"/>
@@ -432,99 +395,93 @@
           <w:tab w:val="left" w:pos="432"/>
         </w:tabs>
         <w:rPr>
-          <w:rFonts w:ascii="Arial" w:eastAsiaTheme="minorEastAsia" w:hAnsi="Arial" w:cs="Arial"/>
+          <w:rFonts w:asciiTheme="minorHAnsi" w:eastAsiaTheme="minorEastAsia" w:hAnsiTheme="minorHAnsi" w:cstheme="minorBidi"/>
           <w:noProof/>
           <w:sz w:val="22"/>
           <w:szCs w:val="22"/>
-          <w:lang w:val="de-DE" w:eastAsia="de-DE"/>
-        </w:rPr>
-      </w:pPr>
-      <w:r>
-        <w:rPr>
-          <w:rFonts w:ascii="Arial" w:hAnsi="Arial" w:cs="Arial"/>
+          <w:lang w:eastAsia="de-DE"/>
+        </w:rPr>
+      </w:pPr>
+      <w:r>
+        <w:rPr>
+          <w:rFonts w:cs="Arial"/>
+          <w:b/>
         </w:rPr>
         <w:fldChar w:fldCharType="begin"/>
       </w:r>
       <w:r>
         <w:rPr>
-          <w:rFonts w:ascii="Arial" w:hAnsi="Arial" w:cs="Arial"/>
+          <w:rFonts w:cs="Arial"/>
+          <w:b/>
         </w:rPr>
         <w:instrText xml:space="preserve"> TOC \o "1-3" </w:instrText>
       </w:r>
       <w:r>
         <w:rPr>
-          <w:rFonts w:ascii="Arial" w:hAnsi="Arial" w:cs="Arial"/>
+          <w:rFonts w:cs="Arial"/>
+          <w:b/>
         </w:rPr>
         <w:fldChar w:fldCharType="separate"/>
       </w:r>
       <w:r>
         <w:rPr>
-          <w:rFonts w:ascii="Arial" w:hAnsi="Arial" w:cs="Arial"/>
           <w:noProof/>
         </w:rPr>
         <w:t>1.</w:t>
       </w:r>
       <w:r>
         <w:rPr>
-          <w:rFonts w:ascii="Arial" w:eastAsiaTheme="minorEastAsia" w:hAnsi="Arial" w:cs="Arial"/>
+          <w:rFonts w:asciiTheme="minorHAnsi" w:eastAsiaTheme="minorEastAsia" w:hAnsiTheme="minorHAnsi" w:cstheme="minorBidi"/>
           <w:noProof/>
           <w:sz w:val="22"/>
           <w:szCs w:val="22"/>
-          <w:lang w:val="de-DE" w:eastAsia="de-DE"/>
+          <w:lang w:eastAsia="de-DE"/>
         </w:rPr>
         <w:tab/>
       </w:r>
       <w:r>
         <w:rPr>
-          <w:rFonts w:ascii="Arial" w:hAnsi="Arial" w:cs="Arial"/>
-          <w:noProof/>
-        </w:rPr>
-        <w:t>Use-Case Name</w:t>
-      </w:r>
-      <w:r>
-        <w:rPr>
-          <w:rFonts w:ascii="Arial" w:hAnsi="Arial" w:cs="Arial"/>
+          <w:noProof/>
+        </w:rPr>
+        <w:t>Use-Case book meeting rooms</w:t>
+      </w:r>
+      <w:r>
+        <w:rPr>
           <w:noProof/>
         </w:rPr>
         <w:tab/>
       </w:r>
       <w:r>
         <w:rPr>
-          <w:rFonts w:ascii="Arial" w:hAnsi="Arial" w:cs="Arial"/>
           <w:noProof/>
         </w:rPr>
         <w:fldChar w:fldCharType="begin"/>
       </w:r>
       <w:r>
         <w:rPr>
-          <w:rFonts w:ascii="Arial" w:hAnsi="Arial" w:cs="Arial"/>
-          <w:noProof/>
-        </w:rPr>
-        <w:instrText xml:space="preserve"> PAGEREF _Toc370946617 \h </w:instrText>
-      </w:r>
-      <w:r>
-        <w:rPr>
-          <w:rFonts w:ascii="Arial" w:hAnsi="Arial" w:cs="Arial"/>
-          <w:noProof/>
-        </w:rPr>
-      </w:r>
-      <w:r>
-        <w:rPr>
-          <w:rFonts w:ascii="Arial" w:hAnsi="Arial" w:cs="Arial"/>
+          <w:noProof/>
+        </w:rPr>
+        <w:instrText xml:space="preserve"> PAGEREF _Toc370985541 \h </w:instrText>
+      </w:r>
+      <w:r>
+        <w:rPr>
+          <w:noProof/>
+        </w:rPr>
+      </w:r>
+      <w:r>
+        <w:rPr>
           <w:noProof/>
         </w:rPr>
         <w:fldChar w:fldCharType="separate"/>
       </w:r>
       <w:r>
         <w:rPr>
-          <w:rFonts w:ascii="Arial" w:hAnsi="Arial" w:cs="Arial"/>
           <w:noProof/>
         </w:rPr>
         <w:t>4</w:t>
       </w:r>
       <w:r>
         <w:rPr>
-          <w:rFonts w:ascii="Arial" w:hAnsi="Arial" w:cs="Arial"/>
           <w:noProof/>
         </w:rPr>
         <w:fldChar w:fldCharType="end"/>
@@ -537,81 +494,72 @@
           <w:tab w:val="left" w:pos="1000"/>
         </w:tabs>
         <w:rPr>
-          <w:rFonts w:ascii="Arial" w:eastAsiaTheme="minorEastAsia" w:hAnsi="Arial" w:cs="Arial"/>
+          <w:rFonts w:asciiTheme="minorHAnsi" w:eastAsiaTheme="minorEastAsia" w:hAnsiTheme="minorHAnsi" w:cstheme="minorBidi"/>
           <w:noProof/>
           <w:sz w:val="22"/>
           <w:szCs w:val="22"/>
-          <w:lang w:val="de-DE" w:eastAsia="de-DE"/>
-        </w:rPr>
-      </w:pPr>
-      <w:r>
-        <w:rPr>
-          <w:rFonts w:ascii="Arial" w:hAnsi="Arial" w:cs="Arial"/>
+          <w:lang w:eastAsia="de-DE"/>
+        </w:rPr>
+      </w:pPr>
+      <w:r>
+        <w:rPr>
           <w:noProof/>
         </w:rPr>
         <w:t>1.1</w:t>
       </w:r>
       <w:r>
         <w:rPr>
-          <w:rFonts w:ascii="Arial" w:eastAsiaTheme="minorEastAsia" w:hAnsi="Arial" w:cs="Arial"/>
+          <w:rFonts w:asciiTheme="minorHAnsi" w:eastAsiaTheme="minorEastAsia" w:hAnsiTheme="minorHAnsi" w:cstheme="minorBidi"/>
           <w:noProof/>
           <w:sz w:val="22"/>
           <w:szCs w:val="22"/>
-          <w:lang w:val="de-DE" w:eastAsia="de-DE"/>
+          <w:lang w:eastAsia="de-DE"/>
         </w:rPr>
         <w:tab/>
       </w:r>
       <w:r>
         <w:rPr>
-          <w:rFonts w:ascii="Arial" w:hAnsi="Arial" w:cs="Arial"/>
           <w:noProof/>
         </w:rPr>
         <w:t>Brief Description</w:t>
       </w:r>
       <w:r>
         <w:rPr>
-          <w:rFonts w:ascii="Arial" w:hAnsi="Arial" w:cs="Arial"/>
           <w:noProof/>
         </w:rPr>
         <w:tab/>
       </w:r>
       <w:r>
         <w:rPr>
-          <w:rFonts w:ascii="Arial" w:hAnsi="Arial" w:cs="Arial"/>
           <w:noProof/>
         </w:rPr>
         <w:fldChar w:fldCharType="begin"/>
       </w:r>
       <w:r>
         <w:rPr>
-          <w:rFonts w:ascii="Arial" w:hAnsi="Arial" w:cs="Arial"/>
-          <w:noProof/>
-        </w:rPr>
-        <w:instrText xml:space="preserve"> PAGEREF _Toc370946618 \h </w:instrText>
-      </w:r>
-      <w:r>
-        <w:rPr>
-          <w:rFonts w:ascii="Arial" w:hAnsi="Arial" w:cs="Arial"/>
-          <w:noProof/>
-        </w:rPr>
-      </w:r>
-      <w:r>
-        <w:rPr>
-          <w:rFonts w:ascii="Arial" w:hAnsi="Arial" w:cs="Arial"/>
+          <w:noProof/>
+        </w:rPr>
+        <w:instrText xml:space="preserve"> PAGEREF _Toc370985542 \h </w:instrText>
+      </w:r>
+      <w:r>
+        <w:rPr>
+          <w:noProof/>
+        </w:rPr>
+      </w:r>
+      <w:r>
+        <w:rPr>
           <w:noProof/>
         </w:rPr>
         <w:fldChar w:fldCharType="separate"/>
       </w:r>
       <w:r>
         <w:rPr>
-          <w:rFonts w:ascii="Arial" w:hAnsi="Arial" w:cs="Arial"/>
           <w:noProof/>
         </w:rPr>
         <w:t>4</w:t>
       </w:r>
       <w:r>
         <w:rPr>
-          <w:rFonts w:ascii="Arial" w:hAnsi="Arial" w:cs="Arial"/>
           <w:noProof/>
         </w:rPr>
         <w:fldChar w:fldCharType="end"/>
@@ -624,81 +572,72 @@
           <w:tab w:val="left" w:pos="1000"/>
         </w:tabs>
         <w:rPr>
-          <w:rFonts w:ascii="Arial" w:eastAsiaTheme="minorEastAsia" w:hAnsi="Arial" w:cs="Arial"/>
+          <w:rFonts w:asciiTheme="minorHAnsi" w:eastAsiaTheme="minorEastAsia" w:hAnsiTheme="minorHAnsi" w:cstheme="minorBidi"/>
           <w:noProof/>
           <w:sz w:val="22"/>
           <w:szCs w:val="22"/>
-          <w:lang w:val="de-DE" w:eastAsia="de-DE"/>
-        </w:rPr>
-      </w:pPr>
-      <w:r>
-        <w:rPr>
-          <w:rFonts w:ascii="Arial" w:hAnsi="Arial" w:cs="Arial"/>
+          <w:lang w:eastAsia="de-DE"/>
+        </w:rPr>
+      </w:pPr>
+      <w:r>
+        <w:rPr>
           <w:noProof/>
         </w:rPr>
         <w:t>1.2</w:t>
       </w:r>
       <w:r>
         <w:rPr>
-          <w:rFonts w:ascii="Arial" w:eastAsiaTheme="minorEastAsia" w:hAnsi="Arial" w:cs="Arial"/>
+          <w:rFonts w:asciiTheme="minorHAnsi" w:eastAsiaTheme="minorEastAsia" w:hAnsiTheme="minorHAnsi" w:cstheme="minorBidi"/>
           <w:noProof/>
           <w:sz w:val="22"/>
           <w:szCs w:val="22"/>
-          <w:lang w:val="de-DE" w:eastAsia="de-DE"/>
+          <w:lang w:eastAsia="de-DE"/>
         </w:rPr>
         <w:tab/>
       </w:r>
       <w:r>
         <w:rPr>
-          <w:rFonts w:ascii="Arial" w:hAnsi="Arial" w:cs="Arial"/>
           <w:noProof/>
         </w:rPr>
         <w:t>Stored data</w:t>
       </w:r>
       <w:r>
         <w:rPr>
-          <w:rFonts w:ascii="Arial" w:hAnsi="Arial" w:cs="Arial"/>
           <w:noProof/>
         </w:rPr>
         <w:tab/>
       </w:r>
       <w:r>
         <w:rPr>
-          <w:rFonts w:ascii="Arial" w:hAnsi="Arial" w:cs="Arial"/>
           <w:noProof/>
         </w:rPr>
         <w:fldChar w:fldCharType="begin"/>
       </w:r>
       <w:r>
         <w:rPr>
-          <w:rFonts w:ascii="Arial" w:hAnsi="Arial" w:cs="Arial"/>
-          <w:noProof/>
-        </w:rPr>
-        <w:instrText xml:space="preserve"> PAGEREF _Toc370946619 \h </w:instrText>
-      </w:r>
-      <w:r>
-        <w:rPr>
-          <w:rFonts w:ascii="Arial" w:hAnsi="Arial" w:cs="Arial"/>
-          <w:noProof/>
-        </w:rPr>
-      </w:r>
-      <w:r>
-        <w:rPr>
-          <w:rFonts w:ascii="Arial" w:hAnsi="Arial" w:cs="Arial"/>
+          <w:noProof/>
+        </w:rPr>
+        <w:instrText xml:space="preserve"> PAGEREF _Toc370985543 \h </w:instrText>
+      </w:r>
+      <w:r>
+        <w:rPr>
+          <w:noProof/>
+        </w:rPr>
+      </w:r>
+      <w:r>
+        <w:rPr>
           <w:noProof/>
         </w:rPr>
         <w:fldChar w:fldCharType="separate"/>
       </w:r>
       <w:r>
         <w:rPr>
-          <w:rFonts w:ascii="Arial" w:hAnsi="Arial" w:cs="Arial"/>
           <w:noProof/>
         </w:rPr>
         <w:t>4</w:t>
       </w:r>
       <w:r>
         <w:rPr>
-          <w:rFonts w:ascii="Arial" w:hAnsi="Arial" w:cs="Arial"/>
           <w:noProof/>
         </w:rPr>
         <w:fldChar w:fldCharType="end"/>
@@ -708,81 +647,72 @@
       <w:pPr>
         <w:pStyle w:val="TOC3"/>
         <w:rPr>
-          <w:rFonts w:ascii="Arial" w:eastAsiaTheme="minorEastAsia" w:hAnsi="Arial" w:cs="Arial"/>
+          <w:rFonts w:asciiTheme="minorHAnsi" w:eastAsiaTheme="minorEastAsia" w:hAnsiTheme="minorHAnsi" w:cstheme="minorBidi"/>
           <w:noProof/>
           <w:sz w:val="22"/>
           <w:szCs w:val="22"/>
-          <w:lang w:val="de-DE" w:eastAsia="de-DE"/>
-        </w:rPr>
-      </w:pPr>
-      <w:r>
-        <w:rPr>
-          <w:rFonts w:ascii="Arial" w:hAnsi="Arial" w:cs="Arial"/>
+          <w:lang w:eastAsia="de-DE"/>
+        </w:rPr>
+      </w:pPr>
+      <w:r>
+        <w:rPr>
           <w:noProof/>
         </w:rPr>
         <w:t>1.2.1</w:t>
       </w:r>
       <w:r>
         <w:rPr>
-          <w:rFonts w:ascii="Arial" w:eastAsiaTheme="minorEastAsia" w:hAnsi="Arial" w:cs="Arial"/>
+          <w:rFonts w:asciiTheme="minorHAnsi" w:eastAsiaTheme="minorEastAsia" w:hAnsiTheme="minorHAnsi" w:cstheme="minorBidi"/>
           <w:noProof/>
           <w:sz w:val="22"/>
           <w:szCs w:val="22"/>
-          <w:lang w:val="de-DE" w:eastAsia="de-DE"/>
+          <w:lang w:eastAsia="de-DE"/>
         </w:rPr>
         <w:tab/>
       </w:r>
       <w:r>
         <w:rPr>
-          <w:rFonts w:ascii="Arial" w:hAnsi="Arial" w:cs="Arial"/>
           <w:noProof/>
         </w:rPr>
         <w:t>Overview</w:t>
       </w:r>
       <w:r>
         <w:rPr>
-          <w:rFonts w:ascii="Arial" w:hAnsi="Arial" w:cs="Arial"/>
           <w:noProof/>
         </w:rPr>
         <w:tab/>
       </w:r>
       <w:r>
         <w:rPr>
-          <w:rFonts w:ascii="Arial" w:hAnsi="Arial" w:cs="Arial"/>
           <w:noProof/>
         </w:rPr>
         <w:fldChar w:fldCharType="begin"/>
       </w:r>
       <w:r>
         <w:rPr>
-          <w:rFonts w:ascii="Arial" w:hAnsi="Arial" w:cs="Arial"/>
-          <w:noProof/>
-        </w:rPr>
-        <w:instrText xml:space="preserve"> PAGEREF _Toc370946620 \h </w:instrText>
-      </w:r>
-      <w:r>
-        <w:rPr>
-          <w:rFonts w:ascii="Arial" w:hAnsi="Arial" w:cs="Arial"/>
-          <w:noProof/>
-        </w:rPr>
-      </w:r>
-      <w:r>
-        <w:rPr>
-          <w:rFonts w:ascii="Arial" w:hAnsi="Arial" w:cs="Arial"/>
+          <w:noProof/>
+        </w:rPr>
+        <w:instrText xml:space="preserve"> PAGEREF _Toc370985544 \h </w:instrText>
+      </w:r>
+      <w:r>
+        <w:rPr>
+          <w:noProof/>
+        </w:rPr>
+      </w:r>
+      <w:r>
+        <w:rPr>
           <w:noProof/>
         </w:rPr>
         <w:fldChar w:fldCharType="separate"/>
       </w:r>
       <w:r>
         <w:rPr>
-          <w:rFonts w:ascii="Arial" w:hAnsi="Arial" w:cs="Arial"/>
           <w:noProof/>
         </w:rPr>
         <w:t>4</w:t>
       </w:r>
       <w:r>
         <w:rPr>
-          <w:rFonts w:ascii="Arial" w:hAnsi="Arial" w:cs="Arial"/>
           <w:noProof/>
         </w:rPr>
         <w:fldChar w:fldCharType="end"/>
@@ -792,81 +722,72 @@
       <w:pPr>
         <w:pStyle w:val="TOC3"/>
         <w:rPr>
-          <w:rFonts w:ascii="Arial" w:eastAsiaTheme="minorEastAsia" w:hAnsi="Arial" w:cs="Arial"/>
+          <w:rFonts w:asciiTheme="minorHAnsi" w:eastAsiaTheme="minorEastAsia" w:hAnsiTheme="minorHAnsi" w:cstheme="minorBidi"/>
           <w:noProof/>
           <w:sz w:val="22"/>
           <w:szCs w:val="22"/>
-          <w:lang w:val="de-DE" w:eastAsia="de-DE"/>
-        </w:rPr>
-      </w:pPr>
-      <w:r>
-        <w:rPr>
-          <w:rFonts w:ascii="Arial" w:hAnsi="Arial" w:cs="Arial"/>
+          <w:lang w:eastAsia="de-DE"/>
+        </w:rPr>
+      </w:pPr>
+      <w:r>
+        <w:rPr>
           <w:noProof/>
         </w:rPr>
         <w:t>1.2.2</w:t>
       </w:r>
       <w:r>
         <w:rPr>
-          <w:rFonts w:ascii="Arial" w:eastAsiaTheme="minorEastAsia" w:hAnsi="Arial" w:cs="Arial"/>
+          <w:rFonts w:asciiTheme="minorHAnsi" w:eastAsiaTheme="minorEastAsia" w:hAnsiTheme="minorHAnsi" w:cstheme="minorBidi"/>
           <w:noProof/>
           <w:sz w:val="22"/>
           <w:szCs w:val="22"/>
-          <w:lang w:val="de-DE" w:eastAsia="de-DE"/>
+          <w:lang w:eastAsia="de-DE"/>
         </w:rPr>
         <w:tab/>
       </w:r>
       <w:r>
         <w:rPr>
-          <w:rFonts w:ascii="Arial" w:hAnsi="Arial" w:cs="Arial"/>
           <w:noProof/>
         </w:rPr>
         <w:t>Description</w:t>
       </w:r>
       <w:r>
         <w:rPr>
-          <w:rFonts w:ascii="Arial" w:hAnsi="Arial" w:cs="Arial"/>
           <w:noProof/>
         </w:rPr>
         <w:tab/>
       </w:r>
       <w:r>
         <w:rPr>
-          <w:rFonts w:ascii="Arial" w:hAnsi="Arial" w:cs="Arial"/>
           <w:noProof/>
         </w:rPr>
         <w:fldChar w:fldCharType="begin"/>
       </w:r>
       <w:r>
         <w:rPr>
-          <w:rFonts w:ascii="Arial" w:hAnsi="Arial" w:cs="Arial"/>
-          <w:noProof/>
-        </w:rPr>
-        <w:instrText xml:space="preserve"> PAGEREF _Toc370946621 \h </w:instrText>
-      </w:r>
-      <w:r>
-        <w:rPr>
-          <w:rFonts w:ascii="Arial" w:hAnsi="Arial" w:cs="Arial"/>
-          <w:noProof/>
-        </w:rPr>
-      </w:r>
-      <w:r>
-        <w:rPr>
-          <w:rFonts w:ascii="Arial" w:hAnsi="Arial" w:cs="Arial"/>
+          <w:noProof/>
+        </w:rPr>
+        <w:instrText xml:space="preserve"> PAGEREF _Toc370985545 \h </w:instrText>
+      </w:r>
+      <w:r>
+        <w:rPr>
+          <w:noProof/>
+        </w:rPr>
+      </w:r>
+      <w:r>
+        <w:rPr>
           <w:noProof/>
         </w:rPr>
         <w:fldChar w:fldCharType="separate"/>
       </w:r>
       <w:r>
         <w:rPr>
-          <w:rFonts w:ascii="Arial" w:hAnsi="Arial" w:cs="Arial"/>
           <w:noProof/>
         </w:rPr>
         <w:t>4</w:t>
       </w:r>
       <w:r>
         <w:rPr>
-          <w:rFonts w:ascii="Arial" w:hAnsi="Arial" w:cs="Arial"/>
           <w:noProof/>
         </w:rPr>
         <w:fldChar w:fldCharType="end"/>
@@ -879,81 +800,72 @@
           <w:tab w:val="left" w:pos="432"/>
         </w:tabs>
         <w:rPr>
-          <w:rFonts w:ascii="Arial" w:eastAsiaTheme="minorEastAsia" w:hAnsi="Arial" w:cs="Arial"/>
+          <w:rFonts w:asciiTheme="minorHAnsi" w:eastAsiaTheme="minorEastAsia" w:hAnsiTheme="minorHAnsi" w:cstheme="minorBidi"/>
           <w:noProof/>
           <w:sz w:val="22"/>
           <w:szCs w:val="22"/>
-          <w:lang w:val="de-DE" w:eastAsia="de-DE"/>
-        </w:rPr>
-      </w:pPr>
-      <w:r>
-        <w:rPr>
-          <w:rFonts w:ascii="Arial" w:hAnsi="Arial" w:cs="Arial"/>
+          <w:lang w:eastAsia="de-DE"/>
+        </w:rPr>
+      </w:pPr>
+      <w:r>
+        <w:rPr>
           <w:noProof/>
         </w:rPr>
         <w:t>2.</w:t>
       </w:r>
       <w:r>
         <w:rPr>
-          <w:rFonts w:ascii="Arial" w:eastAsiaTheme="minorEastAsia" w:hAnsi="Arial" w:cs="Arial"/>
+          <w:rFonts w:asciiTheme="minorHAnsi" w:eastAsiaTheme="minorEastAsia" w:hAnsiTheme="minorHAnsi" w:cstheme="minorBidi"/>
           <w:noProof/>
           <w:sz w:val="22"/>
           <w:szCs w:val="22"/>
-          <w:lang w:val="de-DE" w:eastAsia="de-DE"/>
+          <w:lang w:eastAsia="de-DE"/>
         </w:rPr>
         <w:tab/>
       </w:r>
       <w:r>
         <w:rPr>
-          <w:rFonts w:ascii="Arial" w:hAnsi="Arial" w:cs="Arial"/>
           <w:noProof/>
         </w:rPr>
         <w:t>Flow of Events</w:t>
       </w:r>
       <w:r>
         <w:rPr>
-          <w:rFonts w:ascii="Arial" w:hAnsi="Arial" w:cs="Arial"/>
           <w:noProof/>
         </w:rPr>
         <w:tab/>
       </w:r>
       <w:r>
         <w:rPr>
-          <w:rFonts w:ascii="Arial" w:hAnsi="Arial" w:cs="Arial"/>
           <w:noProof/>
         </w:rPr>
         <w:fldChar w:fldCharType="begin"/>
       </w:r>
       <w:r>
         <w:rPr>
-          <w:rFonts w:ascii="Arial" w:hAnsi="Arial" w:cs="Arial"/>
-          <w:noProof/>
-        </w:rPr>
-        <w:instrText xml:space="preserve"> PAGEREF _Toc370946622 \h </w:instrText>
-      </w:r>
-      <w:r>
-        <w:rPr>
-          <w:rFonts w:ascii="Arial" w:hAnsi="Arial" w:cs="Arial"/>
-          <w:noProof/>
-        </w:rPr>
-      </w:r>
-      <w:r>
-        <w:rPr>
-          <w:rFonts w:ascii="Arial" w:hAnsi="Arial" w:cs="Arial"/>
+          <w:noProof/>
+        </w:rPr>
+        <w:instrText xml:space="preserve"> PAGEREF _Toc370985546 \h </w:instrText>
+      </w:r>
+      <w:r>
+        <w:rPr>
+          <w:noProof/>
+        </w:rPr>
+      </w:r>
+      <w:r>
+        <w:rPr>
           <w:noProof/>
         </w:rPr>
         <w:fldChar w:fldCharType="separate"/>
       </w:r>
       <w:r>
         <w:rPr>
-          <w:rFonts w:ascii="Arial" w:hAnsi="Arial" w:cs="Arial"/>
           <w:noProof/>
         </w:rPr>
         <w:t>5</w:t>
       </w:r>
       <w:r>
         <w:rPr>
-          <w:rFonts w:ascii="Arial" w:hAnsi="Arial" w:cs="Arial"/>
           <w:noProof/>
         </w:rPr>
         <w:fldChar w:fldCharType="end"/>
@@ -966,81 +878,72 @@
           <w:tab w:val="left" w:pos="1000"/>
         </w:tabs>
         <w:rPr>
-          <w:rFonts w:ascii="Arial" w:eastAsiaTheme="minorEastAsia" w:hAnsi="Arial" w:cs="Arial"/>
+          <w:rFonts w:asciiTheme="minorHAnsi" w:eastAsiaTheme="minorEastAsia" w:hAnsiTheme="minorHAnsi" w:cstheme="minorBidi"/>
           <w:noProof/>
           <w:sz w:val="22"/>
           <w:szCs w:val="22"/>
-          <w:lang w:val="de-DE" w:eastAsia="de-DE"/>
-        </w:rPr>
-      </w:pPr>
-      <w:r>
-        <w:rPr>
-          <w:rFonts w:ascii="Arial" w:hAnsi="Arial" w:cs="Arial"/>
+          <w:lang w:eastAsia="de-DE"/>
+        </w:rPr>
+      </w:pPr>
+      <w:r>
+        <w:rPr>
           <w:noProof/>
         </w:rPr>
         <w:t>2.1</w:t>
       </w:r>
       <w:r>
         <w:rPr>
-          <w:rFonts w:ascii="Arial" w:eastAsiaTheme="minorEastAsia" w:hAnsi="Arial" w:cs="Arial"/>
+          <w:rFonts w:asciiTheme="minorHAnsi" w:eastAsiaTheme="minorEastAsia" w:hAnsiTheme="minorHAnsi" w:cstheme="minorBidi"/>
           <w:noProof/>
           <w:sz w:val="22"/>
           <w:szCs w:val="22"/>
-          <w:lang w:val="de-DE" w:eastAsia="de-DE"/>
+          <w:lang w:eastAsia="de-DE"/>
         </w:rPr>
         <w:tab/>
       </w:r>
       <w:r>
         <w:rPr>
-          <w:rFonts w:ascii="Arial" w:hAnsi="Arial" w:cs="Arial"/>
           <w:noProof/>
         </w:rPr>
         <w:t>Screen Flow</w:t>
       </w:r>
       <w:r>
         <w:rPr>
-          <w:rFonts w:ascii="Arial" w:hAnsi="Arial" w:cs="Arial"/>
           <w:noProof/>
         </w:rPr>
         <w:tab/>
       </w:r>
       <w:r>
         <w:rPr>
-          <w:rFonts w:ascii="Arial" w:hAnsi="Arial" w:cs="Arial"/>
           <w:noProof/>
         </w:rPr>
         <w:fldChar w:fldCharType="begin"/>
       </w:r>
       <w:r>
         <w:rPr>
-          <w:rFonts w:ascii="Arial" w:hAnsi="Arial" w:cs="Arial"/>
-          <w:noProof/>
-        </w:rPr>
-        <w:instrText xml:space="preserve"> PAGEREF _Toc370946623 \h </w:instrText>
-      </w:r>
-      <w:r>
-        <w:rPr>
-          <w:rFonts w:ascii="Arial" w:hAnsi="Arial" w:cs="Arial"/>
-          <w:noProof/>
-        </w:rPr>
-      </w:r>
-      <w:r>
-        <w:rPr>
-          <w:rFonts w:ascii="Arial" w:hAnsi="Arial" w:cs="Arial"/>
+          <w:noProof/>
+        </w:rPr>
+        <w:instrText xml:space="preserve"> PAGEREF _Toc370985547 \h </w:instrText>
+      </w:r>
+      <w:r>
+        <w:rPr>
+          <w:noProof/>
+        </w:rPr>
+      </w:r>
+      <w:r>
+        <w:rPr>
           <w:noProof/>
         </w:rPr>
         <w:fldChar w:fldCharType="separate"/>
       </w:r>
       <w:r>
         <w:rPr>
-          <w:rFonts w:ascii="Arial" w:hAnsi="Arial" w:cs="Arial"/>
           <w:noProof/>
         </w:rPr>
         <w:t>5</w:t>
       </w:r>
       <w:r>
         <w:rPr>
-          <w:rFonts w:ascii="Arial" w:hAnsi="Arial" w:cs="Arial"/>
           <w:noProof/>
         </w:rPr>
         <w:fldChar w:fldCharType="end"/>
@@ -1053,91 +956,7 @@
           <w:tab w:val="left" w:pos="1000"/>
         </w:tabs>
         <w:rPr>
-          <w:rFonts w:ascii="Arial" w:eastAsiaTheme="minorEastAsia" w:hAnsi="Arial" w:cs="Arial"/>
-          <w:noProof/>
-          <w:sz w:val="22"/>
-          <w:szCs w:val="22"/>
-          <w:lang w:val="de-DE" w:eastAsia="de-DE"/>
-        </w:rPr>
-      </w:pPr>
-      <w:r>
-        <w:rPr>
-          <w:rFonts w:ascii="Arial" w:hAnsi="Arial" w:cs="Arial"/>
-          <w:noProof/>
-        </w:rPr>
-        <w:t>2.2</w:t>
-      </w:r>
-      <w:r>
-        <w:rPr>
-          <w:rFonts w:ascii="Arial" w:eastAsiaTheme="minorEastAsia" w:hAnsi="Arial" w:cs="Arial"/>
-          <w:noProof/>
-          <w:sz w:val="22"/>
-          <w:szCs w:val="22"/>
-          <w:lang w:val="de-DE" w:eastAsia="de-DE"/>
-        </w:rPr>
-        <w:tab/>
-      </w:r>
-      <w:r>
-        <w:rPr>
-          <w:rFonts w:ascii="Arial" w:hAnsi="Arial" w:cs="Arial"/>
-          <w:noProof/>
-        </w:rPr>
-        <w:t>Use Case Flows</w:t>
-      </w:r>
-      <w:r>
-        <w:rPr>
-          <w:rFonts w:ascii="Arial" w:hAnsi="Arial" w:cs="Arial"/>
-          <w:noProof/>
-        </w:rPr>
-        <w:tab/>
-      </w:r>
-      <w:r>
-        <w:rPr>
-          <w:rFonts w:ascii="Arial" w:hAnsi="Arial" w:cs="Arial"/>
-          <w:noProof/>
-        </w:rPr>
-        <w:fldChar w:fldCharType="begin"/>
-      </w:r>
-      <w:r>
-        <w:rPr>
-          <w:rFonts w:ascii="Arial" w:hAnsi="Arial" w:cs="Arial"/>
-          <w:noProof/>
-        </w:rPr>
-        <w:instrText xml:space="preserve"> PAGEREF _Toc370946624 \h </w:instrText>
-      </w:r>
-      <w:r>
-        <w:rPr>
-          <w:rFonts w:ascii="Arial" w:hAnsi="Arial" w:cs="Arial"/>
-          <w:noProof/>
-        </w:rPr>
-      </w:r>
-      <w:r>
-        <w:rPr>
-          <w:rFonts w:ascii="Arial" w:hAnsi="Arial" w:cs="Arial"/>
-          <w:noProof/>
-        </w:rPr>
-        <w:fldChar w:fldCharType="separate"/>
-      </w:r>
-      <w:r>
-        <w:rPr>
-          <w:rFonts w:ascii="Arial" w:hAnsi="Arial" w:cs="Arial"/>
-          <w:noProof/>
-        </w:rPr>
-        <w:t>5</w:t>
-      </w:r>
-      <w:r>
-        <w:rPr>
-          <w:rFonts w:ascii="Arial" w:hAnsi="Arial" w:cs="Arial"/>
-          <w:noProof/>
-        </w:rPr>
-        <w:fldChar w:fldCharType="end"/>
-      </w:r>
-    </w:p>
-    <w:p>
-      <w:pPr>
-        <w:pStyle w:val="TOC3"/>
-        <w:rPr>
-          <w:rFonts w:ascii="Arial" w:eastAsiaTheme="minorEastAsia" w:hAnsi="Arial" w:cs="Arial"/>
+          <w:rFonts w:asciiTheme="minorHAnsi" w:eastAsiaTheme="minorEastAsia" w:hAnsiTheme="minorHAnsi" w:cstheme="minorBidi"/>
           <w:noProof/>
           <w:sz w:val="22"/>
           <w:szCs w:val="22"/>
@@ -1146,14 +965,13 @@
       </w:pPr>
       <w:r>
         <w:rPr>
-          <w:rFonts w:ascii="Arial" w:hAnsi="Arial" w:cs="Arial"/>
-          <w:noProof/>
-        </w:rPr>
-        <w:t>2.2.1</w:t>
-      </w:r>
-      <w:r>
-        <w:rPr>
-          <w:rFonts w:ascii="Arial" w:eastAsiaTheme="minorEastAsia" w:hAnsi="Arial" w:cs="Arial"/>
+          <w:noProof/>
+        </w:rPr>
+        <w:t>2.2</w:t>
+      </w:r>
+      <w:r>
+        <w:rPr>
+          <w:rFonts w:asciiTheme="minorHAnsi" w:eastAsiaTheme="minorEastAsia" w:hAnsiTheme="minorHAnsi" w:cstheme="minorBidi"/>
           <w:noProof/>
           <w:sz w:val="22"/>
           <w:szCs w:val="22"/>
@@ -1163,55 +981,47 @@
       </w:r>
       <w:r>
         <w:rPr>
-          <w:rFonts w:ascii="Arial" w:hAnsi="Arial" w:cs="Arial"/>
-          <w:noProof/>
-        </w:rPr>
-        <w:t>Show all bookings (List View)</w:t>
-      </w:r>
-      <w:r>
-        <w:rPr>
-          <w:rFonts w:ascii="Arial" w:hAnsi="Arial" w:cs="Arial"/>
+          <w:noProof/>
+        </w:rPr>
+        <w:t>Use Case Flows</w:t>
+      </w:r>
+      <w:r>
+        <w:rPr>
           <w:noProof/>
         </w:rPr>
         <w:tab/>
       </w:r>
       <w:r>
         <w:rPr>
-          <w:rFonts w:ascii="Arial" w:hAnsi="Arial" w:cs="Arial"/>
           <w:noProof/>
         </w:rPr>
         <w:fldChar w:fldCharType="begin"/>
       </w:r>
       <w:r>
         <w:rPr>
-          <w:rFonts w:ascii="Arial" w:hAnsi="Arial" w:cs="Arial"/>
-          <w:noProof/>
-        </w:rPr>
-        <w:instrText xml:space="preserve"> PAGEREF _Toc370946625 \h </w:instrText>
-      </w:r>
-      <w:r>
-        <w:rPr>
-          <w:rFonts w:ascii="Arial" w:hAnsi="Arial" w:cs="Arial"/>
-          <w:noProof/>
-        </w:rPr>
-      </w:r>
-      <w:r>
-        <w:rPr>
-          <w:rFonts w:ascii="Arial" w:hAnsi="Arial" w:cs="Arial"/>
+          <w:noProof/>
+        </w:rPr>
+        <w:instrText xml:space="preserve"> PAGEREF _Toc370985548 \h </w:instrText>
+      </w:r>
+      <w:r>
+        <w:rPr>
+          <w:noProof/>
+        </w:rPr>
+      </w:r>
+      <w:r>
+        <w:rPr>
           <w:noProof/>
         </w:rPr>
         <w:fldChar w:fldCharType="separate"/>
       </w:r>
       <w:r>
         <w:rPr>
-          <w:rFonts w:ascii="Arial" w:hAnsi="Arial" w:cs="Arial"/>
           <w:noProof/>
         </w:rPr>
         <w:t>5</w:t>
       </w:r>
       <w:r>
         <w:rPr>
-          <w:rFonts w:ascii="Arial" w:hAnsi="Arial" w:cs="Arial"/>
           <w:noProof/>
         </w:rPr>
         <w:fldChar w:fldCharType="end"/>
@@ -1221,7 +1031,7 @@
       <w:pPr>
         <w:pStyle w:val="TOC3"/>
         <w:rPr>
-          <w:rFonts w:ascii="Arial" w:eastAsiaTheme="minorEastAsia" w:hAnsi="Arial" w:cs="Arial"/>
+          <w:rFonts w:asciiTheme="minorHAnsi" w:eastAsiaTheme="minorEastAsia" w:hAnsiTheme="minorHAnsi" w:cstheme="minorBidi"/>
           <w:noProof/>
           <w:sz w:val="22"/>
           <w:szCs w:val="22"/>
@@ -1230,14 +1040,13 @@
       </w:pPr>
       <w:r>
         <w:rPr>
-          <w:rFonts w:ascii="Arial" w:hAnsi="Arial" w:cs="Arial"/>
-          <w:noProof/>
-        </w:rPr>
-        <w:t>2.2.2</w:t>
-      </w:r>
-      <w:r>
-        <w:rPr>
-          <w:rFonts w:ascii="Arial" w:eastAsiaTheme="minorEastAsia" w:hAnsi="Arial" w:cs="Arial"/>
+          <w:noProof/>
+        </w:rPr>
+        <w:t>2.2.1</w:t>
+      </w:r>
+      <w:r>
+        <w:rPr>
+          <w:rFonts w:asciiTheme="minorHAnsi" w:eastAsiaTheme="minorEastAsia" w:hAnsiTheme="minorHAnsi" w:cstheme="minorBidi"/>
           <w:noProof/>
           <w:sz w:val="22"/>
           <w:szCs w:val="22"/>
@@ -1247,55 +1056,47 @@
       </w:r>
       <w:r>
         <w:rPr>
-          <w:rFonts w:ascii="Arial" w:hAnsi="Arial" w:cs="Arial"/>
-          <w:noProof/>
-        </w:rPr>
-        <w:t>Show single booking (View Single)</w:t>
-      </w:r>
-      <w:r>
-        <w:rPr>
-          <w:rFonts w:ascii="Arial" w:hAnsi="Arial" w:cs="Arial"/>
+          <w:noProof/>
+        </w:rPr>
+        <w:t>Show all bookings (List View)</w:t>
+      </w:r>
+      <w:r>
+        <w:rPr>
           <w:noProof/>
         </w:rPr>
         <w:tab/>
       </w:r>
       <w:r>
         <w:rPr>
-          <w:rFonts w:ascii="Arial" w:hAnsi="Arial" w:cs="Arial"/>
           <w:noProof/>
         </w:rPr>
         <w:fldChar w:fldCharType="begin"/>
       </w:r>
       <w:r>
         <w:rPr>
-          <w:rFonts w:ascii="Arial" w:hAnsi="Arial" w:cs="Arial"/>
-          <w:noProof/>
-        </w:rPr>
-        <w:instrText xml:space="preserve"> PAGEREF _Toc370946626 \h </w:instrText>
-      </w:r>
-      <w:r>
-        <w:rPr>
-          <w:rFonts w:ascii="Arial" w:hAnsi="Arial" w:cs="Arial"/>
-          <w:noProof/>
-        </w:rPr>
-      </w:r>
-      <w:r>
-        <w:rPr>
-          <w:rFonts w:ascii="Arial" w:hAnsi="Arial" w:cs="Arial"/>
+          <w:noProof/>
+        </w:rPr>
+        <w:instrText xml:space="preserve"> PAGEREF _Toc370985549 \h </w:instrText>
+      </w:r>
+      <w:r>
+        <w:rPr>
+          <w:noProof/>
+        </w:rPr>
+      </w:r>
+      <w:r>
+        <w:rPr>
           <w:noProof/>
         </w:rPr>
         <w:fldChar w:fldCharType="separate"/>
       </w:r>
       <w:r>
         <w:rPr>
-          <w:rFonts w:ascii="Arial" w:hAnsi="Arial" w:cs="Arial"/>
-          <w:noProof/>
-        </w:rPr>
-        <w:t>6</w:t>
-      </w:r>
-      <w:r>
-        <w:rPr>
-          <w:rFonts w:ascii="Arial" w:hAnsi="Arial" w:cs="Arial"/>
+          <w:noProof/>
+        </w:rPr>
+        <w:t>5</w:t>
+      </w:r>
+      <w:r>
+        <w:rPr>
           <w:noProof/>
         </w:rPr>
         <w:fldChar w:fldCharType="end"/>
@@ -1305,7 +1106,7 @@
       <w:pPr>
         <w:pStyle w:val="TOC3"/>
         <w:rPr>
-          <w:rFonts w:ascii="Arial" w:eastAsiaTheme="minorEastAsia" w:hAnsi="Arial" w:cs="Arial"/>
+          <w:rFonts w:asciiTheme="minorHAnsi" w:eastAsiaTheme="minorEastAsia" w:hAnsiTheme="minorHAnsi" w:cstheme="minorBidi"/>
           <w:noProof/>
           <w:sz w:val="22"/>
           <w:szCs w:val="22"/>
@@ -1314,14 +1115,13 @@
       </w:pPr>
       <w:r>
         <w:rPr>
-          <w:rFonts w:ascii="Arial" w:hAnsi="Arial" w:cs="Arial"/>
-          <w:noProof/>
-        </w:rPr>
-        <w:t>2.2.3</w:t>
-      </w:r>
-      <w:r>
-        <w:rPr>
-          <w:rFonts w:ascii="Arial" w:eastAsiaTheme="minorEastAsia" w:hAnsi="Arial" w:cs="Arial"/>
+          <w:noProof/>
+        </w:rPr>
+        <w:t>2.2.2</w:t>
+      </w:r>
+      <w:r>
+        <w:rPr>
+          <w:rFonts w:asciiTheme="minorHAnsi" w:eastAsiaTheme="minorEastAsia" w:hAnsiTheme="minorHAnsi" w:cstheme="minorBidi"/>
           <w:noProof/>
           <w:sz w:val="22"/>
           <w:szCs w:val="22"/>
@@ -1331,55 +1131,47 @@
       </w:r>
       <w:r>
         <w:rPr>
-          <w:rFonts w:ascii="Arial" w:hAnsi="Arial" w:cs="Arial"/>
-          <w:noProof/>
-        </w:rPr>
-        <w:t>Create new booking (Create)</w:t>
-      </w:r>
-      <w:r>
-        <w:rPr>
-          <w:rFonts w:ascii="Arial" w:hAnsi="Arial" w:cs="Arial"/>
+          <w:noProof/>
+        </w:rPr>
+        <w:t>Show single booking (View Single)</w:t>
+      </w:r>
+      <w:r>
+        <w:rPr>
           <w:noProof/>
         </w:rPr>
         <w:tab/>
       </w:r>
       <w:r>
         <w:rPr>
-          <w:rFonts w:ascii="Arial" w:hAnsi="Arial" w:cs="Arial"/>
           <w:noProof/>
         </w:rPr>
         <w:fldChar w:fldCharType="begin"/>
       </w:r>
       <w:r>
         <w:rPr>
-          <w:rFonts w:ascii="Arial" w:hAnsi="Arial" w:cs="Arial"/>
-          <w:noProof/>
-        </w:rPr>
-        <w:instrText xml:space="preserve"> PAGEREF _Toc370946627 \h </w:instrText>
-      </w:r>
-      <w:r>
-        <w:rPr>
-          <w:rFonts w:ascii="Arial" w:hAnsi="Arial" w:cs="Arial"/>
-          <w:noProof/>
-        </w:rPr>
-      </w:r>
-      <w:r>
-        <w:rPr>
-          <w:rFonts w:ascii="Arial" w:hAnsi="Arial" w:cs="Arial"/>
+          <w:noProof/>
+        </w:rPr>
+        <w:instrText xml:space="preserve"> PAGEREF _Toc370985550 \h </w:instrText>
+      </w:r>
+      <w:r>
+        <w:rPr>
+          <w:noProof/>
+        </w:rPr>
+      </w:r>
+      <w:r>
+        <w:rPr>
           <w:noProof/>
         </w:rPr>
         <w:fldChar w:fldCharType="separate"/>
       </w:r>
       <w:r>
         <w:rPr>
-          <w:rFonts w:ascii="Arial" w:hAnsi="Arial" w:cs="Arial"/>
-          <w:noProof/>
-        </w:rPr>
-        <w:t>7</w:t>
-      </w:r>
-      <w:r>
-        <w:rPr>
-          <w:rFonts w:ascii="Arial" w:hAnsi="Arial" w:cs="Arial"/>
+          <w:noProof/>
+        </w:rPr>
+        <w:t>6</w:t>
+      </w:r>
+      <w:r>
+        <w:rPr>
           <w:noProof/>
         </w:rPr>
         <w:fldChar w:fldCharType="end"/>
@@ -1389,7 +1181,7 @@
       <w:pPr>
         <w:pStyle w:val="TOC3"/>
         <w:rPr>
-          <w:rFonts w:ascii="Arial" w:eastAsiaTheme="minorEastAsia" w:hAnsi="Arial" w:cs="Arial"/>
+          <w:rFonts w:asciiTheme="minorHAnsi" w:eastAsiaTheme="minorEastAsia" w:hAnsiTheme="minorHAnsi" w:cstheme="minorBidi"/>
           <w:noProof/>
           <w:sz w:val="22"/>
           <w:szCs w:val="22"/>
@@ -1398,14 +1190,13 @@
       </w:pPr>
       <w:r>
         <w:rPr>
-          <w:rFonts w:ascii="Arial" w:hAnsi="Arial" w:cs="Arial"/>
-          <w:noProof/>
-        </w:rPr>
-        <w:t>2.2.4</w:t>
-      </w:r>
-      <w:r>
-        <w:rPr>
-          <w:rFonts w:ascii="Arial" w:eastAsiaTheme="minorEastAsia" w:hAnsi="Arial" w:cs="Arial"/>
+          <w:noProof/>
+        </w:rPr>
+        <w:t>2.2.3</w:t>
+      </w:r>
+      <w:r>
+        <w:rPr>
+          <w:rFonts w:asciiTheme="minorHAnsi" w:eastAsiaTheme="minorEastAsia" w:hAnsiTheme="minorHAnsi" w:cstheme="minorBidi"/>
           <w:noProof/>
           <w:sz w:val="22"/>
           <w:szCs w:val="22"/>
@@ -1415,55 +1206,47 @@
       </w:r>
       <w:r>
         <w:rPr>
-          <w:rFonts w:ascii="Arial" w:hAnsi="Arial" w:cs="Arial"/>
-          <w:noProof/>
-        </w:rPr>
-        <w:t>Edit booking (Edit)</w:t>
-      </w:r>
-      <w:r>
-        <w:rPr>
-          <w:rFonts w:ascii="Arial" w:hAnsi="Arial" w:cs="Arial"/>
+          <w:noProof/>
+        </w:rPr>
+        <w:t>Create new booking (Create)</w:t>
+      </w:r>
+      <w:r>
+        <w:rPr>
           <w:noProof/>
         </w:rPr>
         <w:tab/>
       </w:r>
       <w:r>
         <w:rPr>
-          <w:rFonts w:ascii="Arial" w:hAnsi="Arial" w:cs="Arial"/>
           <w:noProof/>
         </w:rPr>
         <w:fldChar w:fldCharType="begin"/>
       </w:r>
       <w:r>
         <w:rPr>
-          <w:rFonts w:ascii="Arial" w:hAnsi="Arial" w:cs="Arial"/>
-          <w:noProof/>
-        </w:rPr>
-        <w:instrText xml:space="preserve"> PAGEREF _Toc370946628 \h </w:instrText>
-      </w:r>
-      <w:r>
-        <w:rPr>
-          <w:rFonts w:ascii="Arial" w:hAnsi="Arial" w:cs="Arial"/>
-          <w:noProof/>
-        </w:rPr>
-      </w:r>
-      <w:r>
-        <w:rPr>
-          <w:rFonts w:ascii="Arial" w:hAnsi="Arial" w:cs="Arial"/>
+          <w:noProof/>
+        </w:rPr>
+        <w:instrText xml:space="preserve"> PAGEREF _Toc370985551 \h </w:instrText>
+      </w:r>
+      <w:r>
+        <w:rPr>
+          <w:noProof/>
+        </w:rPr>
+      </w:r>
+      <w:r>
+        <w:rPr>
           <w:noProof/>
         </w:rPr>
         <w:fldChar w:fldCharType="separate"/>
       </w:r>
       <w:r>
         <w:rPr>
-          <w:rFonts w:ascii="Arial" w:hAnsi="Arial" w:cs="Arial"/>
-          <w:noProof/>
-        </w:rPr>
-        <w:t>8</w:t>
-      </w:r>
-      <w:r>
-        <w:rPr>
-          <w:rFonts w:ascii="Arial" w:hAnsi="Arial" w:cs="Arial"/>
+          <w:noProof/>
+        </w:rPr>
+        <w:t>7</w:t>
+      </w:r>
+      <w:r>
+        <w:rPr>
           <w:noProof/>
         </w:rPr>
         <w:fldChar w:fldCharType="end"/>
@@ -1473,7 +1256,7 @@
       <w:pPr>
         <w:pStyle w:val="TOC3"/>
         <w:rPr>
-          <w:rFonts w:ascii="Arial" w:eastAsiaTheme="minorEastAsia" w:hAnsi="Arial" w:cs="Arial"/>
+          <w:rFonts w:asciiTheme="minorHAnsi" w:eastAsiaTheme="minorEastAsia" w:hAnsiTheme="minorHAnsi" w:cstheme="minorBidi"/>
           <w:noProof/>
           <w:sz w:val="22"/>
           <w:szCs w:val="22"/>
@@ -1482,14 +1265,13 @@
       </w:pPr>
       <w:r>
         <w:rPr>
-          <w:rFonts w:ascii="Arial" w:hAnsi="Arial" w:cs="Arial"/>
-          <w:noProof/>
-        </w:rPr>
-        <w:t>2.2.5</w:t>
-      </w:r>
-      <w:r>
-        <w:rPr>
-          <w:rFonts w:ascii="Arial" w:eastAsiaTheme="minorEastAsia" w:hAnsi="Arial" w:cs="Arial"/>
+          <w:noProof/>
+        </w:rPr>
+        <w:t>2.2.4</w:t>
+      </w:r>
+      <w:r>
+        <w:rPr>
+          <w:rFonts w:asciiTheme="minorHAnsi" w:eastAsiaTheme="minorEastAsia" w:hAnsiTheme="minorHAnsi" w:cstheme="minorBidi"/>
           <w:noProof/>
           <w:sz w:val="22"/>
           <w:szCs w:val="22"/>
@@ -1499,55 +1281,122 @@
       </w:r>
       <w:r>
         <w:rPr>
-          <w:rFonts w:ascii="Arial" w:hAnsi="Arial" w:cs="Arial"/>
+          <w:noProof/>
+        </w:rPr>
+        <w:t>Edit booking (Edit)</w:t>
+      </w:r>
+      <w:r>
+        <w:rPr>
+          <w:noProof/>
+        </w:rPr>
+        <w:tab/>
+      </w:r>
+      <w:r>
+        <w:rPr>
+          <w:noProof/>
+        </w:rPr>
+        <w:fldChar w:fldCharType="begin"/>
+      </w:r>
+      <w:r>
+        <w:rPr>
+          <w:noProof/>
+        </w:rPr>
+        <w:instrText xml:space="preserve"> PAGEREF _Toc370985552 \h </w:instrText>
+      </w:r>
+      <w:r>
+        <w:rPr>
+          <w:noProof/>
+        </w:rPr>
+      </w:r>
+      <w:r>
+        <w:rPr>
+          <w:noProof/>
+        </w:rPr>
+        <w:fldChar w:fldCharType="separate"/>
+      </w:r>
+      <w:r>
+        <w:rPr>
+          <w:noProof/>
+        </w:rPr>
+        <w:t>8</w:t>
+      </w:r>
+      <w:r>
+        <w:rPr>
+          <w:noProof/>
+        </w:rPr>
+        <w:fldChar w:fldCharType="end"/>
+      </w:r>
+    </w:p>
+    <w:p>
+      <w:pPr>
+        <w:pStyle w:val="TOC3"/>
+        <w:rPr>
+          <w:rFonts w:asciiTheme="minorHAnsi" w:eastAsiaTheme="minorEastAsia" w:hAnsiTheme="minorHAnsi" w:cstheme="minorBidi"/>
+          <w:noProof/>
+          <w:sz w:val="22"/>
+          <w:szCs w:val="22"/>
+          <w:lang w:eastAsia="de-DE"/>
+        </w:rPr>
+      </w:pPr>
+      <w:r>
+        <w:rPr>
+          <w:noProof/>
+        </w:rPr>
+        <w:t>2.2.5</w:t>
+      </w:r>
+      <w:r>
+        <w:rPr>
+          <w:rFonts w:asciiTheme="minorHAnsi" w:eastAsiaTheme="minorEastAsia" w:hAnsiTheme="minorHAnsi" w:cstheme="minorBidi"/>
+          <w:noProof/>
+          <w:sz w:val="22"/>
+          <w:szCs w:val="22"/>
+          <w:lang w:eastAsia="de-DE"/>
+        </w:rPr>
+        <w:tab/>
+      </w:r>
+      <w:r>
+        <w:rPr>
           <w:noProof/>
         </w:rPr>
         <w:t>Delete booking (Delete)</w:t>
       </w:r>
       <w:r>
         <w:rPr>
-          <w:rFonts w:ascii="Arial" w:hAnsi="Arial" w:cs="Arial"/>
           <w:noProof/>
         </w:rPr>
         <w:tab/>
       </w:r>
       <w:r>
         <w:rPr>
-          <w:rFonts w:ascii="Arial" w:hAnsi="Arial" w:cs="Arial"/>
           <w:noProof/>
         </w:rPr>
         <w:fldChar w:fldCharType="begin"/>
       </w:r>
       <w:r>
         <w:rPr>
-          <w:rFonts w:ascii="Arial" w:hAnsi="Arial" w:cs="Arial"/>
-          <w:noProof/>
-        </w:rPr>
-        <w:instrText xml:space="preserve"> PAGEREF _Toc370946629 \h </w:instrText>
-      </w:r>
-      <w:r>
-        <w:rPr>
-          <w:rFonts w:ascii="Arial" w:hAnsi="Arial" w:cs="Arial"/>
-          <w:noProof/>
-        </w:rPr>
-      </w:r>
-      <w:r>
-        <w:rPr>
-          <w:rFonts w:ascii="Arial" w:hAnsi="Arial" w:cs="Arial"/>
+          <w:noProof/>
+        </w:rPr>
+        <w:instrText xml:space="preserve"> PAGEREF _Toc370985553 \h </w:instrText>
+      </w:r>
+      <w:r>
+        <w:rPr>
+          <w:noProof/>
+        </w:rPr>
+      </w:r>
+      <w:r>
+        <w:rPr>
           <w:noProof/>
         </w:rPr>
         <w:fldChar w:fldCharType="separate"/>
       </w:r>
       <w:r>
         <w:rPr>
-          <w:rFonts w:ascii="Arial" w:hAnsi="Arial" w:cs="Arial"/>
           <w:noProof/>
         </w:rPr>
         <w:t>9</w:t>
       </w:r>
       <w:r>
         <w:rPr>
-          <w:rFonts w:ascii="Arial" w:hAnsi="Arial" w:cs="Arial"/>
           <w:noProof/>
         </w:rPr>
         <w:fldChar w:fldCharType="end"/>
@@ -1560,7 +1409,7 @@
           <w:tab w:val="left" w:pos="432"/>
         </w:tabs>
         <w:rPr>
-          <w:rFonts w:ascii="Arial" w:eastAsiaTheme="minorEastAsia" w:hAnsi="Arial" w:cs="Arial"/>
+          <w:rFonts w:asciiTheme="minorHAnsi" w:eastAsiaTheme="minorEastAsia" w:hAnsiTheme="minorHAnsi" w:cstheme="minorBidi"/>
           <w:noProof/>
           <w:sz w:val="22"/>
           <w:szCs w:val="22"/>
@@ -1569,14 +1418,13 @@
       </w:pPr>
       <w:r>
         <w:rPr>
-          <w:rFonts w:ascii="Arial" w:hAnsi="Arial" w:cs="Arial"/>
           <w:noProof/>
         </w:rPr>
         <w:t>3.</w:t>
       </w:r>
       <w:r>
         <w:rPr>
-          <w:rFonts w:ascii="Arial" w:eastAsiaTheme="minorEastAsia" w:hAnsi="Arial" w:cs="Arial"/>
+          <w:rFonts w:asciiTheme="minorHAnsi" w:eastAsiaTheme="minorEastAsia" w:hAnsiTheme="minorHAnsi" w:cstheme="minorBidi"/>
           <w:noProof/>
           <w:sz w:val="22"/>
           <w:szCs w:val="22"/>
@@ -1586,55 +1434,47 @@
       </w:r>
       <w:r>
         <w:rPr>
-          <w:rFonts w:ascii="Arial" w:hAnsi="Arial" w:cs="Arial"/>
           <w:noProof/>
         </w:rPr>
         <w:t>Special Requirements</w:t>
       </w:r>
       <w:r>
         <w:rPr>
-          <w:rFonts w:ascii="Arial" w:hAnsi="Arial" w:cs="Arial"/>
           <w:noProof/>
         </w:rPr>
         <w:tab/>
       </w:r>
       <w:r>
         <w:rPr>
-          <w:rFonts w:ascii="Arial" w:hAnsi="Arial" w:cs="Arial"/>
           <w:noProof/>
         </w:rPr>
         <w:fldChar w:fldCharType="begin"/>
       </w:r>
       <w:r>
         <w:rPr>
-          <w:rFonts w:ascii="Arial" w:hAnsi="Arial" w:cs="Arial"/>
-          <w:noProof/>
-        </w:rPr>
-        <w:instrText xml:space="preserve"> PAGEREF _Toc370946630 \h </w:instrText>
-      </w:r>
-      <w:r>
-        <w:rPr>
-          <w:rFonts w:ascii="Arial" w:hAnsi="Arial" w:cs="Arial"/>
-          <w:noProof/>
-        </w:rPr>
-      </w:r>
-      <w:r>
-        <w:rPr>
-          <w:rFonts w:ascii="Arial" w:hAnsi="Arial" w:cs="Arial"/>
+          <w:noProof/>
+        </w:rPr>
+        <w:instrText xml:space="preserve"> PAGEREF _Toc370985554 \h </w:instrText>
+      </w:r>
+      <w:r>
+        <w:rPr>
+          <w:noProof/>
+        </w:rPr>
+      </w:r>
+      <w:r>
+        <w:rPr>
           <w:noProof/>
         </w:rPr>
         <w:fldChar w:fldCharType="separate"/>
       </w:r>
       <w:r>
         <w:rPr>
-          <w:rFonts w:ascii="Arial" w:hAnsi="Arial" w:cs="Arial"/>
           <w:noProof/>
         </w:rPr>
         <w:t>10</w:t>
       </w:r>
       <w:r>
         <w:rPr>
-          <w:rFonts w:ascii="Arial" w:hAnsi="Arial" w:cs="Arial"/>
           <w:noProof/>
         </w:rPr>
         <w:fldChar w:fldCharType="end"/>
@@ -1647,7 +1487,7 @@
           <w:tab w:val="left" w:pos="432"/>
         </w:tabs>
         <w:rPr>
-          <w:rFonts w:ascii="Arial" w:eastAsiaTheme="minorEastAsia" w:hAnsi="Arial" w:cs="Arial"/>
+          <w:rFonts w:asciiTheme="minorHAnsi" w:eastAsiaTheme="minorEastAsia" w:hAnsiTheme="minorHAnsi" w:cstheme="minorBidi"/>
           <w:noProof/>
           <w:sz w:val="22"/>
           <w:szCs w:val="22"/>
@@ -1656,14 +1496,13 @@
       </w:pPr>
       <w:r>
         <w:rPr>
-          <w:rFonts w:ascii="Arial" w:hAnsi="Arial" w:cs="Arial"/>
           <w:noProof/>
         </w:rPr>
         <w:t>4.</w:t>
       </w:r>
       <w:r>
         <w:rPr>
-          <w:rFonts w:ascii="Arial" w:eastAsiaTheme="minorEastAsia" w:hAnsi="Arial" w:cs="Arial"/>
+          <w:rFonts w:asciiTheme="minorHAnsi" w:eastAsiaTheme="minorEastAsia" w:hAnsiTheme="minorHAnsi" w:cstheme="minorBidi"/>
           <w:noProof/>
           <w:sz w:val="22"/>
           <w:szCs w:val="22"/>
@@ -1673,55 +1512,47 @@
       </w:r>
       <w:r>
         <w:rPr>
-          <w:rFonts w:ascii="Arial" w:hAnsi="Arial" w:cs="Arial"/>
           <w:noProof/>
         </w:rPr>
         <w:t>Preconditions</w:t>
       </w:r>
       <w:r>
         <w:rPr>
-          <w:rFonts w:ascii="Arial" w:hAnsi="Arial" w:cs="Arial"/>
           <w:noProof/>
         </w:rPr>
         <w:tab/>
       </w:r>
       <w:r>
         <w:rPr>
-          <w:rFonts w:ascii="Arial" w:hAnsi="Arial" w:cs="Arial"/>
           <w:noProof/>
         </w:rPr>
         <w:fldChar w:fldCharType="begin"/>
       </w:r>
       <w:r>
         <w:rPr>
-          <w:rFonts w:ascii="Arial" w:hAnsi="Arial" w:cs="Arial"/>
-          <w:noProof/>
-        </w:rPr>
-        <w:instrText xml:space="preserve"> PAGEREF _Toc370946631 \h </w:instrText>
-      </w:r>
-      <w:r>
-        <w:rPr>
-          <w:rFonts w:ascii="Arial" w:hAnsi="Arial" w:cs="Arial"/>
-          <w:noProof/>
-        </w:rPr>
-      </w:r>
-      <w:r>
-        <w:rPr>
-          <w:rFonts w:ascii="Arial" w:hAnsi="Arial" w:cs="Arial"/>
+          <w:noProof/>
+        </w:rPr>
+        <w:instrText xml:space="preserve"> PAGEREF _Toc370985555 \h </w:instrText>
+      </w:r>
+      <w:r>
+        <w:rPr>
+          <w:noProof/>
+        </w:rPr>
+      </w:r>
+      <w:r>
+        <w:rPr>
           <w:noProof/>
         </w:rPr>
         <w:fldChar w:fldCharType="separate"/>
       </w:r>
       <w:r>
         <w:rPr>
-          <w:rFonts w:ascii="Arial" w:hAnsi="Arial" w:cs="Arial"/>
           <w:noProof/>
         </w:rPr>
         <w:t>10</w:t>
       </w:r>
       <w:r>
         <w:rPr>
-          <w:rFonts w:ascii="Arial" w:hAnsi="Arial" w:cs="Arial"/>
           <w:noProof/>
         </w:rPr>
         <w:fldChar w:fldCharType="end"/>
@@ -1734,7 +1565,7 @@
           <w:tab w:val="left" w:pos="1000"/>
         </w:tabs>
         <w:rPr>
-          <w:rFonts w:ascii="Arial" w:eastAsiaTheme="minorEastAsia" w:hAnsi="Arial" w:cs="Arial"/>
+          <w:rFonts w:asciiTheme="minorHAnsi" w:eastAsiaTheme="minorEastAsia" w:hAnsiTheme="minorHAnsi" w:cstheme="minorBidi"/>
           <w:noProof/>
           <w:sz w:val="22"/>
           <w:szCs w:val="22"/>
@@ -1743,14 +1574,13 @@
       </w:pPr>
       <w:r>
         <w:rPr>
-          <w:rFonts w:ascii="Arial" w:hAnsi="Arial" w:cs="Arial"/>
           <w:noProof/>
         </w:rPr>
         <w:t>4.1</w:t>
       </w:r>
       <w:r>
         <w:rPr>
-          <w:rFonts w:ascii="Arial" w:eastAsiaTheme="minorEastAsia" w:hAnsi="Arial" w:cs="Arial"/>
+          <w:rFonts w:asciiTheme="minorHAnsi" w:eastAsiaTheme="minorEastAsia" w:hAnsiTheme="minorHAnsi" w:cstheme="minorBidi"/>
           <w:noProof/>
           <w:sz w:val="22"/>
           <w:szCs w:val="22"/>
@@ -1760,55 +1590,47 @@
       </w:r>
       <w:r>
         <w:rPr>
-          <w:rFonts w:ascii="Arial" w:hAnsi="Arial" w:cs="Arial"/>
           <w:noProof/>
         </w:rPr>
         <w:t>Rights</w:t>
       </w:r>
       <w:r>
         <w:rPr>
-          <w:rFonts w:ascii="Arial" w:hAnsi="Arial" w:cs="Arial"/>
           <w:noProof/>
         </w:rPr>
         <w:tab/>
       </w:r>
       <w:r>
         <w:rPr>
-          <w:rFonts w:ascii="Arial" w:hAnsi="Arial" w:cs="Arial"/>
           <w:noProof/>
         </w:rPr>
         <w:fldChar w:fldCharType="begin"/>
       </w:r>
       <w:r>
         <w:rPr>
-          <w:rFonts w:ascii="Arial" w:hAnsi="Arial" w:cs="Arial"/>
-          <w:noProof/>
-        </w:rPr>
-        <w:instrText xml:space="preserve"> PAGEREF _Toc370946632 \h </w:instrText>
-      </w:r>
-      <w:r>
-        <w:rPr>
-          <w:rFonts w:ascii="Arial" w:hAnsi="Arial" w:cs="Arial"/>
-          <w:noProof/>
-        </w:rPr>
-      </w:r>
-      <w:r>
-        <w:rPr>
-          <w:rFonts w:ascii="Arial" w:hAnsi="Arial" w:cs="Arial"/>
+          <w:noProof/>
+        </w:rPr>
+        <w:instrText xml:space="preserve"> PAGEREF _Toc370985556 \h </w:instrText>
+      </w:r>
+      <w:r>
+        <w:rPr>
+          <w:noProof/>
+        </w:rPr>
+      </w:r>
+      <w:r>
+        <w:rPr>
           <w:noProof/>
         </w:rPr>
         <w:fldChar w:fldCharType="separate"/>
       </w:r>
       <w:r>
         <w:rPr>
-          <w:rFonts w:ascii="Arial" w:hAnsi="Arial" w:cs="Arial"/>
           <w:noProof/>
         </w:rPr>
         <w:t>10</w:t>
       </w:r>
       <w:r>
         <w:rPr>
-          <w:rFonts w:ascii="Arial" w:hAnsi="Arial" w:cs="Arial"/>
           <w:noProof/>
         </w:rPr>
         <w:fldChar w:fldCharType="end"/>
@@ -1821,7 +1643,7 @@
           <w:tab w:val="left" w:pos="1000"/>
         </w:tabs>
         <w:rPr>
-          <w:rFonts w:ascii="Arial" w:eastAsiaTheme="minorEastAsia" w:hAnsi="Arial" w:cs="Arial"/>
+          <w:rFonts w:asciiTheme="minorHAnsi" w:eastAsiaTheme="minorEastAsia" w:hAnsiTheme="minorHAnsi" w:cstheme="minorBidi"/>
           <w:noProof/>
           <w:sz w:val="22"/>
           <w:szCs w:val="22"/>
@@ -1830,14 +1652,13 @@
       </w:pPr>
       <w:r>
         <w:rPr>
-          <w:rFonts w:ascii="Arial" w:hAnsi="Arial" w:cs="Arial"/>
           <w:noProof/>
         </w:rPr>
         <w:t>4.2</w:t>
       </w:r>
       <w:r>
         <w:rPr>
-          <w:rFonts w:ascii="Arial" w:eastAsiaTheme="minorEastAsia" w:hAnsi="Arial" w:cs="Arial"/>
+          <w:rFonts w:asciiTheme="minorHAnsi" w:eastAsiaTheme="minorEastAsia" w:hAnsiTheme="minorHAnsi" w:cstheme="minorBidi"/>
           <w:noProof/>
           <w:sz w:val="22"/>
           <w:szCs w:val="22"/>
@@ -1847,55 +1668,47 @@
       </w:r>
       <w:r>
         <w:rPr>
-          <w:rFonts w:ascii="Arial" w:hAnsi="Arial" w:cs="Arial"/>
           <w:noProof/>
         </w:rPr>
         <w:t>Room</w:t>
       </w:r>
       <w:r>
         <w:rPr>
-          <w:rFonts w:ascii="Arial" w:hAnsi="Arial" w:cs="Arial"/>
           <w:noProof/>
         </w:rPr>
         <w:tab/>
       </w:r>
       <w:r>
         <w:rPr>
-          <w:rFonts w:ascii="Arial" w:hAnsi="Arial" w:cs="Arial"/>
           <w:noProof/>
         </w:rPr>
         <w:fldChar w:fldCharType="begin"/>
       </w:r>
       <w:r>
         <w:rPr>
-          <w:rFonts w:ascii="Arial" w:hAnsi="Arial" w:cs="Arial"/>
-          <w:noProof/>
-        </w:rPr>
-        <w:instrText xml:space="preserve"> PAGEREF _Toc370946633 \h </w:instrText>
-      </w:r>
-      <w:r>
-        <w:rPr>
-          <w:rFonts w:ascii="Arial" w:hAnsi="Arial" w:cs="Arial"/>
-          <w:noProof/>
-        </w:rPr>
-      </w:r>
-      <w:r>
-        <w:rPr>
-          <w:rFonts w:ascii="Arial" w:hAnsi="Arial" w:cs="Arial"/>
+          <w:noProof/>
+        </w:rPr>
+        <w:instrText xml:space="preserve"> PAGEREF _Toc370985557 \h </w:instrText>
+      </w:r>
+      <w:r>
+        <w:rPr>
+          <w:noProof/>
+        </w:rPr>
+      </w:r>
+      <w:r>
+        <w:rPr>
           <w:noProof/>
         </w:rPr>
         <w:fldChar w:fldCharType="separate"/>
       </w:r>
       <w:r>
         <w:rPr>
-          <w:rFonts w:ascii="Arial" w:hAnsi="Arial" w:cs="Arial"/>
           <w:noProof/>
         </w:rPr>
         <w:t>10</w:t>
       </w:r>
       <w:r>
         <w:rPr>
-          <w:rFonts w:ascii="Arial" w:hAnsi="Arial" w:cs="Arial"/>
           <w:noProof/>
         </w:rPr>
         <w:fldChar w:fldCharType="end"/>
@@ -1908,7 +1721,7 @@
           <w:tab w:val="left" w:pos="1000"/>
         </w:tabs>
         <w:rPr>
-          <w:rFonts w:ascii="Arial" w:eastAsiaTheme="minorEastAsia" w:hAnsi="Arial" w:cs="Arial"/>
+          <w:rFonts w:asciiTheme="minorHAnsi" w:eastAsiaTheme="minorEastAsia" w:hAnsiTheme="minorHAnsi" w:cstheme="minorBidi"/>
           <w:noProof/>
           <w:sz w:val="22"/>
           <w:szCs w:val="22"/>
@@ -1917,14 +1730,13 @@
       </w:pPr>
       <w:r>
         <w:rPr>
-          <w:rFonts w:ascii="Arial" w:hAnsi="Arial" w:cs="Arial"/>
           <w:noProof/>
         </w:rPr>
         <w:t>4.3</w:t>
       </w:r>
       <w:r>
         <w:rPr>
-          <w:rFonts w:ascii="Arial" w:eastAsiaTheme="minorEastAsia" w:hAnsi="Arial" w:cs="Arial"/>
+          <w:rFonts w:asciiTheme="minorHAnsi" w:eastAsiaTheme="minorEastAsia" w:hAnsiTheme="minorHAnsi" w:cstheme="minorBidi"/>
           <w:noProof/>
           <w:sz w:val="22"/>
           <w:szCs w:val="22"/>
@@ -1934,55 +1746,47 @@
       </w:r>
       <w:r>
         <w:rPr>
-          <w:rFonts w:ascii="Arial" w:hAnsi="Arial" w:cs="Arial"/>
           <w:noProof/>
         </w:rPr>
         <w:t>Booking</w:t>
       </w:r>
       <w:r>
         <w:rPr>
-          <w:rFonts w:ascii="Arial" w:hAnsi="Arial" w:cs="Arial"/>
           <w:noProof/>
         </w:rPr>
         <w:tab/>
       </w:r>
       <w:r>
         <w:rPr>
-          <w:rFonts w:ascii="Arial" w:hAnsi="Arial" w:cs="Arial"/>
           <w:noProof/>
         </w:rPr>
         <w:fldChar w:fldCharType="begin"/>
       </w:r>
       <w:r>
         <w:rPr>
-          <w:rFonts w:ascii="Arial" w:hAnsi="Arial" w:cs="Arial"/>
-          <w:noProof/>
-        </w:rPr>
-        <w:instrText xml:space="preserve"> PAGEREF _Toc370946634 \h </w:instrText>
-      </w:r>
-      <w:r>
-        <w:rPr>
-          <w:rFonts w:ascii="Arial" w:hAnsi="Arial" w:cs="Arial"/>
-          <w:noProof/>
-        </w:rPr>
-      </w:r>
-      <w:r>
-        <w:rPr>
-          <w:rFonts w:ascii="Arial" w:hAnsi="Arial" w:cs="Arial"/>
+          <w:noProof/>
+        </w:rPr>
+        <w:instrText xml:space="preserve"> PAGEREF _Toc370985558 \h </w:instrText>
+      </w:r>
+      <w:r>
+        <w:rPr>
+          <w:noProof/>
+        </w:rPr>
+      </w:r>
+      <w:r>
+        <w:rPr>
           <w:noProof/>
         </w:rPr>
         <w:fldChar w:fldCharType="separate"/>
       </w:r>
       <w:r>
         <w:rPr>
-          <w:rFonts w:ascii="Arial" w:hAnsi="Arial" w:cs="Arial"/>
           <w:noProof/>
         </w:rPr>
         <w:t>10</w:t>
       </w:r>
       <w:r>
         <w:rPr>
-          <w:rFonts w:ascii="Arial" w:hAnsi="Arial" w:cs="Arial"/>
           <w:noProof/>
         </w:rPr>
         <w:fldChar w:fldCharType="end"/>
@@ -1995,7 +1799,7 @@
           <w:tab w:val="left" w:pos="432"/>
         </w:tabs>
         <w:rPr>
-          <w:rFonts w:ascii="Arial" w:eastAsiaTheme="minorEastAsia" w:hAnsi="Arial" w:cs="Arial"/>
+          <w:rFonts w:asciiTheme="minorHAnsi" w:eastAsiaTheme="minorEastAsia" w:hAnsiTheme="minorHAnsi" w:cstheme="minorBidi"/>
           <w:noProof/>
           <w:sz w:val="22"/>
           <w:szCs w:val="22"/>
@@ -2004,14 +1808,13 @@
       </w:pPr>
       <w:r>
         <w:rPr>
-          <w:rFonts w:ascii="Arial" w:hAnsi="Arial" w:cs="Arial"/>
           <w:noProof/>
         </w:rPr>
         <w:t>5.</w:t>
       </w:r>
       <w:r>
         <w:rPr>
-          <w:rFonts w:ascii="Arial" w:eastAsiaTheme="minorEastAsia" w:hAnsi="Arial" w:cs="Arial"/>
+          <w:rFonts w:asciiTheme="minorHAnsi" w:eastAsiaTheme="minorEastAsia" w:hAnsiTheme="minorHAnsi" w:cstheme="minorBidi"/>
           <w:noProof/>
           <w:sz w:val="22"/>
           <w:szCs w:val="22"/>
@@ -2021,55 +1824,47 @@
       </w:r>
       <w:r>
         <w:rPr>
-          <w:rFonts w:ascii="Arial" w:hAnsi="Arial" w:cs="Arial"/>
           <w:noProof/>
         </w:rPr>
         <w:t>Postconditions</w:t>
       </w:r>
       <w:r>
         <w:rPr>
-          <w:rFonts w:ascii="Arial" w:hAnsi="Arial" w:cs="Arial"/>
           <w:noProof/>
         </w:rPr>
         <w:tab/>
       </w:r>
       <w:r>
         <w:rPr>
-          <w:rFonts w:ascii="Arial" w:hAnsi="Arial" w:cs="Arial"/>
           <w:noProof/>
         </w:rPr>
         <w:fldChar w:fldCharType="begin"/>
       </w:r>
       <w:r>
         <w:rPr>
-          <w:rFonts w:ascii="Arial" w:hAnsi="Arial" w:cs="Arial"/>
-          <w:noProof/>
-        </w:rPr>
-        <w:instrText xml:space="preserve"> PAGEREF _Toc370946635 \h </w:instrText>
-      </w:r>
-      <w:r>
-        <w:rPr>
-          <w:rFonts w:ascii="Arial" w:hAnsi="Arial" w:cs="Arial"/>
-          <w:noProof/>
-        </w:rPr>
-      </w:r>
-      <w:r>
-        <w:rPr>
-          <w:rFonts w:ascii="Arial" w:hAnsi="Arial" w:cs="Arial"/>
+          <w:noProof/>
+        </w:rPr>
+        <w:instrText xml:space="preserve"> PAGEREF _Toc370985559 \h </w:instrText>
+      </w:r>
+      <w:r>
+        <w:rPr>
+          <w:noProof/>
+        </w:rPr>
+      </w:r>
+      <w:r>
+        <w:rPr>
           <w:noProof/>
         </w:rPr>
         <w:fldChar w:fldCharType="separate"/>
       </w:r>
       <w:r>
         <w:rPr>
-          <w:rFonts w:ascii="Arial" w:hAnsi="Arial" w:cs="Arial"/>
           <w:noProof/>
         </w:rPr>
         <w:t>10</w:t>
       </w:r>
       <w:r>
         <w:rPr>
-          <w:rFonts w:ascii="Arial" w:hAnsi="Arial" w:cs="Arial"/>
           <w:noProof/>
         </w:rPr>
         <w:fldChar w:fldCharType="end"/>
@@ -2082,7 +1877,7 @@
           <w:tab w:val="left" w:pos="1000"/>
         </w:tabs>
         <w:rPr>
-          <w:rFonts w:ascii="Arial" w:eastAsiaTheme="minorEastAsia" w:hAnsi="Arial" w:cs="Arial"/>
+          <w:rFonts w:asciiTheme="minorHAnsi" w:eastAsiaTheme="minorEastAsia" w:hAnsiTheme="minorHAnsi" w:cstheme="minorBidi"/>
           <w:noProof/>
           <w:sz w:val="22"/>
           <w:szCs w:val="22"/>
@@ -2091,14 +1886,13 @@
       </w:pPr>
       <w:r>
         <w:rPr>
-          <w:rFonts w:ascii="Arial" w:hAnsi="Arial" w:cs="Arial"/>
           <w:noProof/>
         </w:rPr>
         <w:t>5.1</w:t>
       </w:r>
       <w:r>
         <w:rPr>
-          <w:rFonts w:ascii="Arial" w:eastAsiaTheme="minorEastAsia" w:hAnsi="Arial" w:cs="Arial"/>
+          <w:rFonts w:asciiTheme="minorHAnsi" w:eastAsiaTheme="minorEastAsia" w:hAnsiTheme="minorHAnsi" w:cstheme="minorBidi"/>
           <w:noProof/>
           <w:sz w:val="22"/>
           <w:szCs w:val="22"/>
@@ -2108,55 +1902,47 @@
       </w:r>
       <w:r>
         <w:rPr>
-          <w:rFonts w:ascii="Arial" w:hAnsi="Arial" w:cs="Arial"/>
           <w:noProof/>
         </w:rPr>
         <w:t>Room</w:t>
       </w:r>
       <w:r>
         <w:rPr>
-          <w:rFonts w:ascii="Arial" w:hAnsi="Arial" w:cs="Arial"/>
           <w:noProof/>
         </w:rPr>
         <w:tab/>
       </w:r>
       <w:r>
         <w:rPr>
-          <w:rFonts w:ascii="Arial" w:hAnsi="Arial" w:cs="Arial"/>
           <w:noProof/>
         </w:rPr>
         <w:fldChar w:fldCharType="begin"/>
       </w:r>
       <w:r>
         <w:rPr>
-          <w:rFonts w:ascii="Arial" w:hAnsi="Arial" w:cs="Arial"/>
-          <w:noProof/>
-        </w:rPr>
-        <w:instrText xml:space="preserve"> PAGEREF _Toc370946636 \h </w:instrText>
-      </w:r>
-      <w:r>
-        <w:rPr>
-          <w:rFonts w:ascii="Arial" w:hAnsi="Arial" w:cs="Arial"/>
-          <w:noProof/>
-        </w:rPr>
-      </w:r>
-      <w:r>
-        <w:rPr>
-          <w:rFonts w:ascii="Arial" w:hAnsi="Arial" w:cs="Arial"/>
+          <w:noProof/>
+        </w:rPr>
+        <w:instrText xml:space="preserve"> PAGEREF _Toc370985560 \h </w:instrText>
+      </w:r>
+      <w:r>
+        <w:rPr>
+          <w:noProof/>
+        </w:rPr>
+      </w:r>
+      <w:r>
+        <w:rPr>
           <w:noProof/>
         </w:rPr>
         <w:fldChar w:fldCharType="separate"/>
       </w:r>
       <w:r>
         <w:rPr>
-          <w:rFonts w:ascii="Arial" w:hAnsi="Arial" w:cs="Arial"/>
           <w:noProof/>
         </w:rPr>
         <w:t>10</w:t>
       </w:r>
       <w:r>
         <w:rPr>
-          <w:rFonts w:ascii="Arial" w:hAnsi="Arial" w:cs="Arial"/>
           <w:noProof/>
         </w:rPr>
         <w:fldChar w:fldCharType="end"/>
@@ -2169,7 +1955,7 @@
           <w:tab w:val="left" w:pos="1000"/>
         </w:tabs>
         <w:rPr>
-          <w:rFonts w:ascii="Arial" w:eastAsiaTheme="minorEastAsia" w:hAnsi="Arial" w:cs="Arial"/>
+          <w:rFonts w:asciiTheme="minorHAnsi" w:eastAsiaTheme="minorEastAsia" w:hAnsiTheme="minorHAnsi" w:cstheme="minorBidi"/>
           <w:noProof/>
           <w:sz w:val="22"/>
           <w:szCs w:val="22"/>
@@ -2178,14 +1964,13 @@
       </w:pPr>
       <w:r>
         <w:rPr>
-          <w:rFonts w:ascii="Arial" w:hAnsi="Arial" w:cs="Arial"/>
           <w:noProof/>
         </w:rPr>
         <w:t>5.2</w:t>
       </w:r>
       <w:r>
         <w:rPr>
-          <w:rFonts w:ascii="Arial" w:eastAsiaTheme="minorEastAsia" w:hAnsi="Arial" w:cs="Arial"/>
+          <w:rFonts w:asciiTheme="minorHAnsi" w:eastAsiaTheme="minorEastAsia" w:hAnsiTheme="minorHAnsi" w:cstheme="minorBidi"/>
           <w:noProof/>
           <w:sz w:val="22"/>
           <w:szCs w:val="22"/>
@@ -2195,55 +1980,47 @@
       </w:r>
       <w:r>
         <w:rPr>
-          <w:rFonts w:ascii="Arial" w:hAnsi="Arial" w:cs="Arial"/>
           <w:noProof/>
         </w:rPr>
         <w:t>Booking</w:t>
       </w:r>
       <w:r>
         <w:rPr>
-          <w:rFonts w:ascii="Arial" w:hAnsi="Arial" w:cs="Arial"/>
           <w:noProof/>
         </w:rPr>
         <w:tab/>
       </w:r>
       <w:r>
         <w:rPr>
-          <w:rFonts w:ascii="Arial" w:hAnsi="Arial" w:cs="Arial"/>
           <w:noProof/>
         </w:rPr>
         <w:fldChar w:fldCharType="begin"/>
       </w:r>
       <w:r>
         <w:rPr>
-          <w:rFonts w:ascii="Arial" w:hAnsi="Arial" w:cs="Arial"/>
-          <w:noProof/>
-        </w:rPr>
-        <w:instrText xml:space="preserve"> PAGEREF _Toc370946637 \h </w:instrText>
-      </w:r>
-      <w:r>
-        <w:rPr>
-          <w:rFonts w:ascii="Arial" w:hAnsi="Arial" w:cs="Arial"/>
-          <w:noProof/>
-        </w:rPr>
-      </w:r>
-      <w:r>
-        <w:rPr>
-          <w:rFonts w:ascii="Arial" w:hAnsi="Arial" w:cs="Arial"/>
+          <w:noProof/>
+        </w:rPr>
+        <w:instrText xml:space="preserve"> PAGEREF _Toc370985561 \h </w:instrText>
+      </w:r>
+      <w:r>
+        <w:rPr>
+          <w:noProof/>
+        </w:rPr>
+      </w:r>
+      <w:r>
+        <w:rPr>
           <w:noProof/>
         </w:rPr>
         <w:fldChar w:fldCharType="separate"/>
       </w:r>
       <w:r>
         <w:rPr>
-          <w:rFonts w:ascii="Arial" w:hAnsi="Arial" w:cs="Arial"/>
           <w:noProof/>
         </w:rPr>
         <w:t>10</w:t>
       </w:r>
       <w:r>
         <w:rPr>
-          <w:rFonts w:ascii="Arial" w:hAnsi="Arial" w:cs="Arial"/>
           <w:noProof/>
         </w:rPr>
         <w:fldChar w:fldCharType="end"/>
@@ -2256,7 +2033,7 @@
           <w:tab w:val="left" w:pos="432"/>
         </w:tabs>
         <w:rPr>
-          <w:rFonts w:ascii="Arial" w:eastAsiaTheme="minorEastAsia" w:hAnsi="Arial" w:cs="Arial"/>
+          <w:rFonts w:asciiTheme="minorHAnsi" w:eastAsiaTheme="minorEastAsia" w:hAnsiTheme="minorHAnsi" w:cstheme="minorBidi"/>
           <w:noProof/>
           <w:sz w:val="22"/>
           <w:szCs w:val="22"/>
@@ -2265,14 +2042,13 @@
       </w:pPr>
       <w:r>
         <w:rPr>
-          <w:rFonts w:ascii="Arial" w:hAnsi="Arial" w:cs="Arial"/>
           <w:noProof/>
         </w:rPr>
         <w:t>6.</w:t>
       </w:r>
       <w:r>
         <w:rPr>
-          <w:rFonts w:ascii="Arial" w:eastAsiaTheme="minorEastAsia" w:hAnsi="Arial" w:cs="Arial"/>
+          <w:rFonts w:asciiTheme="minorHAnsi" w:eastAsiaTheme="minorEastAsia" w:hAnsiTheme="minorHAnsi" w:cstheme="minorBidi"/>
           <w:noProof/>
           <w:sz w:val="22"/>
           <w:szCs w:val="22"/>
@@ -2282,55 +2058,47 @@
       </w:r>
       <w:r>
         <w:rPr>
-          <w:rFonts w:ascii="Arial" w:hAnsi="Arial" w:cs="Arial"/>
           <w:noProof/>
         </w:rPr>
         <w:t>Extension Points</w:t>
       </w:r>
       <w:r>
         <w:rPr>
-          <w:rFonts w:ascii="Arial" w:hAnsi="Arial" w:cs="Arial"/>
           <w:noProof/>
         </w:rPr>
         <w:tab/>
       </w:r>
       <w:r>
         <w:rPr>
-          <w:rFonts w:ascii="Arial" w:hAnsi="Arial" w:cs="Arial"/>
           <w:noProof/>
         </w:rPr>
         <w:fldChar w:fldCharType="begin"/>
       </w:r>
       <w:r>
         <w:rPr>
-          <w:rFonts w:ascii="Arial" w:hAnsi="Arial" w:cs="Arial"/>
-          <w:noProof/>
-        </w:rPr>
-        <w:instrText xml:space="preserve"> PAGEREF _Toc370946638 \h </w:instrText>
-      </w:r>
-      <w:r>
-        <w:rPr>
-          <w:rFonts w:ascii="Arial" w:hAnsi="Arial" w:cs="Arial"/>
-          <w:noProof/>
-        </w:rPr>
-      </w:r>
-      <w:r>
-        <w:rPr>
-          <w:rFonts w:ascii="Arial" w:hAnsi="Arial" w:cs="Arial"/>
+          <w:noProof/>
+        </w:rPr>
+        <w:instrText xml:space="preserve"> PAGEREF _Toc370985562 \h </w:instrText>
+      </w:r>
+      <w:r>
+        <w:rPr>
+          <w:noProof/>
+        </w:rPr>
+      </w:r>
+      <w:r>
+        <w:rPr>
           <w:noProof/>
         </w:rPr>
         <w:fldChar w:fldCharType="separate"/>
       </w:r>
       <w:r>
         <w:rPr>
-          <w:rFonts w:ascii="Arial" w:hAnsi="Arial" w:cs="Arial"/>
           <w:noProof/>
         </w:rPr>
         <w:t>10</w:t>
       </w:r>
       <w:r>
         <w:rPr>
-          <w:rFonts w:ascii="Arial" w:hAnsi="Arial" w:cs="Arial"/>
           <w:noProof/>
         </w:rPr>
         <w:fldChar w:fldCharType="end"/>
@@ -2343,30 +2111,19 @@
       <w:r>
         <w:rPr>
           <w:rFonts w:cs="Arial"/>
+          <w:b w:val="0"/>
           <w:sz w:val="20"/>
         </w:rPr>
         <w:fldChar w:fldCharType="end"/>
       </w:r>
-      <w:bookmarkEnd w:id="0"/>
       <w:r>
         <w:br w:type="page"/>
       </w:r>
-      <w:r>
-        <w:lastRenderedPageBreak/>
-        <w:fldChar w:fldCharType="begin"/>
-      </w:r>
-      <w:r>
-        <w:instrText xml:space="preserve">title  \* Mergeformat </w:instrText>
-      </w:r>
-      <w:r>
-        <w:fldChar w:fldCharType="separate"/>
-      </w:r>
-      <w:r>
-        <w:t>UC: Book meeting rooms</w:t>
-      </w:r>
-      <w:r>
-        <w:fldChar w:fldCharType="end"/>
-      </w:r>
+      <w:fldSimple w:instr="title  \* Mergeformat ">
+        <w:r>
+          <w:t>UC: Book meeting rooms</w:t>
+        </w:r>
+      </w:fldSimple>
       <w:bookmarkStart w:id="1" w:name="_Toc423410237"/>
       <w:bookmarkStart w:id="2" w:name="_Toc425054503"/>
       <w:r>
@@ -2386,9 +2143,15 @@
       </w:pPr>
       <w:bookmarkStart w:id="3" w:name="_Toc423410238"/>
       <w:bookmarkStart w:id="4" w:name="_Toc425054504"/>
-      <w:bookmarkStart w:id="5" w:name="_Toc370946617"/>
-      <w:r>
-        <w:t>Use-Case Name</w:t>
+      <w:bookmarkStart w:id="5" w:name="_Toc370985541"/>
+      <w:r>
+        <w:t xml:space="preserve">Use-Case </w:t>
+      </w:r>
+      <w:r>
+        <w:t>b</w:t>
+      </w:r>
+      <w:r>
+        <w:t>ook meeting rooms</w:t>
       </w:r>
       <w:bookmarkEnd w:id="5"/>
       <w:r>
@@ -2400,7 +2163,7 @@
         <w:pStyle w:val="Heading2"/>
       </w:pPr>
       <w:bookmarkStart w:id="6" w:name="_Toc370327955"/>
-      <w:bookmarkStart w:id="7" w:name="_Toc370946618"/>
+      <w:bookmarkStart w:id="7" w:name="_Toc370985542"/>
       <w:r>
         <w:t>Brief Description</w:t>
       </w:r>
@@ -2412,7 +2175,19 @@
         <w:pStyle w:val="Text"/>
       </w:pPr>
       <w:r>
-        <w:t xml:space="preserve">This Use-Case describes how a user can </w:t>
+        <w:t xml:space="preserve">This </w:t>
+      </w:r>
+      <w:r>
+        <w:t>u</w:t>
+      </w:r>
+      <w:r>
+        <w:t>se</w:t>
+      </w:r>
+      <w:r>
+        <w:t xml:space="preserve"> c</w:t>
+      </w:r>
+      <w:r>
+        <w:t xml:space="preserve">ase describes how a user can </w:t>
       </w:r>
       <w:r>
         <w:t xml:space="preserve">book meeting rooms via an API (application programming interface). This means that there is no </w:t>
@@ -2423,7 +2198,19 @@
       </w:r>
       <w:proofErr w:type="gramEnd"/>
       <w:r>
-        <w:t xml:space="preserve"> in this Use-Case because the use case can be called from different program parts. The user </w:t>
+        <w:t xml:space="preserve"> in this </w:t>
+      </w:r>
+      <w:r>
+        <w:t>u</w:t>
+      </w:r>
+      <w:r>
+        <w:t>se</w:t>
+      </w:r>
+      <w:r>
+        <w:t xml:space="preserve"> c</w:t>
+      </w:r>
+      <w:r>
+        <w:t xml:space="preserve">ase because the use case can be called from different program parts. The user </w:t>
       </w:r>
       <w:r>
         <w:t xml:space="preserve">can </w:t>
@@ -2438,6 +2225,9 @@
         <w:t>bookings</w:t>
       </w:r>
       <w:r>
+        <w:t xml:space="preserve"> (CRUD)</w:t>
+      </w:r>
+      <w:r>
         <w:t>.</w:t>
       </w:r>
       <w:r>
@@ -2452,7 +2242,7 @@
         <w:pStyle w:val="Heading2"/>
       </w:pPr>
       <w:bookmarkStart w:id="8" w:name="_Toc370327956"/>
-      <w:bookmarkStart w:id="9" w:name="_Toc370946619"/>
+      <w:bookmarkStart w:id="9" w:name="_Toc370985543"/>
       <w:r>
         <w:t>Stored data</w:t>
       </w:r>
@@ -2464,7 +2254,7 @@
         <w:pStyle w:val="Heading3"/>
       </w:pPr>
       <w:bookmarkStart w:id="10" w:name="_Toc370327957"/>
-      <w:bookmarkStart w:id="11" w:name="_Toc370946620"/>
+      <w:bookmarkStart w:id="11" w:name="_Toc370985544"/>
       <w:r>
         <w:t>Overview</w:t>
       </w:r>
@@ -2965,7 +2755,7 @@
         <w:pStyle w:val="Heading3"/>
       </w:pPr>
       <w:bookmarkStart w:id="12" w:name="_Toc370327958"/>
-      <w:bookmarkStart w:id="13" w:name="_Toc370946621"/>
+      <w:bookmarkStart w:id="13" w:name="_Toc370985545"/>
       <w:r>
         <w:t>Description</w:t>
       </w:r>
@@ -2983,7 +2773,16 @@
         <w:t>e</w:t>
       </w:r>
       <w:r>
-        <w:t xml:space="preserve"> needed to be able to check if the booking of the room is possible or if the room should be reserved 10 Minutes earlier than the appointment time is to </w:t>
+        <w:t xml:space="preserve"> needed to be able to check if the booking of the room is possible or if the room should be reserved </w:t>
+      </w:r>
+      <w:r>
+        <w:t>ten</w:t>
+      </w:r>
+      <w:r>
+        <w:t xml:space="preserve"> m</w:t>
+      </w:r>
+      <w:r>
+        <w:t xml:space="preserve">inutes earlier than the appointment time is to </w:t>
       </w:r>
       <w:r>
         <w:t>prepare some things. When booking a new room, the start and end times are automatically set to the times of the appointment, if no value is provided. Also it should not be possible to book a room for more than one hour earlier or later than the appointment. The booker is automatically set to the user who is logged in.</w:t>
@@ -2998,7 +2797,7 @@
       <w:bookmarkStart w:id="15" w:name="_Toc425054505"/>
       <w:bookmarkStart w:id="16" w:name="_Toc423410251"/>
       <w:bookmarkStart w:id="17" w:name="_Toc425054510"/>
-      <w:bookmarkStart w:id="18" w:name="_Toc370946622"/>
+      <w:bookmarkStart w:id="18" w:name="_Toc370985546"/>
       <w:bookmarkEnd w:id="3"/>
       <w:bookmarkEnd w:id="4"/>
       <w:r>
@@ -3016,7 +2815,7 @@
       </w:pPr>
       <w:bookmarkStart w:id="19" w:name="_Toc423410240"/>
       <w:bookmarkStart w:id="20" w:name="_Toc425054506"/>
-      <w:bookmarkStart w:id="21" w:name="_Toc370946623"/>
+      <w:bookmarkStart w:id="21" w:name="_Toc370985547"/>
       <w:r>
         <w:t>Screen Flow</w:t>
       </w:r>
@@ -3034,7 +2833,7 @@
           <w:lang w:val="de-DE" w:eastAsia="de-DE"/>
         </w:rPr>
         <w:drawing>
-          <wp:inline distT="0" distB="0" distL="0" distR="0" wp14:anchorId="18675CE5" wp14:editId="506382F3">
+          <wp:inline distT="0" distB="0" distL="0" distR="0" wp14:anchorId="60AAE319" wp14:editId="16D727AD">
             <wp:extent cx="5095875" cy="3829050"/>
             <wp:effectExtent l="0" t="0" r="9525" b="0"/>
             <wp:docPr id="1" name="Picture 1"/>
@@ -3049,7 +2848,7 @@
                     <pic:cNvPicPr/>
                   </pic:nvPicPr>
                   <pic:blipFill>
-                    <a:blip r:embed="rId9">
+                    <a:blip r:embed="rId10">
                       <a:extLst>
                         <a:ext uri="{28A0092B-C50C-407E-A947-70E740481C1C}">
                           <a14:useLocalDpi xmlns:a14="http://schemas.microsoft.com/office/drawing/2010/main" val="0"/>
@@ -3084,7 +2883,7 @@
       <w:bookmarkStart w:id="22" w:name="_Toc423410241"/>
       <w:bookmarkStart w:id="23" w:name="_Toc425054507"/>
       <w:bookmarkStart w:id="24" w:name="_Toc370327961"/>
-      <w:bookmarkStart w:id="25" w:name="_Toc370946624"/>
+      <w:bookmarkStart w:id="25" w:name="_Toc370985548"/>
       <w:r>
         <w:t>Use Case Flows</w:t>
       </w:r>
@@ -3098,15 +2897,9 @@
         <w:pStyle w:val="Heading3"/>
       </w:pPr>
       <w:bookmarkStart w:id="26" w:name="_Toc370327962"/>
-      <w:bookmarkStart w:id="27" w:name="_Toc370946625"/>
-      <w:r>
-        <w:t xml:space="preserve">Show all </w:t>
-      </w:r>
-      <w:r>
-        <w:t>bookings</w:t>
-      </w:r>
-      <w:r>
-        <w:t xml:space="preserve"> (List View)</w:t>
+      <w:bookmarkStart w:id="27" w:name="_Toc370985549"/>
+      <w:r>
+        <w:t>Show all bookings (List View)</w:t>
       </w:r>
       <w:bookmarkEnd w:id="26"/>
       <w:bookmarkEnd w:id="27"/>
@@ -3118,7 +2911,7 @@
           <w:lang w:val="de-DE" w:eastAsia="de-DE"/>
         </w:rPr>
         <w:drawing>
-          <wp:inline distT="0" distB="0" distL="0" distR="0" wp14:anchorId="08211167" wp14:editId="77A546F9">
+          <wp:inline distT="0" distB="0" distL="0" distR="0" wp14:anchorId="5719D969" wp14:editId="15B66884">
             <wp:extent cx="3181350" cy="2238375"/>
             <wp:effectExtent l="0" t="0" r="0" b="9525"/>
             <wp:docPr id="6" name="Picture 6"/>
@@ -3133,7 +2926,7 @@
                     <pic:cNvPicPr/>
                   </pic:nvPicPr>
                   <pic:blipFill>
-                    <a:blip r:embed="rId10">
+                    <a:blip r:embed="rId11">
                       <a:extLst>
                         <a:ext uri="{28A0092B-C50C-407E-A947-70E740481C1C}">
                           <a14:useLocalDpi xmlns:a14="http://schemas.microsoft.com/office/drawing/2010/main" val="0"/>
@@ -3165,16 +2958,10 @@
         <w:pStyle w:val="Heading3"/>
       </w:pPr>
       <w:bookmarkStart w:id="28" w:name="_Toc370327963"/>
-      <w:bookmarkStart w:id="29" w:name="_Toc370946626"/>
+      <w:bookmarkStart w:id="29" w:name="_Toc370985550"/>
       <w:r>
         <w:lastRenderedPageBreak/>
-        <w:t xml:space="preserve">Show single </w:t>
-      </w:r>
-      <w:r>
-        <w:t>booking</w:t>
-      </w:r>
-      <w:r>
-        <w:t xml:space="preserve"> (View Single)</w:t>
+        <w:t>Show single booking (View Single)</w:t>
       </w:r>
       <w:bookmarkEnd w:id="28"/>
       <w:bookmarkEnd w:id="29"/>
@@ -3186,7 +2973,7 @@
           <w:lang w:val="de-DE" w:eastAsia="de-DE"/>
         </w:rPr>
         <w:drawing>
-          <wp:inline distT="0" distB="0" distL="0" distR="0" wp14:anchorId="1AA0C541" wp14:editId="24BC1FC3">
+          <wp:inline distT="0" distB="0" distL="0" distR="0" wp14:anchorId="11D43B7D" wp14:editId="15FAF258">
             <wp:extent cx="3181350" cy="2143125"/>
             <wp:effectExtent l="0" t="0" r="0" b="9525"/>
             <wp:docPr id="2" name="Picture 2"/>
@@ -3201,7 +2988,7 @@
                     <pic:cNvPicPr/>
                   </pic:nvPicPr>
                   <pic:blipFill>
-                    <a:blip r:embed="rId11">
+                    <a:blip r:embed="rId12">
                       <a:extLst>
                         <a:ext uri="{28A0092B-C50C-407E-A947-70E740481C1C}">
                           <a14:useLocalDpi xmlns:a14="http://schemas.microsoft.com/office/drawing/2010/main" val="0"/>
@@ -3233,16 +3020,10 @@
         <w:pStyle w:val="Heading3"/>
       </w:pPr>
       <w:bookmarkStart w:id="30" w:name="_Toc370327964"/>
-      <w:bookmarkStart w:id="31" w:name="_Toc370946627"/>
+      <w:bookmarkStart w:id="31" w:name="_Toc370985551"/>
       <w:r>
         <w:lastRenderedPageBreak/>
-        <w:t xml:space="preserve">Create new </w:t>
-      </w:r>
-      <w:r>
-        <w:t>booking</w:t>
-      </w:r>
-      <w:r>
-        <w:t xml:space="preserve"> (Create)</w:t>
+        <w:t>Create new booking (Create)</w:t>
       </w:r>
       <w:bookmarkEnd w:id="30"/>
       <w:bookmarkEnd w:id="31"/>
@@ -3254,7 +3035,7 @@
           <w:lang w:val="de-DE" w:eastAsia="de-DE"/>
         </w:rPr>
         <w:drawing>
-          <wp:inline distT="0" distB="0" distL="0" distR="0" wp14:anchorId="601B4AD0" wp14:editId="1211F8A3">
+          <wp:inline distT="0" distB="0" distL="0" distR="0" wp14:anchorId="572FDBD4" wp14:editId="62114741">
             <wp:extent cx="4853414" cy="6238875"/>
             <wp:effectExtent l="0" t="0" r="4445" b="0"/>
             <wp:docPr id="3" name="Picture 3"/>
@@ -3266,74 +3047,6 @@
                 <pic:pic xmlns:pic="http://schemas.openxmlformats.org/drawingml/2006/picture">
                   <pic:nvPicPr>
                     <pic:cNvPr id="0" name="CRUD_Create.png"/>
-                    <pic:cNvPicPr/>
-                  </pic:nvPicPr>
-                  <pic:blipFill>
-                    <a:blip r:embed="rId12">
-                      <a:extLst>
-                        <a:ext uri="{28A0092B-C50C-407E-A947-70E740481C1C}">
-                          <a14:useLocalDpi xmlns:a14="http://schemas.microsoft.com/office/drawing/2010/main" val="0"/>
-                        </a:ext>
-                      </a:extLst>
-                    </a:blip>
-                    <a:stretch>
-                      <a:fillRect/>
-                    </a:stretch>
-                  </pic:blipFill>
-                  <pic:spPr>
-                    <a:xfrm>
-                      <a:off x="0" y="0"/>
-                      <a:ext cx="4853414" cy="6238875"/>
-                    </a:xfrm>
-                    <a:prstGeom prst="rect">
-                      <a:avLst/>
-                    </a:prstGeom>
-                  </pic:spPr>
-                </pic:pic>
-              </a:graphicData>
-            </a:graphic>
-          </wp:inline>
-        </w:drawing>
-      </w:r>
-    </w:p>
-    <w:p>
-      <w:pPr>
-        <w:pStyle w:val="Heading3"/>
-      </w:pPr>
-      <w:bookmarkStart w:id="32" w:name="_Toc370327965"/>
-      <w:bookmarkStart w:id="33" w:name="_Toc370946628"/>
-      <w:r>
-        <w:lastRenderedPageBreak/>
-        <w:t xml:space="preserve">Edit </w:t>
-      </w:r>
-      <w:r>
-        <w:t>booking</w:t>
-      </w:r>
-      <w:r>
-        <w:t xml:space="preserve"> (Edit)</w:t>
-      </w:r>
-      <w:bookmarkEnd w:id="32"/>
-      <w:bookmarkEnd w:id="33"/>
-    </w:p>
-    <w:p>
-      <w:r>
-        <w:rPr>
-          <w:noProof/>
-          <w:lang w:val="de-DE" w:eastAsia="de-DE"/>
-        </w:rPr>
-        <w:drawing>
-          <wp:inline distT="0" distB="0" distL="0" distR="0" wp14:anchorId="567C4E58" wp14:editId="79D66A98">
-            <wp:extent cx="4853414" cy="6238875"/>
-            <wp:effectExtent l="0" t="0" r="4445" b="0"/>
-            <wp:docPr id="4" name="Picture 4"/>
-            <wp:cNvGraphicFramePr>
-              <a:graphicFrameLocks xmlns:a="http://schemas.openxmlformats.org/drawingml/2006/main" noChangeAspect="1"/>
-            </wp:cNvGraphicFramePr>
-            <a:graphic xmlns:a="http://schemas.openxmlformats.org/drawingml/2006/main">
-              <a:graphicData uri="http://schemas.openxmlformats.org/drawingml/2006/picture">
-                <pic:pic xmlns:pic="http://schemas.openxmlformats.org/drawingml/2006/picture">
-                  <pic:nvPicPr>
-                    <pic:cNvPr id="0" name="CRUD_Edit.png"/>
                     <pic:cNvPicPr/>
                   </pic:nvPicPr>
                   <pic:blipFill>
@@ -3368,17 +3081,73 @@
       <w:pPr>
         <w:pStyle w:val="Heading3"/>
       </w:pPr>
+      <w:bookmarkStart w:id="32" w:name="_Toc370327965"/>
+      <w:bookmarkStart w:id="33" w:name="_Toc370985552"/>
+      <w:r>
+        <w:lastRenderedPageBreak/>
+        <w:t>Edit booking (Edit)</w:t>
+      </w:r>
+      <w:bookmarkEnd w:id="32"/>
+      <w:bookmarkEnd w:id="33"/>
+    </w:p>
+    <w:p>
+      <w:r>
+        <w:rPr>
+          <w:noProof/>
+          <w:lang w:val="de-DE" w:eastAsia="de-DE"/>
+        </w:rPr>
+        <w:drawing>
+          <wp:inline distT="0" distB="0" distL="0" distR="0" wp14:anchorId="4BE77063" wp14:editId="08CF75C3">
+            <wp:extent cx="4853414" cy="6238875"/>
+            <wp:effectExtent l="0" t="0" r="4445" b="0"/>
+            <wp:docPr id="4" name="Picture 4"/>
+            <wp:cNvGraphicFramePr>
+              <a:graphicFrameLocks xmlns:a="http://schemas.openxmlformats.org/drawingml/2006/main" noChangeAspect="1"/>
+            </wp:cNvGraphicFramePr>
+            <a:graphic xmlns:a="http://schemas.openxmlformats.org/drawingml/2006/main">
+              <a:graphicData uri="http://schemas.openxmlformats.org/drawingml/2006/picture">
+                <pic:pic xmlns:pic="http://schemas.openxmlformats.org/drawingml/2006/picture">
+                  <pic:nvPicPr>
+                    <pic:cNvPr id="0" name="CRUD_Edit.png"/>
+                    <pic:cNvPicPr/>
+                  </pic:nvPicPr>
+                  <pic:blipFill>
+                    <a:blip r:embed="rId14">
+                      <a:extLst>
+                        <a:ext uri="{28A0092B-C50C-407E-A947-70E740481C1C}">
+                          <a14:useLocalDpi xmlns:a14="http://schemas.microsoft.com/office/drawing/2010/main" val="0"/>
+                        </a:ext>
+                      </a:extLst>
+                    </a:blip>
+                    <a:stretch>
+                      <a:fillRect/>
+                    </a:stretch>
+                  </pic:blipFill>
+                  <pic:spPr>
+                    <a:xfrm>
+                      <a:off x="0" y="0"/>
+                      <a:ext cx="4853414" cy="6238875"/>
+                    </a:xfrm>
+                    <a:prstGeom prst="rect">
+                      <a:avLst/>
+                    </a:prstGeom>
+                  </pic:spPr>
+                </pic:pic>
+              </a:graphicData>
+            </a:graphic>
+          </wp:inline>
+        </w:drawing>
+      </w:r>
+    </w:p>
+    <w:p>
+      <w:pPr>
+        <w:pStyle w:val="Heading3"/>
+      </w:pPr>
       <w:bookmarkStart w:id="34" w:name="_Toc370327966"/>
-      <w:bookmarkStart w:id="35" w:name="_Toc370946629"/>
+      <w:bookmarkStart w:id="35" w:name="_Toc370985553"/>
       <w:r>
         <w:lastRenderedPageBreak/>
-        <w:t xml:space="preserve">Delete </w:t>
-      </w:r>
-      <w:r>
-        <w:t>booking</w:t>
-      </w:r>
-      <w:r>
-        <w:t xml:space="preserve"> (Delete)</w:t>
+        <w:t>Delete booking (Delete)</w:t>
       </w:r>
       <w:bookmarkEnd w:id="34"/>
       <w:bookmarkEnd w:id="35"/>
@@ -3390,7 +3159,7 @@
           <w:lang w:val="de-DE" w:eastAsia="de-DE"/>
         </w:rPr>
         <w:drawing>
-          <wp:inline distT="0" distB="0" distL="0" distR="0" wp14:anchorId="31C44740" wp14:editId="51EE29A8">
+          <wp:inline distT="0" distB="0" distL="0" distR="0" wp14:anchorId="19E56D9E" wp14:editId="11AB0D95">
             <wp:extent cx="4038600" cy="4924190"/>
             <wp:effectExtent l="0" t="0" r="0" b="0"/>
             <wp:docPr id="5" name="Picture 5"/>
@@ -3405,7 +3174,7 @@
                     <pic:cNvPicPr/>
                   </pic:nvPicPr>
                   <pic:blipFill>
-                    <a:blip r:embed="rId14">
+                    <a:blip r:embed="rId15">
                       <a:extLst>
                         <a:ext uri="{28A0092B-C50C-407E-A947-70E740481C1C}">
                           <a14:useLocalDpi xmlns:a14="http://schemas.microsoft.com/office/drawing/2010/main" val="0"/>
@@ -3451,7 +3220,7 @@
       <w:pPr>
         <w:pStyle w:val="Heading1"/>
       </w:pPr>
-      <w:bookmarkStart w:id="36" w:name="_Toc370946630"/>
+      <w:bookmarkStart w:id="36" w:name="_Toc370985554"/>
       <w:r>
         <w:lastRenderedPageBreak/>
         <w:t>Special Requirements</w:t>
@@ -3475,7 +3244,7 @@
       </w:pPr>
       <w:bookmarkStart w:id="37" w:name="_Toc423410253"/>
       <w:bookmarkStart w:id="38" w:name="_Toc425054512"/>
-      <w:bookmarkStart w:id="39" w:name="_Toc370946631"/>
+      <w:bookmarkStart w:id="39" w:name="_Toc370985555"/>
       <w:r>
         <w:t>Preconditions</w:t>
       </w:r>
@@ -3489,7 +3258,7 @@
         <w:widowControl/>
       </w:pPr>
       <w:bookmarkStart w:id="40" w:name="_Toc370220591"/>
-      <w:bookmarkStart w:id="41" w:name="_Toc370946632"/>
+      <w:bookmarkStart w:id="41" w:name="_Toc370985556"/>
       <w:r>
         <w:t>Rights</w:t>
       </w:r>
@@ -3501,10 +3270,7 @@
         <w:pStyle w:val="Text"/>
       </w:pPr>
       <w:r>
-        <w:t>View/edit/delete/create: The user must have the rights to do the operation</w:t>
-      </w:r>
-      <w:r>
-        <w:t>.</w:t>
+        <w:t>View/edit/delete/create: The user must have the rights to do the operation.</w:t>
       </w:r>
     </w:p>
     <w:p>
@@ -3512,7 +3278,7 @@
         <w:pStyle w:val="Heading2"/>
         <w:widowControl/>
       </w:pPr>
-      <w:bookmarkStart w:id="42" w:name="_Toc370946633"/>
+      <w:bookmarkStart w:id="42" w:name="_Toc370985557"/>
       <w:r>
         <w:t>Room</w:t>
       </w:r>
@@ -3554,7 +3320,7 @@
       <w:pPr>
         <w:pStyle w:val="Heading2"/>
       </w:pPr>
-      <w:bookmarkStart w:id="43" w:name="_Toc370946634"/>
+      <w:bookmarkStart w:id="43" w:name="_Toc370985558"/>
       <w:r>
         <w:t>Booking</w:t>
       </w:r>
@@ -3574,19 +3340,7 @@
       </w:r>
       <w:r>
         <w:tab/>
-        <w:t xml:space="preserve">The </w:t>
-      </w:r>
-      <w:r>
-        <w:t>booking</w:t>
-      </w:r>
-      <w:r>
-        <w:t xml:space="preserve"> must </w:t>
-      </w:r>
-      <w:r>
-        <w:t>exist</w:t>
-      </w:r>
-      <w:r>
-        <w:t>.</w:t>
+        <w:t>The booking must exist.</w:t>
       </w:r>
     </w:p>
     <w:p>
@@ -3601,13 +3355,7 @@
       </w:r>
       <w:r>
         <w:tab/>
-        <w:t xml:space="preserve">The </w:t>
-      </w:r>
-      <w:r>
-        <w:t>booking</w:t>
-      </w:r>
-      <w:r>
-        <w:t xml:space="preserve"> must not exist.</w:t>
+        <w:t>The booking must not exist.</w:t>
       </w:r>
     </w:p>
     <w:p>
@@ -3615,7 +3363,7 @@
         <w:pStyle w:val="Heading1"/>
         <w:widowControl/>
       </w:pPr>
-      <w:bookmarkStart w:id="46" w:name="_Toc370946635"/>
+      <w:bookmarkStart w:id="46" w:name="_Toc370985559"/>
       <w:proofErr w:type="spellStart"/>
       <w:r>
         <w:t>Postconditions</w:t>
@@ -3630,7 +3378,7 @@
         <w:pStyle w:val="Heading2"/>
         <w:widowControl/>
       </w:pPr>
-      <w:bookmarkStart w:id="47" w:name="_Toc370946636"/>
+      <w:bookmarkStart w:id="47" w:name="_Toc370985560"/>
       <w:r>
         <w:t>Room</w:t>
       </w:r>
@@ -3699,14 +3447,17 @@
       </w:r>
       <w:r>
         <w:tab/>
-        <w:t>time slot is freed</w:t>
+        <w:t xml:space="preserve">time slot is </w:t>
+      </w:r>
+      <w:r>
+        <w:t>unblocked</w:t>
       </w:r>
     </w:p>
     <w:p>
       <w:pPr>
         <w:pStyle w:val="Heading2"/>
       </w:pPr>
-      <w:bookmarkStart w:id="48" w:name="_Toc370946637"/>
+      <w:bookmarkStart w:id="48" w:name="_Toc370985561"/>
       <w:r>
         <w:t>Booking</w:t>
       </w:r>
@@ -3724,13 +3475,7 @@
       </w:r>
       <w:r>
         <w:tab/>
-        <w:t xml:space="preserve">The </w:t>
-      </w:r>
-      <w:r>
-        <w:t>time slot</w:t>
-      </w:r>
-      <w:r>
-        <w:t xml:space="preserve"> is updated</w:t>
+        <w:t>The time slot is updated</w:t>
       </w:r>
     </w:p>
     <w:p>
@@ -3745,13 +3490,7 @@
       </w:r>
       <w:r>
         <w:tab/>
-        <w:t xml:space="preserve">The </w:t>
-      </w:r>
-      <w:r>
-        <w:t>booking</w:t>
-      </w:r>
-      <w:r>
-        <w:t xml:space="preserve"> is deleted</w:t>
+        <w:t>The booking is deleted</w:t>
       </w:r>
     </w:p>
     <w:p>
@@ -3766,20 +3505,14 @@
       </w:r>
       <w:r>
         <w:tab/>
-        <w:t xml:space="preserve">The </w:t>
-      </w:r>
-      <w:r>
-        <w:t>booking</w:t>
-      </w:r>
-      <w:r>
-        <w:t xml:space="preserve"> is created</w:t>
+        <w:t>The booking is created</w:t>
       </w:r>
     </w:p>
     <w:p>
       <w:pPr>
         <w:pStyle w:val="Heading1"/>
       </w:pPr>
-      <w:bookmarkStart w:id="49" w:name="_Toc370946638"/>
+      <w:bookmarkStart w:id="49" w:name="_Toc370985562"/>
       <w:r>
         <w:t>Extension Points</w:t>
       </w:r>
@@ -3794,8 +3527,8 @@
       </w:r>
     </w:p>
     <w:sectPr>
-      <w:headerReference w:type="default" r:id="rId15"/>
-      <w:footerReference w:type="default" r:id="rId16"/>
+      <w:headerReference w:type="default" r:id="rId16"/>
+      <w:footerReference w:type="default" r:id="rId17"/>
       <w:endnotePr>
         <w:numFmt w:val="decimal"/>
       </w:endnotePr>
@@ -3849,14 +3582,14 @@
       <w:tblLook w:val="0000" w:firstRow="0" w:lastRow="0" w:firstColumn="0" w:lastColumn="0" w:noHBand="0" w:noVBand="0"/>
     </w:tblPr>
     <w:tblGrid>
-      <w:gridCol w:w="3162"/>
-      <w:gridCol w:w="3162"/>
+      <w:gridCol w:w="2943"/>
+      <w:gridCol w:w="3402"/>
       <w:gridCol w:w="3162"/>
     </w:tblGrid>
     <w:tr>
       <w:tc>
         <w:tcPr>
-          <w:tcW w:w="3162" w:type="dxa"/>
+          <w:tcW w:w="2943" w:type="dxa"/>
           <w:tcBorders>
             <w:top w:val="nil"/>
             <w:left w:val="nil"/>
@@ -3868,17 +3601,21 @@
           <w:pPr>
             <w:ind w:right="360"/>
             <w:rPr>
+              <w:rFonts w:ascii="Arial" w:hAnsi="Arial" w:cs="Arial"/>
               <w:sz w:val="24"/>
             </w:rPr>
           </w:pPr>
           <w:r>
+            <w:rPr>
+              <w:rFonts w:ascii="Arial" w:hAnsi="Arial" w:cs="Arial"/>
+            </w:rPr>
             <w:t>Confidential</w:t>
           </w:r>
         </w:p>
       </w:tc>
       <w:tc>
         <w:tcPr>
-          <w:tcW w:w="3162" w:type="dxa"/>
+          <w:tcW w:w="3402" w:type="dxa"/>
           <w:tcBorders>
             <w:top w:val="nil"/>
             <w:left w:val="nil"/>
@@ -3889,59 +3626,105 @@
         <w:p>
           <w:pPr>
             <w:jc w:val="center"/>
+            <w:rPr>
+              <w:rFonts w:ascii="Arial" w:hAnsi="Arial" w:cs="Arial"/>
+            </w:rPr>
           </w:pPr>
           <w:r>
+            <w:rPr>
+              <w:rFonts w:ascii="Arial" w:hAnsi="Arial" w:cs="Arial"/>
+            </w:rPr>
             <w:fldChar w:fldCharType="begin"/>
           </w:r>
           <w:r>
+            <w:rPr>
+              <w:rFonts w:ascii="Arial" w:hAnsi="Arial" w:cs="Arial"/>
+            </w:rPr>
             <w:instrText>symbol 211 \f "Symbol" \s 10</w:instrText>
           </w:r>
           <w:r>
+            <w:rPr>
+              <w:rFonts w:ascii="Arial" w:hAnsi="Arial" w:cs="Arial"/>
+            </w:rPr>
             <w:fldChar w:fldCharType="separate"/>
           </w:r>
           <w:r>
             <w:rPr>
-              <w:rFonts w:ascii="Symbol" w:hAnsi="Symbol"/>
+              <w:rFonts w:ascii="Arial" w:hAnsi="Arial" w:cs="Arial"/>
             </w:rPr>
             <w:t>Ó</w:t>
           </w:r>
           <w:r>
+            <w:rPr>
+              <w:rFonts w:ascii="Arial" w:hAnsi="Arial" w:cs="Arial"/>
+            </w:rPr>
             <w:fldChar w:fldCharType="end"/>
           </w:r>
           <w:r>
+            <w:rPr>
+              <w:rFonts w:ascii="Arial" w:hAnsi="Arial" w:cs="Arial"/>
+            </w:rPr>
             <w:fldChar w:fldCharType="begin"/>
           </w:r>
           <w:r>
+            <w:rPr>
+              <w:rFonts w:ascii="Arial" w:hAnsi="Arial" w:cs="Arial"/>
+            </w:rPr>
             <w:instrText xml:space="preserve"> DOCPROPERTY "Company"  \* MERGEFORMAT </w:instrText>
           </w:r>
           <w:r>
-            <w:fldChar w:fldCharType="separate"/>
-          </w:r>
-          <w:r>
-            <w:t>Storm Cloud Development</w:t>
-          </w:r>
-          <w:r>
-            <w:fldChar w:fldCharType="end"/>
-          </w:r>
-          <w:r>
-            <w:t xml:space="preserve">, </w:t>
-          </w:r>
-          <w:r>
-            <w:fldChar w:fldCharType="begin"/>
-          </w:r>
-          <w:r>
-            <w:instrText xml:space="preserve"> DATE \@ "yyyy" </w:instrText>
-          </w:r>
-          <w:r>
+            <w:rPr>
+              <w:rFonts w:ascii="Arial" w:hAnsi="Arial" w:cs="Arial"/>
+            </w:rPr>
             <w:fldChar w:fldCharType="separate"/>
           </w:r>
           <w:r>
             <w:rPr>
+              <w:rFonts w:ascii="Arial" w:hAnsi="Arial" w:cs="Arial"/>
+            </w:rPr>
+            <w:t>Storm Cloud Development</w:t>
+          </w:r>
+          <w:r>
+            <w:rPr>
+              <w:rFonts w:ascii="Arial" w:hAnsi="Arial" w:cs="Arial"/>
+            </w:rPr>
+            <w:fldChar w:fldCharType="end"/>
+          </w:r>
+          <w:r>
+            <w:rPr>
+              <w:rFonts w:ascii="Arial" w:hAnsi="Arial" w:cs="Arial"/>
+            </w:rPr>
+            <w:t xml:space="preserve">, </w:t>
+          </w:r>
+          <w:r>
+            <w:rPr>
+              <w:rFonts w:ascii="Arial" w:hAnsi="Arial" w:cs="Arial"/>
+            </w:rPr>
+            <w:fldChar w:fldCharType="begin"/>
+          </w:r>
+          <w:r>
+            <w:rPr>
+              <w:rFonts w:ascii="Arial" w:hAnsi="Arial" w:cs="Arial"/>
+            </w:rPr>
+            <w:instrText xml:space="preserve"> DATE \@ "yyyy" </w:instrText>
+          </w:r>
+          <w:r>
+            <w:rPr>
+              <w:rFonts w:ascii="Arial" w:hAnsi="Arial" w:cs="Arial"/>
+            </w:rPr>
+            <w:fldChar w:fldCharType="separate"/>
+          </w:r>
+          <w:r>
+            <w:rPr>
+              <w:rFonts w:ascii="Arial" w:hAnsi="Arial" w:cs="Arial"/>
               <w:noProof/>
             </w:rPr>
             <w:t>2013</w:t>
           </w:r>
           <w:r>
+            <w:rPr>
+              <w:rFonts w:ascii="Arial" w:hAnsi="Arial" w:cs="Arial"/>
+            </w:rPr>
             <w:fldChar w:fldCharType="end"/>
           </w:r>
         </w:p>
@@ -3959,38 +3742,49 @@
         <w:p>
           <w:pPr>
             <w:jc w:val="right"/>
+            <w:rPr>
+              <w:rFonts w:ascii="Arial" w:hAnsi="Arial" w:cs="Arial"/>
+            </w:rPr>
           </w:pPr>
           <w:r>
+            <w:rPr>
+              <w:rFonts w:ascii="Arial" w:hAnsi="Arial" w:cs="Arial"/>
+            </w:rPr>
             <w:t xml:space="preserve">Page </w:t>
           </w:r>
           <w:r>
             <w:rPr>
               <w:rStyle w:val="PageNumber"/>
+              <w:rFonts w:ascii="Arial" w:hAnsi="Arial" w:cs="Arial"/>
             </w:rPr>
             <w:fldChar w:fldCharType="begin"/>
           </w:r>
           <w:r>
             <w:rPr>
               <w:rStyle w:val="PageNumber"/>
+              <w:rFonts w:ascii="Arial" w:hAnsi="Arial" w:cs="Arial"/>
             </w:rPr>
             <w:instrText xml:space="preserve">page </w:instrText>
           </w:r>
           <w:r>
             <w:rPr>
               <w:rStyle w:val="PageNumber"/>
+              <w:rFonts w:ascii="Arial" w:hAnsi="Arial" w:cs="Arial"/>
             </w:rPr>
             <w:fldChar w:fldCharType="separate"/>
           </w:r>
           <w:r>
             <w:rPr>
               <w:rStyle w:val="PageNumber"/>
+              <w:rFonts w:ascii="Arial" w:hAnsi="Arial" w:cs="Arial"/>
               <w:noProof/>
             </w:rPr>
-            <w:t>3</w:t>
+            <w:t>2</w:t>
           </w:r>
           <w:r>
             <w:rPr>
               <w:rStyle w:val="PageNumber"/>
+              <w:rFonts w:ascii="Arial" w:hAnsi="Arial" w:cs="Arial"/>
             </w:rPr>
             <w:fldChar w:fldCharType="end"/>
           </w:r>
@@ -4148,19 +3942,39 @@
           <w:tcW w:w="6379" w:type="dxa"/>
         </w:tcPr>
         <w:p>
+          <w:pPr>
+            <w:rPr>
+              <w:rFonts w:ascii="Arial" w:hAnsi="Arial" w:cs="Arial"/>
+            </w:rPr>
+          </w:pPr>
           <w:r>
+            <w:rPr>
+              <w:rFonts w:ascii="Arial" w:hAnsi="Arial" w:cs="Arial"/>
+            </w:rPr>
             <w:fldChar w:fldCharType="begin"/>
           </w:r>
           <w:r>
+            <w:rPr>
+              <w:rFonts w:ascii="Arial" w:hAnsi="Arial" w:cs="Arial"/>
+            </w:rPr>
             <w:instrText xml:space="preserve">subject  \* Mergeformat </w:instrText>
           </w:r>
           <w:r>
+            <w:rPr>
+              <w:rFonts w:ascii="Arial" w:hAnsi="Arial" w:cs="Arial"/>
+            </w:rPr>
             <w:fldChar w:fldCharType="separate"/>
           </w:r>
           <w:r>
+            <w:rPr>
+              <w:rFonts w:ascii="Arial" w:hAnsi="Arial" w:cs="Arial"/>
+            </w:rPr>
             <w:t>Project CM</w:t>
           </w:r>
           <w:r>
+            <w:rPr>
+              <w:rFonts w:ascii="Arial" w:hAnsi="Arial" w:cs="Arial"/>
+            </w:rPr>
             <w:fldChar w:fldCharType="end"/>
           </w:r>
         </w:p>
@@ -4176,14 +3990,26 @@
             </w:tabs>
             <w:spacing w:before="40"/>
             <w:ind w:right="68"/>
+            <w:rPr>
+              <w:rFonts w:ascii="Arial" w:hAnsi="Arial" w:cs="Arial"/>
+            </w:rPr>
           </w:pPr>
           <w:r>
+            <w:rPr>
+              <w:rFonts w:ascii="Arial" w:hAnsi="Arial" w:cs="Arial"/>
+            </w:rPr>
             <w:t xml:space="preserve">  Version:</w:t>
           </w:r>
           <w:r>
+            <w:rPr>
+              <w:rFonts w:ascii="Arial" w:hAnsi="Arial" w:cs="Arial"/>
+            </w:rPr>
             <w:t xml:space="preserve"> </w:t>
           </w:r>
           <w:r>
+            <w:rPr>
+              <w:rFonts w:ascii="Arial" w:hAnsi="Arial" w:cs="Arial"/>
+            </w:rPr>
             <w:tab/>
             <w:t>1.1</w:t>
           </w:r>
@@ -4196,19 +4022,39 @@
           <w:tcW w:w="6379" w:type="dxa"/>
         </w:tcPr>
         <w:p>
+          <w:pPr>
+            <w:rPr>
+              <w:rFonts w:ascii="Arial" w:hAnsi="Arial" w:cs="Arial"/>
+            </w:rPr>
+          </w:pPr>
           <w:r>
+            <w:rPr>
+              <w:rFonts w:ascii="Arial" w:hAnsi="Arial" w:cs="Arial"/>
+            </w:rPr>
             <w:fldChar w:fldCharType="begin"/>
           </w:r>
           <w:r>
+            <w:rPr>
+              <w:rFonts w:ascii="Arial" w:hAnsi="Arial" w:cs="Arial"/>
+            </w:rPr>
             <w:instrText xml:space="preserve">title  \* Mergeformat </w:instrText>
           </w:r>
           <w:r>
+            <w:rPr>
+              <w:rFonts w:ascii="Arial" w:hAnsi="Arial" w:cs="Arial"/>
+            </w:rPr>
             <w:fldChar w:fldCharType="separate"/>
           </w:r>
           <w:r>
+            <w:rPr>
+              <w:rFonts w:ascii="Arial" w:hAnsi="Arial" w:cs="Arial"/>
+            </w:rPr>
             <w:t>UC: Book meeting rooms</w:t>
           </w:r>
           <w:r>
+            <w:rPr>
+              <w:rFonts w:ascii="Arial" w:hAnsi="Arial" w:cs="Arial"/>
+            </w:rPr>
             <w:fldChar w:fldCharType="end"/>
           </w:r>
         </w:p>
@@ -4222,15 +4068,27 @@
             <w:tabs>
               <w:tab w:val="right" w:pos="2693"/>
             </w:tabs>
+            <w:rPr>
+              <w:rFonts w:ascii="Arial" w:hAnsi="Arial" w:cs="Arial"/>
+            </w:rPr>
           </w:pPr>
           <w:r>
+            <w:rPr>
+              <w:rFonts w:ascii="Arial" w:hAnsi="Arial" w:cs="Arial"/>
+            </w:rPr>
             <w:t xml:space="preserve">  Date: </w:t>
           </w:r>
           <w:r>
+            <w:rPr>
+              <w:rFonts w:ascii="Arial" w:hAnsi="Arial" w:cs="Arial"/>
+            </w:rPr>
             <w:tab/>
             <w:t>22</w:t>
           </w:r>
           <w:r>
+            <w:rPr>
+              <w:rFonts w:ascii="Arial" w:hAnsi="Arial" w:cs="Arial"/>
+            </w:rPr>
             <w:t>/Oct/2013</w:t>
           </w:r>
         </w:p>
@@ -5308,6 +5166,7 @@
     <w:basedOn w:val="Normal"/>
     <w:next w:val="Normal"/>
     <w:uiPriority w:val="39"/>
+    <w:rsid w:val="00525173"/>
     <w:pPr>
       <w:tabs>
         <w:tab w:val="right" w:pos="9360"/>
@@ -5315,24 +5174,32 @@
       <w:spacing w:before="240" w:after="60"/>
       <w:ind w:right="720"/>
     </w:pPr>
+    <w:rPr>
+      <w:rFonts w:ascii="Arial" w:hAnsi="Arial"/>
+    </w:rPr>
   </w:style>
   <w:style w:type="paragraph" w:styleId="TOC2">
     <w:name w:val="toc 2"/>
     <w:basedOn w:val="Normal"/>
     <w:next w:val="Normal"/>
     <w:uiPriority w:val="39"/>
+    <w:rsid w:val="00525173"/>
     <w:pPr>
       <w:tabs>
         <w:tab w:val="right" w:pos="9360"/>
       </w:tabs>
       <w:ind w:left="432" w:right="720"/>
     </w:pPr>
+    <w:rPr>
+      <w:rFonts w:ascii="Arial" w:hAnsi="Arial"/>
+    </w:rPr>
   </w:style>
   <w:style w:type="paragraph" w:styleId="TOC3">
     <w:name w:val="toc 3"/>
     <w:basedOn w:val="Normal"/>
     <w:next w:val="Normal"/>
     <w:uiPriority w:val="39"/>
+    <w:rsid w:val="00525173"/>
     <w:pPr>
       <w:tabs>
         <w:tab w:val="left" w:pos="1440"/>
@@ -5340,6 +5207,9 @@
       </w:tabs>
       <w:ind w:left="864"/>
     </w:pPr>
+    <w:rPr>
+      <w:rFonts w:ascii="Arial" w:hAnsi="Arial"/>
+    </w:rPr>
   </w:style>
   <w:style w:type="paragraph" w:styleId="Header">
     <w:name w:val="header"/>
@@ -5409,9 +5279,13 @@
     <w:basedOn w:val="Normal"/>
     <w:next w:val="Normal"/>
     <w:semiHidden/>
+    <w:rsid w:val="00525173"/>
     <w:pPr>
       <w:ind w:left="600"/>
     </w:pPr>
+    <w:rPr>
+      <w:rFonts w:ascii="Arial" w:hAnsi="Arial"/>
+    </w:rPr>
   </w:style>
   <w:style w:type="paragraph" w:styleId="TOC5">
     <w:name w:val="toc 5"/>
@@ -5717,10 +5591,13 @@
     <w:basedOn w:val="Text"/>
     <w:link w:val="TabledataChar"/>
     <w:qFormat/>
-    <w:rsid w:val="009E1375"/>
+    <w:rsid w:val="00525173"/>
     <w:pPr>
       <w:spacing w:before="60" w:after="60" w:line="240" w:lineRule="auto"/>
     </w:pPr>
+    <w:rPr>
+      <w:sz w:val="20"/>
+    </w:rPr>
   </w:style>
   <w:style w:type="paragraph" w:customStyle="1" w:styleId="Tableheader">
     <w:name w:val="Table header"/>
@@ -5739,7 +5616,7 @@
     <w:name w:val="Table data Char"/>
     <w:basedOn w:val="TextChar"/>
     <w:link w:val="Tabledata"/>
-    <w:rsid w:val="009E1375"/>
+    <w:rsid w:val="00525173"/>
     <w:rPr>
       <w:rFonts w:ascii="Arial" w:hAnsi="Arial"/>
       <w:sz w:val="22"/>
@@ -6164,6 +6041,7 @@
     <w:basedOn w:val="Normal"/>
     <w:next w:val="Normal"/>
     <w:uiPriority w:val="39"/>
+    <w:rsid w:val="00525173"/>
     <w:pPr>
       <w:tabs>
         <w:tab w:val="right" w:pos="9360"/>
@@ -6171,24 +6049,32 @@
       <w:spacing w:before="240" w:after="60"/>
       <w:ind w:right="720"/>
     </w:pPr>
+    <w:rPr>
+      <w:rFonts w:ascii="Arial" w:hAnsi="Arial"/>
+    </w:rPr>
   </w:style>
   <w:style w:type="paragraph" w:styleId="TOC2">
     <w:name w:val="toc 2"/>
     <w:basedOn w:val="Normal"/>
     <w:next w:val="Normal"/>
     <w:uiPriority w:val="39"/>
+    <w:rsid w:val="00525173"/>
     <w:pPr>
       <w:tabs>
         <w:tab w:val="right" w:pos="9360"/>
       </w:tabs>
       <w:ind w:left="432" w:right="720"/>
     </w:pPr>
+    <w:rPr>
+      <w:rFonts w:ascii="Arial" w:hAnsi="Arial"/>
+    </w:rPr>
   </w:style>
   <w:style w:type="paragraph" w:styleId="TOC3">
     <w:name w:val="toc 3"/>
     <w:basedOn w:val="Normal"/>
     <w:next w:val="Normal"/>
     <w:uiPriority w:val="39"/>
+    <w:rsid w:val="00525173"/>
     <w:pPr>
       <w:tabs>
         <w:tab w:val="left" w:pos="1440"/>
@@ -6196,6 +6082,9 @@
       </w:tabs>
       <w:ind w:left="864"/>
     </w:pPr>
+    <w:rPr>
+      <w:rFonts w:ascii="Arial" w:hAnsi="Arial"/>
+    </w:rPr>
   </w:style>
   <w:style w:type="paragraph" w:styleId="Header">
     <w:name w:val="header"/>
@@ -6265,9 +6154,13 @@
     <w:basedOn w:val="Normal"/>
     <w:next w:val="Normal"/>
     <w:semiHidden/>
+    <w:rsid w:val="00525173"/>
     <w:pPr>
       <w:ind w:left="600"/>
     </w:pPr>
+    <w:rPr>
+      <w:rFonts w:ascii="Arial" w:hAnsi="Arial"/>
+    </w:rPr>
   </w:style>
   <w:style w:type="paragraph" w:styleId="TOC5">
     <w:name w:val="toc 5"/>
@@ -6573,10 +6466,13 @@
     <w:basedOn w:val="Text"/>
     <w:link w:val="TabledataChar"/>
     <w:qFormat/>
-    <w:rsid w:val="009E1375"/>
+    <w:rsid w:val="00525173"/>
     <w:pPr>
       <w:spacing w:before="60" w:after="60" w:line="240" w:lineRule="auto"/>
     </w:pPr>
+    <w:rPr>
+      <w:sz w:val="20"/>
+    </w:rPr>
   </w:style>
   <w:style w:type="paragraph" w:customStyle="1" w:styleId="Tableheader">
     <w:name w:val="Table header"/>
@@ -6595,7 +6491,7 @@
     <w:name w:val="Table data Char"/>
     <w:basedOn w:val="TextChar"/>
     <w:link w:val="Tabledata"/>
-    <w:rsid w:val="009E1375"/>
+    <w:rsid w:val="00525173"/>
     <w:rPr>
       <w:rFonts w:ascii="Arial" w:hAnsi="Arial"/>
       <w:sz w:val="22"/>
@@ -6900,4 +6796,16 @@
   <a:objectDefaults/>
   <a:extraClrSchemeLst/>
 </a:theme>
+</file>
+
+<file path=customXml/item1.xml><?xml version="1.0" encoding="utf-8"?>
+<b:Sources xmlns:b="http://schemas.openxmlformats.org/officeDocument/2006/bibliography" xmlns="http://schemas.openxmlformats.org/officeDocument/2006/bibliography" SelectedStyle="\APA.XSL" StyleName="APA"/>
+</file>
+
+<file path=customXml/itemProps1.xml><?xml version="1.0" encoding="utf-8"?>
+<ds:datastoreItem xmlns:ds="http://schemas.openxmlformats.org/officeDocument/2006/customXml" ds:itemID="{EB66DCCE-36F2-4B51-A4A5-171A3F08570C}">
+  <ds:schemaRefs>
+    <ds:schemaRef ds:uri="http://schemas.openxmlformats.org/officeDocument/2006/bibliography"/>
+  </ds:schemaRefs>
+</ds:datastoreItem>
 </file>
</xml_diff>

<commit_message>
Use cases soweit fertig, mockups fehlen
</commit_message>
<xml_diff>
--- a/Word Dateien/UC_book_meeting_rooms.docx
+++ b/Word Dateien/UC_book_meeting_rooms.docx
@@ -228,7 +228,10 @@
               <w:pStyle w:val="Tabledata"/>
             </w:pPr>
             <w:r>
-              <w:t>22/Oct/2013</w:t>
+              <w:t>22</w:t>
+            </w:r>
+            <w:r>
+              <w:t>/Oct/2013</w:t>
             </w:r>
           </w:p>
         </w:tc>
@@ -255,22 +258,6 @@
             </w:pPr>
             <w:r>
               <w:t>Updated diagrams</w:t>
-            </w:r>
-          </w:p>
-          <w:p>
-            <w:pPr>
-              <w:pStyle w:val="Tabledata"/>
-            </w:pPr>
-            <w:r>
-              <w:t>Inserted Cucumber code</w:t>
-            </w:r>
-          </w:p>
-          <w:p>
-            <w:pPr>
-              <w:pStyle w:val="Tabledata"/>
-            </w:pPr>
-            <w:r>
-              <w:t>Added Mockups</w:t>
             </w:r>
           </w:p>
         </w:tc>
@@ -359,8 +346,6 @@
             <w:pPr>
               <w:pStyle w:val="Tabledata"/>
             </w:pPr>
-            <w:bookmarkStart w:id="0" w:name="_GoBack"/>
-            <w:bookmarkEnd w:id="0"/>
           </w:p>
         </w:tc>
         <w:tc>
@@ -385,7 +370,12 @@
       </w:r>
       <w:r>
         <w:lastRenderedPageBreak/>
-        <w:t>Table of Contents</w:t>
+        <w:t>Ta</w:t>
+      </w:r>
+      <w:bookmarkStart w:id="0" w:name="_GoBack"/>
+      <w:bookmarkEnd w:id="0"/>
+      <w:r>
+        <w:t>ble of Contents</w:t>
       </w:r>
     </w:p>
     <w:p>
@@ -461,7 +451,7 @@
         <w:rPr>
           <w:noProof/>
         </w:rPr>
-        <w:instrText xml:space="preserve"> PAGEREF _Toc370985541 \h </w:instrText>
+        <w:instrText xml:space="preserve"> PAGEREF _Toc370995289 \h </w:instrText>
       </w:r>
       <w:r>
         <w:rPr>
@@ -539,7 +529,7 @@
         <w:rPr>
           <w:noProof/>
         </w:rPr>
-        <w:instrText xml:space="preserve"> PAGEREF _Toc370985542 \h </w:instrText>
+        <w:instrText xml:space="preserve"> PAGEREF _Toc370995290 \h </w:instrText>
       </w:r>
       <w:r>
         <w:rPr>
@@ -617,7 +607,7 @@
         <w:rPr>
           <w:noProof/>
         </w:rPr>
-        <w:instrText xml:space="preserve"> PAGEREF _Toc370985543 \h </w:instrText>
+        <w:instrText xml:space="preserve"> PAGEREF _Toc370995291 \h </w:instrText>
       </w:r>
       <w:r>
         <w:rPr>
@@ -692,7 +682,7 @@
         <w:rPr>
           <w:noProof/>
         </w:rPr>
-        <w:instrText xml:space="preserve"> PAGEREF _Toc370985544 \h </w:instrText>
+        <w:instrText xml:space="preserve"> PAGEREF _Toc370995292 \h </w:instrText>
       </w:r>
       <w:r>
         <w:rPr>
@@ -767,7 +757,7 @@
         <w:rPr>
           <w:noProof/>
         </w:rPr>
-        <w:instrText xml:space="preserve"> PAGEREF _Toc370985545 \h </w:instrText>
+        <w:instrText xml:space="preserve"> PAGEREF _Toc370995293 \h </w:instrText>
       </w:r>
       <w:r>
         <w:rPr>
@@ -845,7 +835,7 @@
         <w:rPr>
           <w:noProof/>
         </w:rPr>
-        <w:instrText xml:space="preserve"> PAGEREF _Toc370985546 \h </w:instrText>
+        <w:instrText xml:space="preserve"> PAGEREF _Toc370995294 \h </w:instrText>
       </w:r>
       <w:r>
         <w:rPr>
@@ -923,7 +913,7 @@
         <w:rPr>
           <w:noProof/>
         </w:rPr>
-        <w:instrText xml:space="preserve"> PAGEREF _Toc370985547 \h </w:instrText>
+        <w:instrText xml:space="preserve"> PAGEREF _Toc370995295 \h </w:instrText>
       </w:r>
       <w:r>
         <w:rPr>
@@ -1001,7 +991,7 @@
         <w:rPr>
           <w:noProof/>
         </w:rPr>
-        <w:instrText xml:space="preserve"> PAGEREF _Toc370985548 \h </w:instrText>
+        <w:instrText xml:space="preserve"> PAGEREF _Toc370995296 \h </w:instrText>
       </w:r>
       <w:r>
         <w:rPr>
@@ -1076,7 +1066,7 @@
         <w:rPr>
           <w:noProof/>
         </w:rPr>
-        <w:instrText xml:space="preserve"> PAGEREF _Toc370985549 \h </w:instrText>
+        <w:instrText xml:space="preserve"> PAGEREF _Toc370995297 \h </w:instrText>
       </w:r>
       <w:r>
         <w:rPr>
@@ -1151,7 +1141,7 @@
         <w:rPr>
           <w:noProof/>
         </w:rPr>
-        <w:instrText xml:space="preserve"> PAGEREF _Toc370985550 \h </w:instrText>
+        <w:instrText xml:space="preserve"> PAGEREF _Toc370995298 \h </w:instrText>
       </w:r>
       <w:r>
         <w:rPr>
@@ -1226,7 +1216,7 @@
         <w:rPr>
           <w:noProof/>
         </w:rPr>
-        <w:instrText xml:space="preserve"> PAGEREF _Toc370985551 \h </w:instrText>
+        <w:instrText xml:space="preserve"> PAGEREF _Toc370995299 \h </w:instrText>
       </w:r>
       <w:r>
         <w:rPr>
@@ -1301,7 +1291,7 @@
         <w:rPr>
           <w:noProof/>
         </w:rPr>
-        <w:instrText xml:space="preserve"> PAGEREF _Toc370985552 \h </w:instrText>
+        <w:instrText xml:space="preserve"> PAGEREF _Toc370995300 \h </w:instrText>
       </w:r>
       <w:r>
         <w:rPr>
@@ -1376,7 +1366,7 @@
         <w:rPr>
           <w:noProof/>
         </w:rPr>
-        <w:instrText xml:space="preserve"> PAGEREF _Toc370985553 \h </w:instrText>
+        <w:instrText xml:space="preserve"> PAGEREF _Toc370995301 \h </w:instrText>
       </w:r>
       <w:r>
         <w:rPr>
@@ -1454,7 +1444,7 @@
         <w:rPr>
           <w:noProof/>
         </w:rPr>
-        <w:instrText xml:space="preserve"> PAGEREF _Toc370985554 \h </w:instrText>
+        <w:instrText xml:space="preserve"> PAGEREF _Toc370995302 \h </w:instrText>
       </w:r>
       <w:r>
         <w:rPr>
@@ -1532,7 +1522,7 @@
         <w:rPr>
           <w:noProof/>
         </w:rPr>
-        <w:instrText xml:space="preserve"> PAGEREF _Toc370985555 \h </w:instrText>
+        <w:instrText xml:space="preserve"> PAGEREF _Toc370995303 \h </w:instrText>
       </w:r>
       <w:r>
         <w:rPr>
@@ -1610,7 +1600,7 @@
         <w:rPr>
           <w:noProof/>
         </w:rPr>
-        <w:instrText xml:space="preserve"> PAGEREF _Toc370985556 \h </w:instrText>
+        <w:instrText xml:space="preserve"> PAGEREF _Toc370995304 \h </w:instrText>
       </w:r>
       <w:r>
         <w:rPr>
@@ -1688,7 +1678,7 @@
         <w:rPr>
           <w:noProof/>
         </w:rPr>
-        <w:instrText xml:space="preserve"> PAGEREF _Toc370985557 \h </w:instrText>
+        <w:instrText xml:space="preserve"> PAGEREF _Toc370995305 \h </w:instrText>
       </w:r>
       <w:r>
         <w:rPr>
@@ -1766,7 +1756,7 @@
         <w:rPr>
           <w:noProof/>
         </w:rPr>
-        <w:instrText xml:space="preserve"> PAGEREF _Toc370985558 \h </w:instrText>
+        <w:instrText xml:space="preserve"> PAGEREF _Toc370995306 \h </w:instrText>
       </w:r>
       <w:r>
         <w:rPr>
@@ -1844,7 +1834,7 @@
         <w:rPr>
           <w:noProof/>
         </w:rPr>
-        <w:instrText xml:space="preserve"> PAGEREF _Toc370985559 \h </w:instrText>
+        <w:instrText xml:space="preserve"> PAGEREF _Toc370995307 \h </w:instrText>
       </w:r>
       <w:r>
         <w:rPr>
@@ -1881,7 +1871,7 @@
           <w:noProof/>
           <w:sz w:val="22"/>
           <w:szCs w:val="22"/>
-          <w:lang w:val="de-DE" w:eastAsia="de-DE"/>
+          <w:lang w:eastAsia="de-DE"/>
         </w:rPr>
       </w:pPr>
       <w:r>
@@ -1896,7 +1886,7 @@
           <w:noProof/>
           <w:sz w:val="22"/>
           <w:szCs w:val="22"/>
-          <w:lang w:val="de-DE" w:eastAsia="de-DE"/>
+          <w:lang w:eastAsia="de-DE"/>
         </w:rPr>
         <w:tab/>
       </w:r>
@@ -1922,7 +1912,7 @@
         <w:rPr>
           <w:noProof/>
         </w:rPr>
-        <w:instrText xml:space="preserve"> PAGEREF _Toc370985560 \h </w:instrText>
+        <w:instrText xml:space="preserve"> PAGEREF _Toc370995308 \h </w:instrText>
       </w:r>
       <w:r>
         <w:rPr>
@@ -1959,7 +1949,7 @@
           <w:noProof/>
           <w:sz w:val="22"/>
           <w:szCs w:val="22"/>
-          <w:lang w:val="de-DE" w:eastAsia="de-DE"/>
+          <w:lang w:eastAsia="de-DE"/>
         </w:rPr>
       </w:pPr>
       <w:r>
@@ -1974,7 +1964,7 @@
           <w:noProof/>
           <w:sz w:val="22"/>
           <w:szCs w:val="22"/>
-          <w:lang w:val="de-DE" w:eastAsia="de-DE"/>
+          <w:lang w:eastAsia="de-DE"/>
         </w:rPr>
         <w:tab/>
       </w:r>
@@ -2000,7 +1990,7 @@
         <w:rPr>
           <w:noProof/>
         </w:rPr>
-        <w:instrText xml:space="preserve"> PAGEREF _Toc370985561 \h </w:instrText>
+        <w:instrText xml:space="preserve"> PAGEREF _Toc370995309 \h </w:instrText>
       </w:r>
       <w:r>
         <w:rPr>
@@ -2037,7 +2027,7 @@
           <w:noProof/>
           <w:sz w:val="22"/>
           <w:szCs w:val="22"/>
-          <w:lang w:val="de-DE" w:eastAsia="de-DE"/>
+          <w:lang w:eastAsia="de-DE"/>
         </w:rPr>
       </w:pPr>
       <w:r>
@@ -2047,6 +2037,147 @@
         <w:t>6.</w:t>
       </w:r>
       <w:r>
+        <w:rPr>
+          <w:rFonts w:asciiTheme="minorHAnsi" w:eastAsiaTheme="minorEastAsia" w:hAnsiTheme="minorHAnsi" w:cstheme="minorBidi"/>
+          <w:noProof/>
+          <w:sz w:val="22"/>
+          <w:szCs w:val="22"/>
+          <w:lang w:eastAsia="de-DE"/>
+        </w:rPr>
+        <w:tab/>
+      </w:r>
+      <w:r>
+        <w:rPr>
+          <w:noProof/>
+        </w:rPr>
+        <w:t>Extension Points</w:t>
+      </w:r>
+      <w:r>
+        <w:rPr>
+          <w:noProof/>
+        </w:rPr>
+        <w:tab/>
+      </w:r>
+      <w:r>
+        <w:rPr>
+          <w:noProof/>
+        </w:rPr>
+        <w:fldChar w:fldCharType="begin"/>
+      </w:r>
+      <w:r>
+        <w:rPr>
+          <w:noProof/>
+        </w:rPr>
+        <w:instrText xml:space="preserve"> PAGEREF _Toc370995310 \h </w:instrText>
+      </w:r>
+      <w:r>
+        <w:rPr>
+          <w:noProof/>
+        </w:rPr>
+      </w:r>
+      <w:r>
+        <w:rPr>
+          <w:noProof/>
+        </w:rPr>
+        <w:fldChar w:fldCharType="separate"/>
+      </w:r>
+      <w:r>
+        <w:rPr>
+          <w:noProof/>
+        </w:rPr>
+        <w:t>10</w:t>
+      </w:r>
+      <w:r>
+        <w:rPr>
+          <w:noProof/>
+        </w:rPr>
+        <w:fldChar w:fldCharType="end"/>
+      </w:r>
+    </w:p>
+    <w:p>
+      <w:pPr>
+        <w:pStyle w:val="TOC1"/>
+        <w:tabs>
+          <w:tab w:val="left" w:pos="432"/>
+        </w:tabs>
+        <w:rPr>
+          <w:rFonts w:asciiTheme="minorHAnsi" w:eastAsiaTheme="minorEastAsia" w:hAnsiTheme="minorHAnsi" w:cstheme="minorBidi"/>
+          <w:noProof/>
+          <w:sz w:val="22"/>
+          <w:szCs w:val="22"/>
+          <w:lang w:eastAsia="de-DE"/>
+        </w:rPr>
+      </w:pPr>
+      <w:r>
+        <w:rPr>
+          <w:noProof/>
+        </w:rPr>
+        <w:t>7.</w:t>
+      </w:r>
+      <w:r>
+        <w:rPr>
+          <w:rFonts w:asciiTheme="minorHAnsi" w:eastAsiaTheme="minorEastAsia" w:hAnsiTheme="minorHAnsi" w:cstheme="minorBidi"/>
+          <w:noProof/>
+          <w:sz w:val="22"/>
+          <w:szCs w:val="22"/>
+          <w:lang w:eastAsia="de-DE"/>
+        </w:rPr>
+        <w:tab/>
+      </w:r>
+      <w:r>
+        <w:rPr>
+          <w:noProof/>
+        </w:rPr>
+        <w:t>Cucumber test scenarios</w:t>
+      </w:r>
+      <w:r>
+        <w:rPr>
+          <w:noProof/>
+        </w:rPr>
+        <w:tab/>
+      </w:r>
+      <w:r>
+        <w:rPr>
+          <w:noProof/>
+        </w:rPr>
+        <w:fldChar w:fldCharType="begin"/>
+      </w:r>
+      <w:r>
+        <w:rPr>
+          <w:noProof/>
+        </w:rPr>
+        <w:instrText xml:space="preserve"> PAGEREF _Toc370995311 \h </w:instrText>
+      </w:r>
+      <w:r>
+        <w:rPr>
+          <w:noProof/>
+        </w:rPr>
+      </w:r>
+      <w:r>
+        <w:rPr>
+          <w:noProof/>
+        </w:rPr>
+        <w:fldChar w:fldCharType="separate"/>
+      </w:r>
+      <w:r>
+        <w:rPr>
+          <w:noProof/>
+        </w:rPr>
+        <w:t>10</w:t>
+      </w:r>
+      <w:r>
+        <w:rPr>
+          <w:noProof/>
+        </w:rPr>
+        <w:fldChar w:fldCharType="end"/>
+      </w:r>
+    </w:p>
+    <w:p>
+      <w:pPr>
+        <w:pStyle w:val="TOC1"/>
+        <w:tabs>
+          <w:tab w:val="left" w:pos="432"/>
+        </w:tabs>
         <w:rPr>
           <w:rFonts w:asciiTheme="minorHAnsi" w:eastAsiaTheme="minorEastAsia" w:hAnsiTheme="minorHAnsi" w:cstheme="minorBidi"/>
           <w:noProof/>
@@ -2054,13 +2185,28 @@
           <w:szCs w:val="22"/>
           <w:lang w:val="de-DE" w:eastAsia="de-DE"/>
         </w:rPr>
+      </w:pPr>
+      <w:r>
+        <w:rPr>
+          <w:noProof/>
+        </w:rPr>
+        <w:t>8.</w:t>
+      </w:r>
+      <w:r>
+        <w:rPr>
+          <w:rFonts w:asciiTheme="minorHAnsi" w:eastAsiaTheme="minorEastAsia" w:hAnsiTheme="minorHAnsi" w:cstheme="minorBidi"/>
+          <w:noProof/>
+          <w:sz w:val="22"/>
+          <w:szCs w:val="22"/>
+          <w:lang w:val="de-DE" w:eastAsia="de-DE"/>
+        </w:rPr>
         <w:tab/>
       </w:r>
       <w:r>
         <w:rPr>
           <w:noProof/>
         </w:rPr>
-        <w:t>Extension Points</w:t>
+        <w:t>Mockups</w:t>
       </w:r>
       <w:r>
         <w:rPr>
@@ -2078,7 +2224,7 @@
         <w:rPr>
           <w:noProof/>
         </w:rPr>
-        <w:instrText xml:space="preserve"> PAGEREF _Toc370985562 \h </w:instrText>
+        <w:instrText xml:space="preserve"> PAGEREF _Toc370995312 \h </w:instrText>
       </w:r>
       <w:r>
         <w:rPr>
@@ -2143,7 +2289,7 @@
       </w:pPr>
       <w:bookmarkStart w:id="3" w:name="_Toc423410238"/>
       <w:bookmarkStart w:id="4" w:name="_Toc425054504"/>
-      <w:bookmarkStart w:id="5" w:name="_Toc370985541"/>
+      <w:bookmarkStart w:id="5" w:name="_Toc370995289"/>
       <w:r>
         <w:t xml:space="preserve">Use-Case </w:t>
       </w:r>
@@ -2163,7 +2309,7 @@
         <w:pStyle w:val="Heading2"/>
       </w:pPr>
       <w:bookmarkStart w:id="6" w:name="_Toc370327955"/>
-      <w:bookmarkStart w:id="7" w:name="_Toc370985542"/>
+      <w:bookmarkStart w:id="7" w:name="_Toc370995290"/>
       <w:r>
         <w:t>Brief Description</w:t>
       </w:r>
@@ -2242,7 +2388,7 @@
         <w:pStyle w:val="Heading2"/>
       </w:pPr>
       <w:bookmarkStart w:id="8" w:name="_Toc370327956"/>
-      <w:bookmarkStart w:id="9" w:name="_Toc370985543"/>
+      <w:bookmarkStart w:id="9" w:name="_Toc370995291"/>
       <w:r>
         <w:t>Stored data</w:t>
       </w:r>
@@ -2254,7 +2400,7 @@
         <w:pStyle w:val="Heading3"/>
       </w:pPr>
       <w:bookmarkStart w:id="10" w:name="_Toc370327957"/>
-      <w:bookmarkStart w:id="11" w:name="_Toc370985544"/>
+      <w:bookmarkStart w:id="11" w:name="_Toc370995292"/>
       <w:r>
         <w:t>Overview</w:t>
       </w:r>
@@ -2755,7 +2901,7 @@
         <w:pStyle w:val="Heading3"/>
       </w:pPr>
       <w:bookmarkStart w:id="12" w:name="_Toc370327958"/>
-      <w:bookmarkStart w:id="13" w:name="_Toc370985545"/>
+      <w:bookmarkStart w:id="13" w:name="_Toc370995293"/>
       <w:r>
         <w:t>Description</w:t>
       </w:r>
@@ -2797,7 +2943,7 @@
       <w:bookmarkStart w:id="15" w:name="_Toc425054505"/>
       <w:bookmarkStart w:id="16" w:name="_Toc423410251"/>
       <w:bookmarkStart w:id="17" w:name="_Toc425054510"/>
-      <w:bookmarkStart w:id="18" w:name="_Toc370985546"/>
+      <w:bookmarkStart w:id="18" w:name="_Toc370995294"/>
       <w:bookmarkEnd w:id="3"/>
       <w:bookmarkEnd w:id="4"/>
       <w:r>
@@ -2815,7 +2961,7 @@
       </w:pPr>
       <w:bookmarkStart w:id="19" w:name="_Toc423410240"/>
       <w:bookmarkStart w:id="20" w:name="_Toc425054506"/>
-      <w:bookmarkStart w:id="21" w:name="_Toc370985547"/>
+      <w:bookmarkStart w:id="21" w:name="_Toc370995295"/>
       <w:r>
         <w:t>Screen Flow</w:t>
       </w:r>
@@ -2883,7 +3029,7 @@
       <w:bookmarkStart w:id="22" w:name="_Toc423410241"/>
       <w:bookmarkStart w:id="23" w:name="_Toc425054507"/>
       <w:bookmarkStart w:id="24" w:name="_Toc370327961"/>
-      <w:bookmarkStart w:id="25" w:name="_Toc370985548"/>
+      <w:bookmarkStart w:id="25" w:name="_Toc370995296"/>
       <w:r>
         <w:t>Use Case Flows</w:t>
       </w:r>
@@ -2897,7 +3043,7 @@
         <w:pStyle w:val="Heading3"/>
       </w:pPr>
       <w:bookmarkStart w:id="26" w:name="_Toc370327962"/>
-      <w:bookmarkStart w:id="27" w:name="_Toc370985549"/>
+      <w:bookmarkStart w:id="27" w:name="_Toc370995297"/>
       <w:r>
         <w:t>Show all bookings (List View)</w:t>
       </w:r>
@@ -2958,7 +3104,7 @@
         <w:pStyle w:val="Heading3"/>
       </w:pPr>
       <w:bookmarkStart w:id="28" w:name="_Toc370327963"/>
-      <w:bookmarkStart w:id="29" w:name="_Toc370985550"/>
+      <w:bookmarkStart w:id="29" w:name="_Toc370995298"/>
       <w:r>
         <w:lastRenderedPageBreak/>
         <w:t>Show single booking (View Single)</w:t>
@@ -3020,7 +3166,7 @@
         <w:pStyle w:val="Heading3"/>
       </w:pPr>
       <w:bookmarkStart w:id="30" w:name="_Toc370327964"/>
-      <w:bookmarkStart w:id="31" w:name="_Toc370985551"/>
+      <w:bookmarkStart w:id="31" w:name="_Toc370995299"/>
       <w:r>
         <w:lastRenderedPageBreak/>
         <w:t>Create new booking (Create)</w:t>
@@ -3082,7 +3228,7 @@
         <w:pStyle w:val="Heading3"/>
       </w:pPr>
       <w:bookmarkStart w:id="32" w:name="_Toc370327965"/>
-      <w:bookmarkStart w:id="33" w:name="_Toc370985552"/>
+      <w:bookmarkStart w:id="33" w:name="_Toc370995300"/>
       <w:r>
         <w:lastRenderedPageBreak/>
         <w:t>Edit booking (Edit)</w:t>
@@ -3144,7 +3290,7 @@
         <w:pStyle w:val="Heading3"/>
       </w:pPr>
       <w:bookmarkStart w:id="34" w:name="_Toc370327966"/>
-      <w:bookmarkStart w:id="35" w:name="_Toc370985553"/>
+      <w:bookmarkStart w:id="35" w:name="_Toc370995301"/>
       <w:r>
         <w:lastRenderedPageBreak/>
         <w:t>Delete booking (Delete)</w:t>
@@ -3220,7 +3366,7 @@
       <w:pPr>
         <w:pStyle w:val="Heading1"/>
       </w:pPr>
-      <w:bookmarkStart w:id="36" w:name="_Toc370985554"/>
+      <w:bookmarkStart w:id="36" w:name="_Toc370995302"/>
       <w:r>
         <w:lastRenderedPageBreak/>
         <w:t>Special Requirements</w:t>
@@ -3244,7 +3390,7 @@
       </w:pPr>
       <w:bookmarkStart w:id="37" w:name="_Toc423410253"/>
       <w:bookmarkStart w:id="38" w:name="_Toc425054512"/>
-      <w:bookmarkStart w:id="39" w:name="_Toc370985555"/>
+      <w:bookmarkStart w:id="39" w:name="_Toc370995303"/>
       <w:r>
         <w:t>Preconditions</w:t>
       </w:r>
@@ -3258,7 +3404,7 @@
         <w:widowControl/>
       </w:pPr>
       <w:bookmarkStart w:id="40" w:name="_Toc370220591"/>
-      <w:bookmarkStart w:id="41" w:name="_Toc370985556"/>
+      <w:bookmarkStart w:id="41" w:name="_Toc370995304"/>
       <w:r>
         <w:t>Rights</w:t>
       </w:r>
@@ -3278,7 +3424,7 @@
         <w:pStyle w:val="Heading2"/>
         <w:widowControl/>
       </w:pPr>
-      <w:bookmarkStart w:id="42" w:name="_Toc370985557"/>
+      <w:bookmarkStart w:id="42" w:name="_Toc370995305"/>
       <w:r>
         <w:t>Room</w:t>
       </w:r>
@@ -3320,7 +3466,7 @@
       <w:pPr>
         <w:pStyle w:val="Heading2"/>
       </w:pPr>
-      <w:bookmarkStart w:id="43" w:name="_Toc370985558"/>
+      <w:bookmarkStart w:id="43" w:name="_Toc370995306"/>
       <w:r>
         <w:t>Booking</w:t>
       </w:r>
@@ -3363,7 +3509,7 @@
         <w:pStyle w:val="Heading1"/>
         <w:widowControl/>
       </w:pPr>
-      <w:bookmarkStart w:id="46" w:name="_Toc370985559"/>
+      <w:bookmarkStart w:id="46" w:name="_Toc370995307"/>
       <w:proofErr w:type="spellStart"/>
       <w:r>
         <w:t>Postconditions</w:t>
@@ -3378,7 +3524,7 @@
         <w:pStyle w:val="Heading2"/>
         <w:widowControl/>
       </w:pPr>
-      <w:bookmarkStart w:id="47" w:name="_Toc370985560"/>
+      <w:bookmarkStart w:id="47" w:name="_Toc370995308"/>
       <w:r>
         <w:t>Room</w:t>
       </w:r>
@@ -3457,7 +3603,7 @@
       <w:pPr>
         <w:pStyle w:val="Heading2"/>
       </w:pPr>
-      <w:bookmarkStart w:id="48" w:name="_Toc370985561"/>
+      <w:bookmarkStart w:id="48" w:name="_Toc370995309"/>
       <w:r>
         <w:t>Booking</w:t>
       </w:r>
@@ -3512,7 +3658,7 @@
       <w:pPr>
         <w:pStyle w:val="Heading1"/>
       </w:pPr>
-      <w:bookmarkStart w:id="49" w:name="_Toc370985562"/>
+      <w:bookmarkStart w:id="49" w:name="_Toc370995310"/>
       <w:r>
         <w:t>Extension Points</w:t>
       </w:r>
@@ -3524,6 +3670,45 @@
       </w:pPr>
       <w:r>
         <w:t>n/a</w:t>
+      </w:r>
+    </w:p>
+    <w:p>
+      <w:pPr>
+        <w:pStyle w:val="Heading1"/>
+      </w:pPr>
+      <w:bookmarkStart w:id="50" w:name="_Toc370995311"/>
+      <w:r>
+        <w:t>Cucumber test scenario</w:t>
+      </w:r>
+      <w:r>
+        <w:t>s</w:t>
+      </w:r>
+      <w:bookmarkEnd w:id="50"/>
+    </w:p>
+    <w:p>
+      <w:pPr>
+        <w:pStyle w:val="Text"/>
+      </w:pPr>
+      <w:r>
+        <w:t>As the use case is an API (application programming interface) no cucumber test is possible.</w:t>
+      </w:r>
+    </w:p>
+    <w:p>
+      <w:pPr>
+        <w:pStyle w:val="Heading1"/>
+      </w:pPr>
+      <w:bookmarkStart w:id="51" w:name="_Toc370995312"/>
+      <w:r>
+        <w:t>Mockups</w:t>
+      </w:r>
+      <w:bookmarkEnd w:id="51"/>
+    </w:p>
+    <w:p>
+      <w:pPr>
+        <w:pStyle w:val="Text"/>
+      </w:pPr>
+      <w:r>
+        <w:t>As the use case is an API (application programming interface) no mockup is possible.</w:t>
       </w:r>
     </w:p>
     <w:sectPr>
@@ -4927,7 +5112,7 @@
   <w:style w:type="paragraph" w:styleId="Heading1">
     <w:name w:val="heading 1"/>
     <w:basedOn w:val="Normal"/>
-    <w:next w:val="Normal"/>
+    <w:next w:val="Text"/>
     <w:qFormat/>
     <w:rsid w:val="008D3E01"/>
     <w:pPr>
@@ -4948,7 +5133,7 @@
   <w:style w:type="paragraph" w:styleId="Heading2">
     <w:name w:val="heading 2"/>
     <w:basedOn w:val="Heading1"/>
-    <w:next w:val="Normal"/>
+    <w:next w:val="Text"/>
     <w:qFormat/>
     <w:rsid w:val="008D3E01"/>
     <w:pPr>
@@ -4964,7 +5149,7 @@
   <w:style w:type="paragraph" w:styleId="Heading3">
     <w:name w:val="heading 3"/>
     <w:basedOn w:val="Heading1"/>
-    <w:next w:val="Normal"/>
+    <w:next w:val="Text"/>
     <w:qFormat/>
     <w:rsid w:val="008D3E01"/>
     <w:pPr>
@@ -5802,7 +5987,7 @@
   <w:style w:type="paragraph" w:styleId="Heading1">
     <w:name w:val="heading 1"/>
     <w:basedOn w:val="Normal"/>
-    <w:next w:val="Normal"/>
+    <w:next w:val="Text"/>
     <w:qFormat/>
     <w:rsid w:val="008D3E01"/>
     <w:pPr>
@@ -5823,7 +6008,7 @@
   <w:style w:type="paragraph" w:styleId="Heading2">
     <w:name w:val="heading 2"/>
     <w:basedOn w:val="Heading1"/>
-    <w:next w:val="Normal"/>
+    <w:next w:val="Text"/>
     <w:qFormat/>
     <w:rsid w:val="008D3E01"/>
     <w:pPr>
@@ -5839,7 +6024,7 @@
   <w:style w:type="paragraph" w:styleId="Heading3">
     <w:name w:val="heading 3"/>
     <w:basedOn w:val="Heading1"/>
-    <w:next w:val="Normal"/>
+    <w:next w:val="Text"/>
     <w:qFormat/>
     <w:rsid w:val="008D3E01"/>
     <w:pPr>
@@ -6803,7 +6988,7 @@
 </file>
 
 <file path=customXml/itemProps1.xml><?xml version="1.0" encoding="utf-8"?>
-<ds:datastoreItem xmlns:ds="http://schemas.openxmlformats.org/officeDocument/2006/customXml" ds:itemID="{EB66DCCE-36F2-4B51-A4A5-171A3F08570C}">
+<ds:datastoreItem xmlns:ds="http://schemas.openxmlformats.org/officeDocument/2006/customXml" ds:itemID="{2C7311DB-7B9F-4FB4-BC18-199FDB9F2B21}">
   <ds:schemaRefs>
     <ds:schemaRef ds:uri="http://schemas.openxmlformats.org/officeDocument/2006/bibliography"/>
   </ds:schemaRefs>

</xml_diff>

<commit_message>
Alle Use Cases mit Mockup und Cucumber und Activity diagrammen fertig gemacht
</commit_message>
<xml_diff>
--- a/Word Dateien/UC_book_meeting_rooms.docx
+++ b/Word Dateien/UC_book_meeting_rooms.docx
@@ -2,6 +2,8 @@
 <file path=word/document.xml><?xml version="1.0" encoding="utf-8"?>
 <w:document xmlns:wpc="http://schemas.microsoft.com/office/word/2010/wordprocessingCanvas" xmlns:mc="http://schemas.openxmlformats.org/markup-compatibility/2006" xmlns:o="urn:schemas-microsoft-com:office:office" xmlns:r="http://schemas.openxmlformats.org/officeDocument/2006/relationships" xmlns:m="http://schemas.openxmlformats.org/officeDocument/2006/math" xmlns:v="urn:schemas-microsoft-com:vml" xmlns:wp14="http://schemas.microsoft.com/office/word/2010/wordprocessingDrawing" xmlns:wp="http://schemas.openxmlformats.org/drawingml/2006/wordprocessingDrawing" xmlns:w10="urn:schemas-microsoft-com:office:word" xmlns:w="http://schemas.openxmlformats.org/wordprocessingml/2006/main" xmlns:w14="http://schemas.microsoft.com/office/word/2010/wordml" xmlns:wpg="http://schemas.microsoft.com/office/word/2010/wordprocessingGroup" xmlns:wpi="http://schemas.microsoft.com/office/word/2010/wordprocessingInk" xmlns:wne="http://schemas.microsoft.com/office/word/2006/wordml" xmlns:wps="http://schemas.microsoft.com/office/word/2010/wordprocessingShape" mc:Ignorable="w14 wp14">
   <w:body>
+    <w:bookmarkStart w:id="0" w:name="_GoBack"/>
+    <w:bookmarkEnd w:id="0"/>
     <w:p>
       <w:pPr>
         <w:pStyle w:val="Title"/>
@@ -28,11 +30,21 @@
         <w:pStyle w:val="Title"/>
         <w:jc w:val="right"/>
       </w:pPr>
-      <w:fldSimple w:instr="title  \* Mergeformat ">
-        <w:r>
-          <w:t>UC: Book meeting rooms</w:t>
-        </w:r>
-      </w:fldSimple>
+      <w:r>
+        <w:fldChar w:fldCharType="begin"/>
+      </w:r>
+      <w:r>
+        <w:instrText xml:space="preserve">title  \* Mergeformat </w:instrText>
+      </w:r>
+      <w:r>
+        <w:fldChar w:fldCharType="separate"/>
+      </w:r>
+      <w:r>
+        <w:t>UC: Book meeting rooms</w:t>
+      </w:r>
+      <w:r>
+        <w:fldChar w:fldCharType="end"/>
+      </w:r>
     </w:p>
     <w:p>
       <w:pPr>
@@ -370,12 +382,7 @@
       </w:r>
       <w:r>
         <w:lastRenderedPageBreak/>
-        <w:t>Ta</w:t>
-      </w:r>
-      <w:bookmarkStart w:id="0" w:name="_GoBack"/>
-      <w:bookmarkEnd w:id="0"/>
-      <w:r>
-        <w:t>ble of Contents</w:t>
+        <w:t>Table of Contents</w:t>
       </w:r>
     </w:p>
     <w:p>
@@ -2265,11 +2272,22 @@
       <w:r>
         <w:br w:type="page"/>
       </w:r>
-      <w:fldSimple w:instr="title  \* Mergeformat ">
-        <w:r>
-          <w:t>UC: Book meeting rooms</w:t>
-        </w:r>
-      </w:fldSimple>
+      <w:r>
+        <w:lastRenderedPageBreak/>
+        <w:fldChar w:fldCharType="begin"/>
+      </w:r>
+      <w:r>
+        <w:instrText xml:space="preserve">title  \* Mergeformat </w:instrText>
+      </w:r>
+      <w:r>
+        <w:fldChar w:fldCharType="separate"/>
+      </w:r>
+      <w:r>
+        <w:t>UC: Book meeting rooms</w:t>
+      </w:r>
+      <w:r>
+        <w:fldChar w:fldCharType="end"/>
+      </w:r>
       <w:bookmarkStart w:id="1" w:name="_Toc423410237"/>
       <w:bookmarkStart w:id="2" w:name="_Toc425054503"/>
       <w:r>
@@ -2287,9 +2305,9 @@
       <w:pPr>
         <w:pStyle w:val="Heading1"/>
       </w:pPr>
-      <w:bookmarkStart w:id="3" w:name="_Toc423410238"/>
-      <w:bookmarkStart w:id="4" w:name="_Toc425054504"/>
-      <w:bookmarkStart w:id="5" w:name="_Toc370995289"/>
+      <w:bookmarkStart w:id="3" w:name="_Toc370995289"/>
+      <w:bookmarkStart w:id="4" w:name="_Toc423410238"/>
+      <w:bookmarkStart w:id="5" w:name="_Toc425054504"/>
       <w:r>
         <w:t xml:space="preserve">Use-Case </w:t>
       </w:r>
@@ -2299,7 +2317,7 @@
       <w:r>
         <w:t>ook meeting rooms</w:t>
       </w:r>
-      <w:bookmarkEnd w:id="5"/>
+      <w:bookmarkEnd w:id="3"/>
       <w:r>
         <w:t xml:space="preserve"> </w:t>
       </w:r>
@@ -2941,18 +2959,18 @@
       </w:pPr>
       <w:bookmarkStart w:id="14" w:name="_Toc423410239"/>
       <w:bookmarkStart w:id="15" w:name="_Toc425054505"/>
-      <w:bookmarkStart w:id="16" w:name="_Toc423410251"/>
-      <w:bookmarkStart w:id="17" w:name="_Toc425054510"/>
-      <w:bookmarkStart w:id="18" w:name="_Toc370995294"/>
-      <w:bookmarkEnd w:id="3"/>
+      <w:bookmarkStart w:id="16" w:name="_Toc370995294"/>
+      <w:bookmarkStart w:id="17" w:name="_Toc423410251"/>
+      <w:bookmarkStart w:id="18" w:name="_Toc425054510"/>
       <w:bookmarkEnd w:id="4"/>
+      <w:bookmarkEnd w:id="5"/>
       <w:r>
         <w:lastRenderedPageBreak/>
         <w:t>Flow of Events</w:t>
       </w:r>
       <w:bookmarkEnd w:id="14"/>
       <w:bookmarkEnd w:id="15"/>
-      <w:bookmarkEnd w:id="18"/>
+      <w:bookmarkEnd w:id="16"/>
     </w:p>
     <w:p>
       <w:pPr>
@@ -3371,8 +3389,8 @@
         <w:lastRenderedPageBreak/>
         <w:t>Special Requirements</w:t>
       </w:r>
-      <w:bookmarkEnd w:id="16"/>
       <w:bookmarkEnd w:id="17"/>
+      <w:bookmarkEnd w:id="18"/>
       <w:bookmarkEnd w:id="36"/>
     </w:p>
     <w:p>
@@ -6988,7 +7006,7 @@
 </file>
 
 <file path=customXml/itemProps1.xml><?xml version="1.0" encoding="utf-8"?>
-<ds:datastoreItem xmlns:ds="http://schemas.openxmlformats.org/officeDocument/2006/customXml" ds:itemID="{2C7311DB-7B9F-4FB4-BC18-199FDB9F2B21}">
+<ds:datastoreItem xmlns:ds="http://schemas.openxmlformats.org/officeDocument/2006/customXml" ds:itemID="{D694E13D-6C8A-4D29-8A27-2ACBD6A1A22A}">
   <ds:schemaRefs>
     <ds:schemaRef ds:uri="http://schemas.openxmlformats.org/officeDocument/2006/bibliography"/>
   </ds:schemaRefs>

</xml_diff>